<commit_message>
supports book published with new foreword
</commit_message>
<xml_diff>
--- a/APA7 style example.docx
+++ b/APA7 style example.docx
@@ -841,6 +841,183 @@
         <w:pStyle w:val="Heading1"/>
       </w:pPr>
       <w:r>
+        <w:t>Book/</w:t>
+      </w:r>
+      <w:proofErr w:type="spellStart"/>
+      <w:r>
+        <w:t>Ebook</w:t>
+      </w:r>
+      <w:proofErr w:type="spellEnd"/>
+      <w:r>
+        <w:t xml:space="preserve"> References</w:t>
+      </w:r>
+    </w:p>
+    <w:p>
+      <w:pPr>
+        <w:rPr>
+          <w:rFonts w:eastAsiaTheme="minorEastAsia"/>
+        </w:rPr>
+      </w:pPr>
+      <w:r>
+        <w:rPr>
+          <w:rFonts w:eastAsiaTheme="minorEastAsia" w:hint="eastAsia"/>
+        </w:rPr>
+        <w:t xml:space="preserve">1. </w:t>
+      </w:r>
+      <w:r>
+        <w:rPr>
+          <w:rFonts w:eastAsiaTheme="minorEastAsia" w:hint="eastAsia"/>
+        </w:rPr>
+        <w:t>Whole authored book</w:t>
+      </w:r>
+    </w:p>
+    <w:p>
+      <w:pPr>
+        <w:rPr>
+          <w:rFonts w:eastAsiaTheme="minorEastAsia"/>
+        </w:rPr>
+      </w:pPr>
+      <w:r>
+        <w:rPr>
+          <w:rFonts w:eastAsiaTheme="minorEastAsia"/>
+        </w:rPr>
+        <w:tab/>
+      </w:r>
+      <w:r>
+        <w:rPr>
+          <w:rFonts w:eastAsiaTheme="minorEastAsia" w:hint="eastAsia"/>
+        </w:rPr>
+        <w:t xml:space="preserve">Parenthetical citation: </w:t>
+      </w:r>
+      <w:sdt>
+        <w:sdtPr>
+          <w:rPr>
+            <w:rFonts w:eastAsiaTheme="minorEastAsia" w:hint="eastAsia"/>
+          </w:rPr>
+          <w:id w:val="-303859214"/>
+          <w:citation/>
+        </w:sdtPr>
+        <w:sdtContent>
+          <w:r>
+            <w:rPr>
+              <w:rFonts w:eastAsiaTheme="minorEastAsia"/>
+            </w:rPr>
+            <w:fldChar w:fldCharType="begin"/>
+          </w:r>
+          <w:r>
+            <w:rPr>
+              <w:rFonts w:eastAsiaTheme="minorEastAsia"/>
+            </w:rPr>
+            <w:instrText xml:space="preserve">CITATION Jac19 \t  \m Sap17 \t  \m Sve20 \t  \l 1042 </w:instrText>
+          </w:r>
+          <w:r>
+            <w:rPr>
+              <w:rFonts w:eastAsiaTheme="minorEastAsia"/>
+            </w:rPr>
+            <w:fldChar w:fldCharType="separate"/>
+          </w:r>
+          <w:r>
+            <w:rPr>
+              <w:rFonts w:eastAsiaTheme="minorEastAsia"/>
+              <w:noProof/>
+            </w:rPr>
+            <w:t>(Jackson, 2019; Sapolsky, 2017; Svendsen &amp; Løber, 2020)</w:t>
+          </w:r>
+          <w:r>
+            <w:rPr>
+              <w:rFonts w:eastAsiaTheme="minorEastAsia"/>
+            </w:rPr>
+            <w:fldChar w:fldCharType="end"/>
+          </w:r>
+        </w:sdtContent>
+      </w:sdt>
+    </w:p>
+    <w:p>
+      <w:pPr>
+        <w:rPr>
+          <w:rFonts w:eastAsiaTheme="minorEastAsia"/>
+        </w:rPr>
+      </w:pPr>
+      <w:r>
+        <w:rPr>
+          <w:rFonts w:eastAsiaTheme="minorEastAsia" w:hint="eastAsia"/>
+        </w:rPr>
+        <w:t>2. Whole edited book</w:t>
+      </w:r>
+    </w:p>
+    <w:p>
+      <w:pPr>
+        <w:rPr>
+          <w:rFonts w:eastAsiaTheme="minorEastAsia" w:hint="eastAsia"/>
+        </w:rPr>
+      </w:pPr>
+      <w:r>
+        <w:rPr>
+          <w:rFonts w:eastAsiaTheme="minorEastAsia"/>
+        </w:rPr>
+        <w:tab/>
+      </w:r>
+      <w:r>
+        <w:rPr>
+          <w:rFonts w:eastAsiaTheme="minorEastAsia" w:hint="eastAsia"/>
+        </w:rPr>
+        <w:t>Parenthetical citation:</w:t>
+      </w:r>
+      <w:sdt>
+        <w:sdtPr>
+          <w:rPr>
+            <w:rFonts w:eastAsiaTheme="minorEastAsia" w:hint="eastAsia"/>
+          </w:rPr>
+          <w:id w:val="-2113725552"/>
+          <w:citation/>
+        </w:sdtPr>
+        <w:sdtContent>
+          <w:r>
+            <w:rPr>
+              <w:rFonts w:eastAsiaTheme="minorEastAsia"/>
+            </w:rPr>
+            <w:fldChar w:fldCharType="begin"/>
+          </w:r>
+          <w:r>
+            <w:rPr>
+              <w:rFonts w:eastAsiaTheme="minorEastAsia"/>
+            </w:rPr>
+            <w:instrText xml:space="preserve">CITATION Hyg10 \t  \m Kes20 \t  \m Tor19 \t  \l 1042 </w:instrText>
+          </w:r>
+          <w:r>
+            <w:rPr>
+              <w:rFonts w:eastAsiaTheme="minorEastAsia"/>
+            </w:rPr>
+            <w:fldChar w:fldCharType="separate"/>
+          </w:r>
+          <w:r>
+            <w:rPr>
+              <w:rFonts w:eastAsiaTheme="minorEastAsia"/>
+              <w:noProof/>
+            </w:rPr>
+            <w:t xml:space="preserve"> </w:t>
+          </w:r>
+          <w:r>
+            <w:rPr>
+              <w:rFonts w:eastAsiaTheme="minorEastAsia"/>
+              <w:noProof/>
+            </w:rPr>
+            <w:t>(Hygum &amp; Pedersen, 2010; Kesharwani, 2020; Torino et al., 2019)</w:t>
+          </w:r>
+          <w:r>
+            <w:rPr>
+              <w:rFonts w:eastAsiaTheme="minorEastAsia"/>
+            </w:rPr>
+            <w:fldChar w:fldCharType="end"/>
+          </w:r>
+        </w:sdtContent>
+      </w:sdt>
+    </w:p>
+    <w:p>
+      <w:pPr>
+        <w:pStyle w:val="Heading1"/>
+      </w:pPr>
+      <w:r>
         <w:t>Chapter in an Edited Book/</w:t>
       </w:r>
       <w:proofErr w:type="spellStart"/>
@@ -875,6 +1052,7 @@
         <w:rPr>
           <w:rFonts w:eastAsiaTheme="minorEastAsia"/>
         </w:rPr>
+        <w:lastRenderedPageBreak/>
         <w:tab/>
       </w:r>
       <w:r>
@@ -1134,6 +1312,83 @@
     </w:p>
     <w:p>
       <w:pPr>
+        <w:rPr>
+          <w:rFonts w:eastAsiaTheme="minorEastAsia"/>
+        </w:rPr>
+      </w:pPr>
+    </w:p>
+    <w:p>
+      <w:pPr>
+        <w:rPr>
+          <w:rFonts w:eastAsiaTheme="minorEastAsia"/>
+        </w:rPr>
+      </w:pPr>
+    </w:p>
+    <w:p>
+      <w:pPr>
+        <w:rPr>
+          <w:rFonts w:eastAsiaTheme="minorEastAsia"/>
+        </w:rPr>
+      </w:pPr>
+    </w:p>
+    <w:p>
+      <w:pPr>
+        <w:rPr>
+          <w:rFonts w:eastAsiaTheme="minorEastAsia"/>
+        </w:rPr>
+      </w:pPr>
+      <w:sdt>
+        <w:sdtPr>
+          <w:rPr>
+            <w:rFonts w:eastAsiaTheme="minorEastAsia"/>
+          </w:rPr>
+          <w:id w:val="1456206628"/>
+          <w:citation/>
+        </w:sdtPr>
+        <w:sdtContent>
+          <w:r>
+            <w:rPr>
+              <w:rFonts w:eastAsiaTheme="minorEastAsia"/>
+            </w:rPr>
+            <w:fldChar w:fldCharType="begin"/>
+          </w:r>
+          <w:r>
+            <w:rPr>
+              <w:rFonts w:eastAsiaTheme="minorEastAsia"/>
+            </w:rPr>
+            <w:instrText xml:space="preserve">CITATION Küb14 \t  \l 1042 </w:instrText>
+          </w:r>
+          <w:r>
+            <w:rPr>
+              <w:rFonts w:eastAsiaTheme="minorEastAsia"/>
+            </w:rPr>
+            <w:fldChar w:fldCharType="separate"/>
+          </w:r>
+          <w:r>
+            <w:rPr>
+              <w:rFonts w:eastAsiaTheme="minorEastAsia"/>
+              <w:noProof/>
+            </w:rPr>
+            <w:t>(Kübler-Ross, 1969/2014)</w:t>
+          </w:r>
+          <w:r>
+            <w:rPr>
+              <w:rFonts w:eastAsiaTheme="minorEastAsia"/>
+            </w:rPr>
+            <w:fldChar w:fldCharType="end"/>
+          </w:r>
+        </w:sdtContent>
+      </w:sdt>
+    </w:p>
+    <w:p>
+      <w:pPr>
+        <w:rPr>
+          <w:rFonts w:eastAsiaTheme="minorEastAsia"/>
+        </w:rPr>
+      </w:pPr>
+    </w:p>
+    <w:p>
+      <w:pPr>
         <w:pStyle w:val="Heading1"/>
       </w:pPr>
       <w:r>
@@ -2101,6 +2356,7 @@
         <w:rPr>
           <w:rFonts w:eastAsiaTheme="minorEastAsia"/>
         </w:rPr>
+        <w:lastRenderedPageBreak/>
         <w:tab/>
       </w:r>
       <w:r>
@@ -2252,7 +2508,7 @@
     <w:p>
       <w:pPr>
         <w:rPr>
-          <w:rFonts w:eastAsiaTheme="minorEastAsia" w:hint="eastAsia"/>
+          <w:rFonts w:eastAsiaTheme="minorEastAsia"/>
         </w:rPr>
       </w:pPr>
       <w:r>
@@ -2265,7 +2521,7 @@
     <w:p>
       <w:pPr>
         <w:rPr>
-          <w:rFonts w:eastAsiaTheme="minorEastAsia" w:hint="eastAsia"/>
+          <w:rFonts w:eastAsiaTheme="minorEastAsia"/>
         </w:rPr>
       </w:pPr>
       <w:r>
@@ -2462,7 +2718,7 @@
     <w:p>
       <w:pPr>
         <w:rPr>
-          <w:rFonts w:eastAsiaTheme="minorEastAsia" w:hint="eastAsia"/>
+          <w:rFonts w:eastAsiaTheme="minorEastAsia"/>
         </w:rPr>
       </w:pPr>
       <w:r>
@@ -2584,14 +2840,13 @@
     <w:p>
       <w:pPr>
         <w:rPr>
-          <w:rFonts w:eastAsiaTheme="minorEastAsia" w:hint="eastAsia"/>
-        </w:rPr>
-      </w:pPr>
-      <w:r>
-        <w:rPr>
-          <w:rFonts w:eastAsiaTheme="minorEastAsia"/>
-        </w:rPr>
-        <w:lastRenderedPageBreak/>
+          <w:rFonts w:eastAsiaTheme="minorEastAsia"/>
+        </w:rPr>
+      </w:pPr>
+      <w:r>
+        <w:rPr>
+          <w:rFonts w:eastAsiaTheme="minorEastAsia"/>
+        </w:rPr>
         <w:tab/>
       </w:r>
       <w:r>
@@ -2654,7 +2909,7 @@
     <w:p>
       <w:pPr>
         <w:rPr>
-          <w:rFonts w:eastAsiaTheme="minorEastAsia" w:hint="eastAsia"/>
+          <w:rFonts w:eastAsiaTheme="minorEastAsia"/>
         </w:rPr>
       </w:pPr>
       <w:r>
@@ -2875,7 +3130,7 @@
     <w:p>
       <w:pPr>
         <w:rPr>
-          <w:rFonts w:eastAsiaTheme="minorEastAsia" w:hint="eastAsia"/>
+          <w:rFonts w:eastAsiaTheme="minorEastAsia"/>
         </w:rPr>
       </w:pPr>
       <w:r>
@@ -2942,7 +3197,7 @@
     <w:p>
       <w:pPr>
         <w:rPr>
-          <w:rFonts w:eastAsiaTheme="minorEastAsia" w:hint="eastAsia"/>
+          <w:rFonts w:eastAsiaTheme="minorEastAsia"/>
         </w:rPr>
       </w:pPr>
       <w:r>
@@ -2997,14 +3252,11 @@
     <w:p>
       <w:pPr>
         <w:pStyle w:val="Heading1"/>
+      </w:pPr>
+      <w:r>
         <w:rPr>
           <w:rFonts w:hint="eastAsia"/>
         </w:rPr>
-      </w:pPr>
-      <w:r>
-        <w:rPr>
-          <w:rFonts w:hint="eastAsia"/>
-        </w:rPr>
         <w:t>Conference Proceeding References</w:t>
       </w:r>
     </w:p>
@@ -3024,7 +3276,7 @@
     <w:p>
       <w:pPr>
         <w:rPr>
-          <w:rFonts w:eastAsiaTheme="minorEastAsia" w:hint="eastAsia"/>
+          <w:rFonts w:eastAsiaTheme="minorEastAsia"/>
         </w:rPr>
       </w:pPr>
       <w:r>
@@ -3191,7 +3443,7 @@
     <w:p>
       <w:pPr>
         <w:rPr>
-          <w:rFonts w:eastAsiaTheme="minorEastAsia" w:hint="eastAsia"/>
+          <w:rFonts w:eastAsiaTheme="minorEastAsia"/>
         </w:rPr>
       </w:pPr>
       <w:r>
@@ -3358,7 +3610,7 @@
     <w:p>
       <w:pPr>
         <w:rPr>
-          <w:rFonts w:eastAsiaTheme="minorEastAsia" w:hint="eastAsia"/>
+          <w:rFonts w:eastAsiaTheme="minorEastAsia"/>
         </w:rPr>
       </w:pPr>
       <w:r>
@@ -3452,6 +3704,7 @@
         <w:rPr>
           <w:rFonts w:eastAsiaTheme="minorEastAsia"/>
         </w:rPr>
+        <w:lastRenderedPageBreak/>
         <w:tab/>
       </w:r>
       <w:r>
@@ -3500,13 +3753,7 @@
         <w:rPr>
           <w:rFonts w:eastAsiaTheme="minorEastAsia" w:hint="eastAsia"/>
         </w:rPr>
-        <w:t>Book</w:t>
-      </w:r>
-      <w:r>
-        <w:rPr>
-          <w:rFonts w:eastAsiaTheme="minorEastAsia" w:hint="eastAsia"/>
-        </w:rPr>
-        <w:t xml:space="preserve"> Section</w:t>
+        <w:t>Book Section</w:t>
       </w:r>
       <w:r>
         <w:rPr>
@@ -3733,7 +3980,6 @@
     </w:p>
     <w:p>
       <w:r>
-        <w:lastRenderedPageBreak/>
         <w:tab/>
       </w:r>
       <w:r>
@@ -3883,7 +4129,7 @@
     <w:p>
       <w:pPr>
         <w:rPr>
-          <w:rFonts w:eastAsiaTheme="minorEastAsia" w:hint="eastAsia"/>
+          <w:rFonts w:eastAsiaTheme="minorEastAsia"/>
         </w:rPr>
       </w:pPr>
       <w:r>
@@ -4117,7 +4363,7 @@
     <w:p>
       <w:pPr>
         <w:rPr>
-          <w:rFonts w:eastAsiaTheme="minorEastAsia" w:hint="eastAsia"/>
+          <w:rFonts w:eastAsiaTheme="minorEastAsia"/>
         </w:rPr>
       </w:pPr>
       <w:r>
@@ -4345,7 +4591,7 @@
     <w:p>
       <w:pPr>
         <w:rPr>
-          <w:rFonts w:eastAsiaTheme="minorEastAsia" w:hint="eastAsia"/>
+          <w:rFonts w:eastAsiaTheme="minorEastAsia"/>
         </w:rPr>
       </w:pPr>
       <w:r>
@@ -4426,6 +4672,7 @@
         <w:rPr>
           <w:rFonts w:eastAsiaTheme="minorEastAsia"/>
         </w:rPr>
+        <w:lastRenderedPageBreak/>
         <w:tab/>
       </w:r>
       <w:r>
@@ -4493,7 +4740,7 @@
     <w:p>
       <w:pPr>
         <w:rPr>
-          <w:rFonts w:eastAsiaTheme="minorEastAsia" w:hint="eastAsia"/>
+          <w:rFonts w:eastAsiaTheme="minorEastAsia"/>
         </w:rPr>
       </w:pPr>
       <w:r>
@@ -4631,7 +4878,7 @@
                 <w:rPr>
                   <w:noProof/>
                 </w:rPr>
-                <w:t xml:space="preserve">Aron, L., Botella, M., &amp; Lubart, T. (2019). Culinary arts: Talent and their development. In R. F. Subotnik, P. Olszewski-Kubilius, &amp; F. C. Worrell (Eds.), </w:t>
+                <w:t xml:space="preserve">APA Public Interest Directorate [@apapubint]. (2019, June 14). </w:t>
               </w:r>
               <w:r>
                 <w:rPr>
@@ -4639,6 +4886,45 @@
                   <w:iCs/>
                   <w:noProof/>
                 </w:rPr>
+                <w:t>Male depression is serious, but many men try to ignore it or refuse treatment. Different men have different symptoms, but</w:t>
+              </w:r>
+              <w:r>
+                <w:rPr>
+                  <w:noProof/>
+                </w:rPr>
+                <w:t xml:space="preserve"> [Video]. Instagram. Retrieved from </w:t>
+              </w:r>
+              <w:hyperlink r:id="rId6" w:tgtFrame="_blank" w:history="1">
+                <w:r>
+                  <w:rPr>
+                    <w:rStyle w:val="Hyperlink"/>
+                    <w:rFonts w:eastAsiaTheme="majorEastAsia"/>
+                    <w:noProof/>
+                  </w:rPr>
+                  <w:t>https://www.instagram.com/p/BysOqenB1v7/?utm_source=ig_web_copy_link</w:t>
+                </w:r>
+              </w:hyperlink>
+            </w:p>
+            <w:p>
+              <w:pPr>
+                <w:pStyle w:val="Bibliography"/>
+                <w:ind w:left="576" w:right="-227" w:hanging="720"/>
+                <w:rPr>
+                  <w:noProof/>
+                </w:rPr>
+              </w:pPr>
+              <w:r>
+                <w:rPr>
+                  <w:noProof/>
+                </w:rPr>
+                <w:t xml:space="preserve">Aron, L., Botella, M., &amp; Lubart, T. (2019). Culinary arts: Talent and their development. In R. F. Subotnik, P. Olszewski-Kubilius, &amp; F. C. Worrell (Eds.), </w:t>
+              </w:r>
+              <w:r>
+                <w:rPr>
+                  <w:i/>
+                  <w:iCs/>
+                  <w:noProof/>
+                </w:rPr>
                 <w:t>The psychology of high performance: Developing human potential into domain-specific talent</w:t>
               </w:r>
               <w:r>
@@ -4647,7 +4933,7 @@
                 </w:rPr>
                 <w:t xml:space="preserve"> (pp. 345-359). American Psychological Association. </w:t>
               </w:r>
-              <w:hyperlink r:id="rId6" w:tgtFrame="_blank" w:history="1">
+              <w:hyperlink r:id="rId7" w:tgtFrame="_blank" w:history="1">
                 <w:r>
                   <w:rPr>
                     <w:rStyle w:val="Hyperlink"/>
@@ -4670,8 +4956,7 @@
                 <w:rPr>
                   <w:noProof/>
                 </w:rPr>
-                <w:lastRenderedPageBreak/>
-                <w:t xml:space="preserve">Bologna, C. (2019, October 31). </w:t>
+                <w:t xml:space="preserve">Bedenel, A.-L., Jourdan, L., &amp; Biernacki, C. (2019). Probability estimation by an adapted genetic algorithm in web insurance. In R. Battiti, M. Brunato, I. Kotsireas, &amp; P. Pardalos (Eds.), </w:t>
               </w:r>
               <w:r>
                 <w:rPr>
@@ -4679,6 +4964,45 @@
                   <w:iCs/>
                   <w:noProof/>
                 </w:rPr>
+                <w:t>Lecture notes in computer science: Vol. 11353. Learning and intelligent optimization</w:t>
+              </w:r>
+              <w:r>
+                <w:rPr>
+                  <w:noProof/>
+                </w:rPr>
+                <w:t xml:space="preserve"> (pp. 225-240). Springer. </w:t>
+              </w:r>
+              <w:hyperlink r:id="rId8" w:tgtFrame="_blank" w:history="1">
+                <w:r>
+                  <w:rPr>
+                    <w:rStyle w:val="Hyperlink"/>
+                    <w:rFonts w:eastAsiaTheme="majorEastAsia"/>
+                    <w:noProof/>
+                  </w:rPr>
+                  <w:t>https://doi.org/10.1007/978-3-030-05348-2_21</w:t>
+                </w:r>
+              </w:hyperlink>
+            </w:p>
+            <w:p>
+              <w:pPr>
+                <w:pStyle w:val="Bibliography"/>
+                <w:ind w:left="576" w:right="-227" w:hanging="720"/>
+                <w:rPr>
+                  <w:noProof/>
+                </w:rPr>
+              </w:pPr>
+              <w:r>
+                <w:rPr>
+                  <w:noProof/>
+                </w:rPr>
+                <w:t xml:space="preserve">Bologna, C. (2019, October 31). </w:t>
+              </w:r>
+              <w:r>
+                <w:rPr>
+                  <w:i/>
+                  <w:iCs/>
+                  <w:noProof/>
+                </w:rPr>
                 <w:t>Why some people with anxiety love watching horror movies</w:t>
               </w:r>
               <w:r>
@@ -4687,7 +5011,7 @@
                 </w:rPr>
                 <w:t xml:space="preserve">. Retrieved from HuffPost. </w:t>
               </w:r>
-              <w:hyperlink r:id="rId7" w:tgtFrame="_blank" w:history="1">
+              <w:hyperlink r:id="rId9" w:tgtFrame="_blank" w:history="1">
                 <w:r>
                   <w:rPr>
                     <w:rStyle w:val="Hyperlink"/>
@@ -4783,7 +5107,7 @@
                 </w:rPr>
                 <w:t xml:space="preserve">(1). Retrieved from </w:t>
               </w:r>
-              <w:hyperlink r:id="rId8" w:tgtFrame="_blank" w:history="1">
+              <w:hyperlink r:id="rId10" w:tgtFrame="_blank" w:history="1">
                 <w:r>
                   <w:rPr>
                     <w:rStyle w:val="Hyperlink"/>
@@ -4806,7 +5130,7 @@
                 <w:rPr>
                   <w:noProof/>
                 </w:rPr>
-                <w:t xml:space="preserve">de la Fuente, R., Bernad, A., Garcia-Castro, J., Martin, M. C., &amp; Cigudosa, J. C. (2010). Retraction: Spontaneous human adult stem cell transformation. </w:t>
+                <w:t xml:space="preserve">Cacioppo, S. (2019, April 25-28). </w:t>
               </w:r>
               <w:r>
                 <w:rPr>
@@ -4814,13 +5138,38 @@
                   <w:iCs/>
                   <w:noProof/>
                 </w:rPr>
-                <w:t>Cancer Research</w:t>
-              </w:r>
-              <w:r>
-                <w:rPr>
-                  <w:noProof/>
-                </w:rPr>
-                <w:t xml:space="preserve">, </w:t>
+                <w:t>Evolutionary theory of social connections: Past, present, and future</w:t>
+              </w:r>
+              <w:r>
+                <w:rPr>
+                  <w:noProof/>
+                </w:rPr>
+                <w:t xml:space="preserve"> [Conference presentation abstract]. Ninety-ninth annual convention of the Western Psychological Association, Pasadena, CA, United States. Retrieved from </w:t>
+              </w:r>
+              <w:hyperlink r:id="rId11" w:tgtFrame="_blank" w:history="1">
+                <w:r>
+                  <w:rPr>
+                    <w:rStyle w:val="Hyperlink"/>
+                    <w:rFonts w:eastAsiaTheme="majorEastAsia"/>
+                    <w:noProof/>
+                  </w:rPr>
+                  <w:t>https://westernpsych.org/wp-content/uploads/2019/04/WPA-Program-2019-Final-2.pdf</w:t>
+                </w:r>
+              </w:hyperlink>
+            </w:p>
+            <w:p>
+              <w:pPr>
+                <w:pStyle w:val="Bibliography"/>
+                <w:ind w:left="576" w:right="-227" w:hanging="720"/>
+                <w:rPr>
+                  <w:noProof/>
+                </w:rPr>
+              </w:pPr>
+              <w:r>
+                <w:rPr>
+                  <w:noProof/>
+                </w:rPr>
+                <w:t xml:space="preserve">Community of Multiculturalism. (n.d.). </w:t>
               </w:r>
               <w:r>
                 <w:rPr>
@@ -4828,6 +5177,59 @@
                   <w:iCs/>
                   <w:noProof/>
                 </w:rPr>
+                <w:t>Home</w:t>
+              </w:r>
+              <w:r>
+                <w:rPr>
+                  <w:noProof/>
+                </w:rPr>
+                <w:t xml:space="preserve"> [Facebook page]. Facebook. Retrieved October 14, 2020, from </w:t>
+              </w:r>
+              <w:hyperlink r:id="rId12" w:tgtFrame="_blank" w:history="1">
+                <w:r>
+                  <w:rPr>
+                    <w:rStyle w:val="Hyperlink"/>
+                    <w:rFonts w:eastAsiaTheme="majorEastAsia"/>
+                    <w:noProof/>
+                  </w:rPr>
+                  <w:t>https://www.facebook.com/communityofmulticulturalism/</w:t>
+                </w:r>
+              </w:hyperlink>
+            </w:p>
+            <w:p>
+              <w:pPr>
+                <w:pStyle w:val="Bibliography"/>
+                <w:ind w:left="576" w:right="-227" w:hanging="720"/>
+                <w:rPr>
+                  <w:noProof/>
+                </w:rPr>
+              </w:pPr>
+              <w:r>
+                <w:rPr>
+                  <w:noProof/>
+                </w:rPr>
+                <w:t xml:space="preserve">de la Fuente, R., Bernad, A., Garcia-Castro, J., Martin, M. C., &amp; Cigudosa, J. C. (2010). Retraction: Spontaneous human adult stem cell transformation. </w:t>
+              </w:r>
+              <w:r>
+                <w:rPr>
+                  <w:i/>
+                  <w:iCs/>
+                  <w:noProof/>
+                </w:rPr>
+                <w:t>Cancer Research</w:t>
+              </w:r>
+              <w:r>
+                <w:rPr>
+                  <w:noProof/>
+                </w:rPr>
+                <w:t xml:space="preserve">, </w:t>
+              </w:r>
+              <w:r>
+                <w:rPr>
+                  <w:i/>
+                  <w:iCs/>
+                  <w:noProof/>
+                </w:rPr>
                 <w:t>70</w:t>
               </w:r>
               <w:r>
@@ -4836,7 +5238,7 @@
                 </w:rPr>
                 <w:t xml:space="preserve">(16), 6682. </w:t>
               </w:r>
-              <w:hyperlink r:id="rId9" w:tgtFrame="_blank" w:history="1">
+              <w:hyperlink r:id="rId13" w:tgtFrame="_blank" w:history="1">
                 <w:r>
                   <w:rPr>
                     <w:rStyle w:val="Hyperlink"/>
@@ -4867,6 +5269,7 @@
                   <w:iCs/>
                   <w:noProof/>
                 </w:rPr>
+                <w:lastRenderedPageBreak/>
                 <w:t>Media effects: Advances in theory and research</w:t>
               </w:r>
               <w:r>
@@ -4888,7 +5291,7 @@
                 <w:rPr>
                   <w:noProof/>
                 </w:rPr>
-                <w:t xml:space="preserve">Freeberg, T. M. (2019). From simple rules of individual proximity, complex and coordinated collective movement [Supplemental material]. </w:t>
+                <w:t xml:space="preserve">Duckworth, A. L., Quirk, A., Gallop, R., Hoyle, R. H., Kelly, D. R., &amp; Matthews, M. D. (2019). Cognitive and noncognitive predictors of success. </w:t>
               </w:r>
               <w:r>
                 <w:rPr>
@@ -4896,7 +5299,7 @@
                   <w:iCs/>
                   <w:noProof/>
                 </w:rPr>
-                <w:t>Journal of Comparative Psychology</w:t>
+                <w:t>Proceedings of the National Academy of Sciences, USA</w:t>
               </w:r>
               <w:r>
                 <w:rPr>
@@ -4910,6 +5313,98 @@
                   <w:iCs/>
                   <w:noProof/>
                 </w:rPr>
+                <w:t>116</w:t>
+              </w:r>
+              <w:r>
+                <w:rPr>
+                  <w:noProof/>
+                </w:rPr>
+                <w:t xml:space="preserve">(47), 23499-23504. </w:t>
+              </w:r>
+              <w:hyperlink r:id="rId14" w:tgtFrame="_blank" w:history="1">
+                <w:r>
+                  <w:rPr>
+                    <w:rStyle w:val="Hyperlink"/>
+                    <w:rFonts w:eastAsiaTheme="majorEastAsia"/>
+                    <w:noProof/>
+                  </w:rPr>
+                  <w:t>https://doi.org/10.1073/pnas.1910510116</w:t>
+                </w:r>
+              </w:hyperlink>
+            </w:p>
+            <w:p>
+              <w:pPr>
+                <w:pStyle w:val="Bibliography"/>
+                <w:ind w:left="576" w:right="-227" w:hanging="720"/>
+                <w:rPr>
+                  <w:noProof/>
+                </w:rPr>
+              </w:pPr>
+              <w:r>
+                <w:rPr>
+                  <w:noProof/>
+                </w:rPr>
+                <w:t xml:space="preserve">Evans, A. C., Garbarino, J., Bocanegra, E., Kinscherff, R. T., &amp; &amp; Márquez-Greene, N. (2019, August 8-11). </w:t>
+              </w:r>
+              <w:r>
+                <w:rPr>
+                  <w:i/>
+                  <w:iCs/>
+                  <w:noProof/>
+                </w:rPr>
+                <w:t>Gun violence: An event on the power of community</w:t>
+              </w:r>
+              <w:r>
+                <w:rPr>
+                  <w:noProof/>
+                </w:rPr>
+                <w:t xml:space="preserve"> [Conference presentation]. APA 2019 Convention, Chicago, IL, United States. Retrieved from </w:t>
+              </w:r>
+              <w:hyperlink r:id="rId15" w:tgtFrame="_blank" w:history="1">
+                <w:r>
+                  <w:rPr>
+                    <w:rStyle w:val="Hyperlink"/>
+                    <w:rFonts w:eastAsiaTheme="majorEastAsia"/>
+                    <w:noProof/>
+                  </w:rPr>
+                  <w:t>https://convention.apa.org/2019-video</w:t>
+                </w:r>
+              </w:hyperlink>
+            </w:p>
+            <w:p>
+              <w:pPr>
+                <w:pStyle w:val="Bibliography"/>
+                <w:ind w:left="576" w:right="-227" w:hanging="720"/>
+                <w:rPr>
+                  <w:noProof/>
+                </w:rPr>
+              </w:pPr>
+              <w:r>
+                <w:rPr>
+                  <w:noProof/>
+                </w:rPr>
+                <w:t xml:space="preserve">Freeberg, T. M. (2019). From simple rules of individual proximity, complex and coordinated collective movement [Supplemental material]. </w:t>
+              </w:r>
+              <w:r>
+                <w:rPr>
+                  <w:i/>
+                  <w:iCs/>
+                  <w:noProof/>
+                </w:rPr>
+                <w:t>Journal of Comparative Psychology</w:t>
+              </w:r>
+              <w:r>
+                <w:rPr>
+                  <w:noProof/>
+                </w:rPr>
+                <w:t xml:space="preserve">, </w:t>
+              </w:r>
+              <w:r>
+                <w:rPr>
+                  <w:i/>
+                  <w:iCs/>
+                  <w:noProof/>
+                </w:rPr>
                 <w:t>133</w:t>
               </w:r>
               <w:r>
@@ -4918,7 +5413,7 @@
                 </w:rPr>
                 <w:t xml:space="preserve">(2), 141-142. </w:t>
               </w:r>
-              <w:hyperlink r:id="rId10" w:tgtFrame="_blank" w:history="1">
+              <w:hyperlink r:id="rId16" w:tgtFrame="_blank" w:history="1">
                 <w:r>
                   <w:rPr>
                     <w:rStyle w:val="Hyperlink"/>
@@ -4971,7 +5466,7 @@
                 </w:rPr>
                 <w:t xml:space="preserve">(1), 143-168. </w:t>
               </w:r>
-              <w:hyperlink r:id="rId11" w:tgtFrame="_blank" w:history="1">
+              <w:hyperlink r:id="rId17" w:tgtFrame="_blank" w:history="1">
                 <w:r>
                   <w:rPr>
                     <w:rStyle w:val="Hyperlink"/>
@@ -5024,7 +5519,7 @@
                 </w:rPr>
                 <w:t xml:space="preserve">(3), 207-217. </w:t>
               </w:r>
-              <w:hyperlink r:id="rId12" w:tgtFrame="_blank" w:history="1">
+              <w:hyperlink r:id="rId18" w:tgtFrame="_blank" w:history="1">
                 <w:r>
                   <w:rPr>
                     <w:rStyle w:val="Hyperlink"/>
@@ -5077,7 +5572,7 @@
                 </w:rPr>
                 <w:t xml:space="preserve">(1), 24-53. </w:t>
               </w:r>
-              <w:hyperlink r:id="rId13" w:tgtFrame="_blank" w:history="1">
+              <w:hyperlink r:id="rId19" w:tgtFrame="_blank" w:history="1">
                 <w:r>
                   <w:rPr>
                     <w:rStyle w:val="Hyperlink"/>
@@ -5116,7 +5611,7 @@
                 </w:rPr>
                 <w:t xml:space="preserve">. Retrieved from AARP. </w:t>
               </w:r>
-              <w:hyperlink r:id="rId14" w:tgtFrame="_blank" w:history="1">
+              <w:hyperlink r:id="rId20" w:tgtFrame="_blank" w:history="1">
                 <w:r>
                   <w:rPr>
                     <w:rStyle w:val="Hyperlink"/>
@@ -5169,7 +5664,7 @@
                 </w:rPr>
                 <w:t xml:space="preserve">(3), Article e0193972. </w:t>
               </w:r>
-              <w:hyperlink r:id="rId15" w:tgtFrame="_blank" w:history="1">
+              <w:hyperlink r:id="rId21" w:tgtFrame="_blank" w:history="1">
                 <w:r>
                   <w:rPr>
                     <w:rStyle w:val="Hyperlink"/>
@@ -5242,7 +5737,7 @@
                 </w:rPr>
                 <w:t xml:space="preserve">(8), 1047-1056. </w:t>
               </w:r>
-              <w:hyperlink r:id="rId16" w:tgtFrame="_blank" w:history="1">
+              <w:hyperlink r:id="rId22" w:tgtFrame="_blank" w:history="1">
                 <w:r>
                   <w:rPr>
                     <w:rStyle w:val="Hyperlink"/>
@@ -5299,7 +5794,7 @@
                 <w:rPr>
                   <w:noProof/>
                 </w:rPr>
-                <w:t xml:space="preserve">Lipscomb, A. Y. (2021, Winter). Addressing trauma in the college essay writing process. </w:t>
+                <w:t xml:space="preserve">Kübler-Ross, E. (with Byock, I.). (2014). </w:t>
               </w:r>
               <w:r>
                 <w:rPr>
@@ -5307,6 +5802,74 @@
                   <w:iCs/>
                   <w:noProof/>
                 </w:rPr>
+                <w:t>On death &amp; dying: What the dying have to teach doctors, nurses, clergy &amp; their own families</w:t>
+              </w:r>
+              <w:r>
+                <w:rPr>
+                  <w:noProof/>
+                </w:rPr>
+                <w:t xml:space="preserve"> (50th anniversary ed.). Scribner. (Original work published 1969)</w:t>
+              </w:r>
+            </w:p>
+            <w:p>
+              <w:pPr>
+                <w:pStyle w:val="Bibliography"/>
+                <w:ind w:left="576" w:right="-227" w:hanging="720"/>
+                <w:rPr>
+                  <w:noProof/>
+                </w:rPr>
+              </w:pPr>
+              <w:r>
+                <w:rPr>
+                  <w:noProof/>
+                </w:rPr>
+                <w:t xml:space="preserve">Kushilevitz, E., &amp; Malkin, T. (Eds.). (2016). </w:t>
+              </w:r>
+              <w:r>
+                <w:rPr>
+                  <w:i/>
+                  <w:iCs/>
+                  <w:noProof/>
+                </w:rPr>
+                <w:t>Lecture notes in computer science: Vol. 9562. Theory of cryptography</w:t>
+              </w:r>
+              <w:r>
+                <w:rPr>
+                  <w:noProof/>
+                </w:rPr>
+                <w:t xml:space="preserve">. Springer. </w:t>
+              </w:r>
+              <w:hyperlink r:id="rId23" w:tgtFrame="_blank" w:history="1">
+                <w:r>
+                  <w:rPr>
+                    <w:rStyle w:val="Hyperlink"/>
+                    <w:rFonts w:eastAsiaTheme="majorEastAsia"/>
+                    <w:noProof/>
+                  </w:rPr>
+                  <w:t>https://doi.org/10.1007/978-3-662-49096-9</w:t>
+                </w:r>
+              </w:hyperlink>
+            </w:p>
+            <w:p>
+              <w:pPr>
+                <w:pStyle w:val="Bibliography"/>
+                <w:ind w:left="576" w:right="-227" w:hanging="720"/>
+                <w:rPr>
+                  <w:noProof/>
+                </w:rPr>
+              </w:pPr>
+              <w:r>
+                <w:rPr>
+                  <w:noProof/>
+                </w:rPr>
+                <w:t xml:space="preserve">Lipscomb, A. Y. (2021, Winter). Addressing trauma in the college essay writing process. </w:t>
+              </w:r>
+              <w:r>
+                <w:rPr>
+                  <w:i/>
+                  <w:iCs/>
+                  <w:noProof/>
+                </w:rPr>
                 <w:t>The Journal of College Admission</w:t>
               </w:r>
               <w:r>
@@ -5315,7 +5878,7 @@
                 </w:rPr>
                 <w:t xml:space="preserve">, (249), 30-33. Retrieved from </w:t>
               </w:r>
-              <w:hyperlink r:id="rId17" w:tgtFrame="_blank" w:history="1">
+              <w:hyperlink r:id="rId24" w:tgtFrame="_blank" w:history="1">
                 <w:r>
                   <w:rPr>
                     <w:rStyle w:val="Hyperlink"/>
@@ -5367,7 +5930,6 @@
                 <w:rPr>
                   <w:noProof/>
                 </w:rPr>
-                <w:lastRenderedPageBreak/>
                 <w:t xml:space="preserve">Merriam-Webster. (2003). Litmus test. In </w:t>
               </w:r>
               <w:r>
@@ -5413,7 +5975,7 @@
                 </w:rPr>
                 <w:t xml:space="preserve">. Retrieved January 4, 2020, from </w:t>
               </w:r>
-              <w:hyperlink r:id="rId18" w:tgtFrame="_blank" w:history="1">
+              <w:hyperlink r:id="rId25" w:tgtFrame="_blank" w:history="1">
                 <w:r>
                   <w:rPr>
                     <w:rStyle w:val="Hyperlink"/>
@@ -5436,7 +5998,8 @@
                 <w:rPr>
                   <w:noProof/>
                 </w:rPr>
-                <w:t xml:space="preserve">National Institute of Mental Health. (2018, July). </w:t>
+                <w:lastRenderedPageBreak/>
+                <w:t xml:space="preserve">National Geographic [@natgeo]. (n.d.). </w:t>
               </w:r>
               <w:r>
                 <w:rPr>
@@ -5444,6 +6007,45 @@
                   <w:iCs/>
                   <w:noProof/>
                 </w:rPr>
+                <w:t>IGTV</w:t>
+              </w:r>
+              <w:r>
+                <w:rPr>
+                  <w:noProof/>
+                </w:rPr>
+                <w:t xml:space="preserve"> [Instagram profile]. Instagram. Retrieved December 8, 2019, from </w:t>
+              </w:r>
+              <w:hyperlink r:id="rId26" w:tgtFrame="_blank" w:history="1">
+                <w:r>
+                  <w:rPr>
+                    <w:rStyle w:val="Hyperlink"/>
+                    <w:rFonts w:eastAsiaTheme="majorEastAsia"/>
+                    <w:noProof/>
+                  </w:rPr>
+                  <w:t>https://www.instagram.com/natgeo/channel/</w:t>
+                </w:r>
+              </w:hyperlink>
+            </w:p>
+            <w:p>
+              <w:pPr>
+                <w:pStyle w:val="Bibliography"/>
+                <w:ind w:left="576" w:right="-227" w:hanging="720"/>
+                <w:rPr>
+                  <w:noProof/>
+                </w:rPr>
+              </w:pPr>
+              <w:r>
+                <w:rPr>
+                  <w:noProof/>
+                </w:rPr>
+                <w:t xml:space="preserve">National Institute of Mental Health. (2018, July). </w:t>
+              </w:r>
+              <w:r>
+                <w:rPr>
+                  <w:i/>
+                  <w:iCs/>
+                  <w:noProof/>
+                </w:rPr>
                 <w:t>Anxiety disorders</w:t>
               </w:r>
               <w:r>
@@ -5452,7 +6054,7 @@
                 </w:rPr>
                 <w:t xml:space="preserve">. Retrieved from U.S. Department of Health and Human Services, National Institute of Health. </w:t>
               </w:r>
-              <w:hyperlink r:id="rId19" w:tgtFrame="_blank" w:history="1">
+              <w:hyperlink r:id="rId27" w:tgtFrame="_blank" w:history="1">
                 <w:r>
                   <w:rPr>
                     <w:rStyle w:val="Hyperlink"/>
@@ -5475,7 +6077,7 @@
                 <w:rPr>
                   <w:noProof/>
                 </w:rPr>
-                <w:t xml:space="preserve">Oil painting. (2019, December 8). In </w:t>
+                <w:t xml:space="preserve">News From Science. (2019, June 21). </w:t>
               </w:r>
               <w:r>
                 <w:rPr>
@@ -5483,6 +6085,45 @@
                   <w:iCs/>
                   <w:noProof/>
                 </w:rPr>
+                <w:t>Are you a fan of astronomy? Enjoy reading about what scientists have discovered in our solar system—and beyond? This</w:t>
+              </w:r>
+              <w:r>
+                <w:rPr>
+                  <w:noProof/>
+                </w:rPr>
+                <w:t xml:space="preserve"> [Image attached] [Status update]. Facebook. Retrieved from </w:t>
+              </w:r>
+              <w:hyperlink r:id="rId28" w:tgtFrame="_blank" w:history="1">
+                <w:r>
+                  <w:rPr>
+                    <w:rStyle w:val="Hyperlink"/>
+                    <w:rFonts w:eastAsiaTheme="majorEastAsia"/>
+                    <w:noProof/>
+                  </w:rPr>
+                  <w:t>https://www.facebook.com/ScienceNOW/photos/a.117532185107/10156268057260108/?type=3&amp;theater</w:t>
+                </w:r>
+              </w:hyperlink>
+            </w:p>
+            <w:p>
+              <w:pPr>
+                <w:pStyle w:val="Bibliography"/>
+                <w:ind w:left="576" w:right="-227" w:hanging="720"/>
+                <w:rPr>
+                  <w:noProof/>
+                </w:rPr>
+              </w:pPr>
+              <w:r>
+                <w:rPr>
+                  <w:noProof/>
+                </w:rPr>
+                <w:t xml:space="preserve">Oil painting. (2019, December 8). In </w:t>
+              </w:r>
+              <w:r>
+                <w:rPr>
+                  <w:i/>
+                  <w:iCs/>
+                  <w:noProof/>
+                </w:rPr>
                 <w:t>Wikipedia</w:t>
               </w:r>
               <w:r>
@@ -5491,7 +6132,7 @@
                 </w:rPr>
                 <w:t xml:space="preserve">. Retrieved from </w:t>
               </w:r>
-              <w:hyperlink r:id="rId20" w:tgtFrame="_blank" w:history="1">
+              <w:hyperlink r:id="rId29" w:tgtFrame="_blank" w:history="1">
                 <w:r>
                   <w:rPr>
                     <w:rStyle w:val="Hyperlink"/>
@@ -5514,7 +6155,7 @@
                 <w:rPr>
                   <w:noProof/>
                 </w:rPr>
-                <w:t xml:space="preserve">Roberts, N. (2020, June 10). </w:t>
+                <w:t xml:space="preserve">Philadelphia Museum of Art [@philamuseum]. (2019, December 3). </w:t>
               </w:r>
               <w:r>
                 <w:rPr>
@@ -5522,6 +6163,45 @@
                   <w:iCs/>
                   <w:noProof/>
                 </w:rPr>
+                <w:t>“It’s always wonderful to walk in and see my work in a collection where it’s loved, and where people are</w:t>
+              </w:r>
+              <w:r>
+                <w:rPr>
+                  <w:noProof/>
+                </w:rPr>
+                <w:t xml:space="preserve"> [Photograph]. Instagram. Retrieved from </w:t>
+              </w:r>
+              <w:hyperlink r:id="rId30" w:tgtFrame="_blank" w:history="1">
+                <w:r>
+                  <w:rPr>
+                    <w:rStyle w:val="Hyperlink"/>
+                    <w:rFonts w:eastAsiaTheme="majorEastAsia"/>
+                    <w:noProof/>
+                  </w:rPr>
+                  <w:t>https://www.instagram.com/p/B5oDnnNhOt4/</w:t>
+                </w:r>
+              </w:hyperlink>
+            </w:p>
+            <w:p>
+              <w:pPr>
+                <w:pStyle w:val="Bibliography"/>
+                <w:ind w:left="576" w:right="-227" w:hanging="720"/>
+                <w:rPr>
+                  <w:noProof/>
+                </w:rPr>
+              </w:pPr>
+              <w:r>
+                <w:rPr>
+                  <w:noProof/>
+                </w:rPr>
+                <w:t xml:space="preserve">Roberts, N. (2020, June 10). </w:t>
+              </w:r>
+              <w:r>
+                <w:rPr>
+                  <w:i/>
+                  <w:iCs/>
+                  <w:noProof/>
+                </w:rPr>
                 <w:t>Trayvon Martin’s mother, Sybrina Fulton, qualifies to run for elected office</w:t>
               </w:r>
               <w:r>
@@ -5530,7 +6210,7 @@
                 </w:rPr>
                 <w:t xml:space="preserve">. Retrieved from BET News. </w:t>
               </w:r>
-              <w:hyperlink r:id="rId21" w:tgtFrame="_blank" w:history="1">
+              <w:hyperlink r:id="rId31" w:tgtFrame="_blank" w:history="1">
                 <w:r>
                   <w:rPr>
                     <w:rStyle w:val="Hyperlink"/>
@@ -5583,7 +6263,7 @@
                 </w:rPr>
                 <w:t xml:space="preserve">, 67-78. </w:t>
               </w:r>
-              <w:hyperlink r:id="rId22" w:tgtFrame="_blank" w:history="1">
+              <w:hyperlink r:id="rId32" w:tgtFrame="_blank" w:history="1">
                 <w:r>
                   <w:rPr>
                     <w:rStyle w:val="Hyperlink"/>
@@ -5622,7 +6302,7 @@
                 </w:rPr>
                 <w:t xml:space="preserve">. Retrieved from Pew Research Center. </w:t>
               </w:r>
-              <w:hyperlink r:id="rId23" w:tgtFrame="_blank" w:history="1">
+              <w:hyperlink r:id="rId33" w:tgtFrame="_blank" w:history="1">
                 <w:r>
                   <w:rPr>
                     <w:rStyle w:val="Hyperlink"/>
@@ -5675,7 +6355,7 @@
                 </w:rPr>
                 <w:t xml:space="preserve">(9713), 445. </w:t>
               </w:r>
-              <w:hyperlink r:id="rId24" w:tgtFrame="_blank" w:history="1">
+              <w:hyperlink r:id="rId34" w:tgtFrame="_blank" w:history="1">
                 <w:r>
                   <w:rPr>
                     <w:rStyle w:val="Hyperlink"/>
@@ -5714,7 +6394,7 @@
                 </w:rPr>
                 <w:t xml:space="preserve">. Hans Reitzels Forlag. Retrieved from </w:t>
               </w:r>
-              <w:hyperlink r:id="rId25" w:tgtFrame="_blank" w:history="1">
+              <w:hyperlink r:id="rId35" w:tgtFrame="_blank" w:history="1">
                 <w:r>
                   <w:rPr>
                     <w:rStyle w:val="Hyperlink"/>
@@ -5753,7 +6433,7 @@
                 </w:rPr>
                 <w:t xml:space="preserve">. Retrieved from CNN. </w:t>
               </w:r>
-              <w:hyperlink r:id="rId26" w:tgtFrame="_blank" w:history="1">
+              <w:hyperlink r:id="rId36" w:tgtFrame="_blank" w:history="1">
                 <w:r>
                   <w:rPr>
                     <w:rStyle w:val="Hyperlink"/>
@@ -5792,7 +6472,7 @@
                 </w:rPr>
                 <w:t xml:space="preserve">. Retrieved January 9, 2020, from U.S. Department of Commerce. </w:t>
               </w:r>
-              <w:hyperlink r:id="rId27" w:tgtFrame="_blank" w:history="1">
+              <w:hyperlink r:id="rId37" w:tgtFrame="_blank" w:history="1">
                 <w:r>
                   <w:rPr>
                     <w:rStyle w:val="Hyperlink"/>
@@ -5831,7 +6511,7 @@
                 </w:rPr>
                 <w:t xml:space="preserve">. Retrieved from </w:t>
               </w:r>
-              <w:hyperlink r:id="rId28" w:tgtFrame="_blank" w:history="1">
+              <w:hyperlink r:id="rId38" w:tgtFrame="_blank" w:history="1">
                 <w:r>
                   <w:rPr>
                     <w:rStyle w:val="Hyperlink"/>
@@ -5868,9 +6548,16 @@
                 <w:rPr>
                   <w:noProof/>
                 </w:rPr>
-                <w:t xml:space="preserve"> [Photographs]. Instagram. Retrieved from </w:t>
-              </w:r>
-              <w:hyperlink r:id="rId29" w:tgtFrame="_blank" w:history="1">
+                <w:t xml:space="preserve"> [Photographs]. Instagram. </w:t>
+              </w:r>
+              <w:r>
+                <w:rPr>
+                  <w:noProof/>
+                </w:rPr>
+                <w:lastRenderedPageBreak/>
+                <w:t xml:space="preserve">Retrieved from </w:t>
+              </w:r>
+              <w:hyperlink r:id="rId39" w:tgtFrame="_blank" w:history="1">
                 <w:r>
                   <w:rPr>
                     <w:rStyle w:val="Hyperlink"/>
@@ -6354,7 +7041,7 @@
   <w:style w:type="paragraph" w:default="1" w:styleId="Normal">
     <w:name w:val="Normal"/>
     <w:qFormat/>
-    <w:rsid w:val="003958B1"/>
+    <w:rsid w:val="007C020F"/>
     <w:pPr>
       <w:widowControl w:val="0"/>
       <w:wordWrap w:val="0"/>
@@ -6566,6 +7253,7 @@
   <w:style w:type="character" w:default="1" w:styleId="DefaultParagraphFont">
     <w:name w:val="Default Paragraph Font"/>
     <w:uiPriority w:val="1"/>
+    <w:semiHidden/>
     <w:unhideWhenUsed/>
   </w:style>
   <w:style w:type="table" w:default="1" w:styleId="TableNormal">
@@ -7168,7 +7856,7 @@
     <b:Day>31</b:Day>
     <b:InternetSiteTitle>HuffPost</b:InternetSiteTitle>
     <b:URL>https://www.huffpost.com/entry/anxiety-love-watching-horror-movies_l_5d277587e4b02a5a5d57b59e</b:URL>
-    <b:RefOrder>27</b:RefOrder>
+    <b:RefOrder>34</b:RefOrder>
   </b:Source>
   <b:Source>
     <b:Tag>Rob20</b:Tag>
@@ -7191,7 +7879,7 @@
     <b:Month>June</b:Month>
     <b:Day>10</b:Day>
     <b:URL>https://www.bet.com/news/national/2020/06/10/trayvon-martin-mother-sybrina-fulton-qualifies-for-office-florid.html</b:URL>
-    <b:RefOrder>28</b:RefOrder>
+    <b:RefOrder>35</b:RefOrder>
   </b:Source>
   <b:Source>
     <b:Tag>Ton20</b:Tag>
@@ -7214,7 +7902,7 @@
     <b:Month>September</b:Month>
     <b:Day>24</b:Day>
     <b:URL>https://www.cnn.com/2020/06/04/us/coronavirus-newspaper-deliveryman-groceries-senior-citizens-cnnheroes-trnd/index.html</b:URL>
-    <b:RefOrder>29</b:RefOrder>
+    <b:RefOrder>36</b:RefOrder>
   </b:Source>
   <b:Source>
     <b:Tag>Nat18</b:Tag>
@@ -7231,7 +7919,7 @@
     <b:Month>July</b:Month>
     <b:InternetSiteTitle>U.S. Department of Health and Human Services, National Institute of Health</b:InternetSiteTitle>
     <b:URL>https://www.nimh.nih.gov/health/topics/anxiety-disorders/index.shtml</b:URL>
-    <b:RefOrder>30</b:RefOrder>
+    <b:RefOrder>37</b:RefOrder>
   </b:Source>
   <b:Source>
     <b:Tag>Wor18</b:Tag>
@@ -7248,7 +7936,7 @@
     <b:Month>May</b:Month>
     <b:Day>24</b:Day>
     <b:URL>https://www.who.int/news-room/fact-sheets/detail/the-top-10-causes-of-death</b:URL>
-    <b:RefOrder>31</b:RefOrder>
+    <b:RefOrder>38</b:RefOrder>
   </b:Source>
   <b:Source>
     <b:Tag>Hor21</b:Tag>
@@ -7271,7 +7959,7 @@
     <b:Month>October</b:Month>
     <b:Day>19</b:Day>
     <b:URL>https://www.aarp.org/caregiving/home-care/info-2021/caregiving-questions.html</b:URL>
-    <b:RefOrder>32</b:RefOrder>
+    <b:RefOrder>39</b:RefOrder>
   </b:Source>
   <b:Source>
     <b:Tag>Sch21</b:Tag>
@@ -7294,7 +7982,7 @@
     <b:Month>October</b:Month>
     <b:Day>1</b:Day>
     <b:URL>https://www.pewresearch.org/fact-tank/2021/10/01/what-we-know-about-online-learning-and-the-homework-gap-amid-the-pandemic/</b:URL>
-    <b:RefOrder>33</b:RefOrder>
+    <b:RefOrder>40</b:RefOrder>
   </b:Source>
   <b:Source>
     <b:Tag>USC20</b:Tag>
@@ -7312,7 +8000,7 @@
     <b:MonthAccessed>January</b:MonthAccessed>
     <b:DayAccessed>9</b:DayAccessed>
     <b:URL>https://www.census.gov/popclock/</b:URL>
-    <b:RefOrder>39</b:RefOrder>
+    <b:RefOrder>46</b:RefOrder>
   </b:Source>
   <b:Source>
     <b:Tag>Zei18</b:Tag>
@@ -7332,7 +8020,7 @@
     <b:PublicationTitle>Grade 6 learners from Parkfields Primary School in Hanover Park visited the museum for a tour and workshop hosted by</b:PublicationTitle>
     <b:LCID>en-US</b:LCID>
     <b:ProductionCompany>compcomp</b:ProductionCompany>
-    <b:RefOrder>34</b:RefOrder>
+    <b:RefOrder>41</b:RefOrder>
   </b:Source>
   <b:Source>
     <b:Tag>Gra19</b:Tag>
@@ -7719,7 +8407,7 @@
     <b:Title>Theoritical basis for nursing</b:Title>
     <b:Year>2014</b:Year>
     <b:Publisher>Wolters Kluwer</b:Publisher>
-    <b:RefOrder>12</b:RefOrder>
+    <b:RefOrder>18</b:RefOrder>
   </b:Source>
   <b:Source>
     <b:Tag>Aro19</b:Tag>
@@ -7768,7 +8456,7 @@
     <b:DOI>10.1037/0000120-016</b:DOI>
     <b:BookTitle>The psychology of high performance: Developing human potential into domain-specific talent</b:BookTitle>
     <b:Pages>345-359</b:Pages>
-    <b:RefOrder>13</b:RefOrder>
+    <b:RefOrder>19</b:RefOrder>
   </b:Source>
   <b:Source>
     <b:Tag>Dil20</b:Tag>
@@ -7810,7 +8498,7 @@
     <b:Pages>115-129</b:Pages>
     <b:Publisher>Routledge</b:Publisher>
     <b:Edition>4th</b:Edition>
-    <b:RefOrder>14</b:RefOrder>
+    <b:RefOrder>20</b:RefOrder>
   </b:Source>
   <b:Source>
     <b:Tag>The101</b:Tag>
@@ -7844,7 +8532,7 @@
     <b:Year>2010</b:Year>
     <b:Publisher>Hans Reitzels Forlag</b:Publisher>
     <b:URL>https://earlychildhoodeducation.digi.hansreitzel.dk/?id=192</b:URL>
-    <b:RefOrder>15</b:RefOrder>
+    <b:RefOrder>21</b:RefOrder>
   </b:Source>
   <b:Source>
     <b:Tag>Bro05</b:Tag>
@@ -7875,7 +8563,7 @@
     <b:Publisher>SAGE Publications</b:Publisher>
     <b:Comments>(Reprinted from &lt;i&gt;Brain and intelligence: The ecology of child development&lt;/i&gt;, pp. 113–123, by F. Richardson, Ed., 1973, National Educational Press)</b:Comments>
     <b:LCID>en-US</b:LCID>
-    <b:RefOrder>16</b:RefOrder>
+    <b:RefOrder>22</b:RefOrder>
   </b:Source>
   <b:Source>
     <b:Tag>Zzz99</b:Tag>
@@ -7889,7 +8577,7 @@
     </b:Author>
     <b:Year>9999</b:Year>
     <b:LCID>en-US</b:LCID>
-    <b:RefOrder>40</b:RefOrder>
+    <b:RefOrder>47</b:RefOrder>
   </b:Source>
   <b:Source>
     <b:Tag>Ame20</b:Tag>
@@ -7907,7 +8595,7 @@
     <b:MonthAccessed>January</b:MonthAccessed>
     <b:DayAccessed>18</b:DayAccessed>
     <b:URL>https://dictionary.apa.org/just-world-hypothesis</b:URL>
-    <b:RefOrder>17</b:RefOrder>
+    <b:RefOrder>24</b:RefOrder>
   </b:Source>
   <b:Source>
     <b:Tag>Mer20</b:Tag>
@@ -7925,7 +8613,7 @@
     <b:MonthAccessed>January</b:MonthAccessed>
     <b:DayAccessed>4</b:DayAccessed>
     <b:URL>https://www.merriam-webster.com/dictionary/semantics</b:URL>
-    <b:RefOrder>18</b:RefOrder>
+    <b:RefOrder>25</b:RefOrder>
   </b:Source>
   <b:Source>
     <b:Tag>Ame15</b:Tag>
@@ -7942,7 +8630,7 @@
     <b:Year>2015</b:Year>
     <b:Pages>667</b:Pages>
     <b:Edition>2nd</b:Edition>
-    <b:RefOrder>19</b:RefOrder>
+    <b:RefOrder>26</b:RefOrder>
   </b:Source>
   <b:Source>
     <b:Tag>Mer03</b:Tag>
@@ -7959,7 +8647,7 @@
     <b:Year>2003</b:Year>
     <b:Pages>727</b:Pages>
     <b:Edition>11th</b:Edition>
-    <b:RefOrder>20</b:RefOrder>
+    <b:RefOrder>27</b:RefOrder>
   </b:Source>
   <b:Source>
     <b:Tag>Wik19</b:Tag>
@@ -7977,7 +8665,7 @@
     <b:URL>https://en.wikipedia.org/w/index.php?title=Oil_painting&amp;oldid=929802398</b:URL>
     <b:BookTitle>Wikipedia</b:BookTitle>
     <b:ShortTitle>"Oil Painting"</b:ShortTitle>
-    <b:RefOrder>21</b:RefOrder>
+    <b:RefOrder>28</b:RefOrder>
   </b:Source>
   <b:Source>
     <b:Tag>Duc19</b:Tag>
@@ -8025,7 +8713,7 @@
     <b:Volume>116</b:Volume>
     <b:JournalName>Proceedings of the National Academy of Sciences, USA</b:JournalName>
     <b:Issue>47</b:Issue>
-    <b:RefOrder>24</b:RefOrder>
+    <b:RefOrder>31</b:RefOrder>
   </b:Source>
   <b:Source>
     <b:Tag>Eva19</b:Tag>
@@ -8067,7 +8755,7 @@
     <b:Day>8-11</b:Day>
     <b:PublicationTitle>Gun violence: An event on the power of community</b:PublicationTitle>
     <b:Publisher>APA 2019 Convention, Chicago, IL, United States</b:Publisher>
-    <b:RefOrder>22</b:RefOrder>
+    <b:RefOrder>29</b:RefOrder>
   </b:Source>
   <b:Source>
     <b:Tag>Cac19</b:Tag>
@@ -8091,7 +8779,7 @@
     <b:Publisher>Ninety-ninth annual convention of the Western Psychological Association, Pasadena, CA, United States</b:Publisher>
     <b:Medium>Conference presentation abstract</b:Medium>
     <b:URL>https://westernpsych.org/wp-content/uploads/2019/04/WPA-Program-2019-Final-2.pdf</b:URL>
-    <b:RefOrder>23</b:RefOrder>
+    <b:RefOrder>30</b:RefOrder>
   </b:Source>
   <b:Source>
     <b:Tag>Kus16</b:Tag>
@@ -8116,7 +8804,7 @@
       </b:Editor>
     </b:Author>
     <b:DOI>10.1007/978-3-662-49096-9</b:DOI>
-    <b:RefOrder>25</b:RefOrder>
+    <b:RefOrder>32</b:RefOrder>
   </b:Source>
   <b:Source>
     <b:Tag>Bed19</b:Tag>
@@ -8167,7 +8855,7 @@
     <b:DOI>10.1007/978-3-030-05348-2_21</b:DOI>
     <b:BookTitle>Lecture notes in computer science: Vol. 11353. Learning and intelligent optimization</b:BookTitle>
     <b:Pages>225-240</b:Pages>
-    <b:RefOrder>26</b:RefOrder>
+    <b:RefOrder>33</b:RefOrder>
   </b:Source>
   <b:Source>
     <b:Tag>New19</b:Tag>
@@ -8187,7 +8875,7 @@
     <b:ProductionCompany>Production</b:ProductionCompany>
     <b:URL>https://www.facebook.com/ScienceNOW/photos/a.117532185107/10156268057260108/?type=3&amp;theater</b:URL>
     <b:Medium>Image attached] [Status update</b:Medium>
-    <b:RefOrder>35</b:RefOrder>
+    <b:RefOrder>42</b:RefOrder>
   </b:Source>
   <b:Source>
     <b:Tag>Com20</b:Tag>
@@ -8206,7 +8894,7 @@
     <b:DayAccessed>14</b:DayAccessed>
     <b:URL>https://www.facebook.com/communityofmulticulturalism/</b:URL>
     <b:LCID>en-US</b:LCID>
-    <b:RefOrder>36</b:RefOrder>
+    <b:RefOrder>43</b:RefOrder>
   </b:Source>
   <b:Source>
     <b:Tag>Phi19</b:Tag>
@@ -8225,7 +8913,7 @@
     <b:Publisher>Instagram</b:Publisher>
     <b:Medium>Photograph</b:Medium>
     <b:URL>https://www.instagram.com/p/B5oDnnNhOt4/</b:URL>
-    <b:RefOrder>37</b:RefOrder>
+    <b:RefOrder>44</b:RefOrder>
   </b:Source>
   <b:Source>
     <b:Tag>APA19</b:Tag>
@@ -8244,7 +8932,7 @@
     <b:Publisher>Instagram</b:Publisher>
     <b:Medium>Video</b:Medium>
     <b:URL>https://www.instagram.com/p/BysOqenB1v7/?utm_source=ig_web_copy_link</b:URL>
-    <b:RefOrder>38</b:RefOrder>
+    <b:RefOrder>45</b:RefOrder>
   </b:Source>
   <b:Source>
     <b:Tag>Nat19</b:Tag>
@@ -8263,13 +8951,201 @@
     <b:MonthAccessed>December</b:MonthAccessed>
     <b:DayAccessed>8</b:DayAccessed>
     <b:URL>https://www.instagram.com/natgeo/channel/</b:URL>
-    <b:RefOrder>41</b:RefOrder>
+    <b:RefOrder>48</b:RefOrder>
+  </b:Source>
+  <b:Source>
+    <b:Tag>Küb14</b:Tag>
+    <b:SourceType>Book</b:SourceType>
+    <b:Guid>{BC71DCD0-5A15-4094-AFFD-F3AE7960B41F}</b:Guid>
+    <b:LCID>en-US</b:LCID>
+    <b:Title>On death &amp; dying: What the dying have to teach doctors, nurses, clergy &amp; their own families</b:Title>
+    <b:Year>1969/2014</b:Year>
+    <b:Publisher>Scribner</b:Publisher>
+    <b:Edition>50th anniversary</b:Edition>
+    <b:Comments>(Original work published 1969)</b:Comments>
+    <b:Author>
+      <b:Compiler>
+        <b:NameList>
+          <b:Person>
+            <b:Last>Byock</b:Last>
+            <b:First>I</b:First>
+          </b:Person>
+        </b:NameList>
+      </b:Compiler>
+      <b:Author>
+        <b:NameList>
+          <b:Person>
+            <b:Last>Kübler-Ross</b:Last>
+            <b:First>E.</b:First>
+          </b:Person>
+        </b:NameList>
+      </b:Author>
+    </b:Author>
+    <b:RefOrder>23</b:RefOrder>
+  </b:Source>
+  <b:Source>
+    <b:Tag>Jac19</b:Tag>
+    <b:SourceType>Book</b:SourceType>
+    <b:Guid>{27851082-8CD9-4595-BB51-6959DF34E80E}</b:Guid>
+    <b:LCID>en-US</b:LCID>
+    <b:Author>
+      <b:Author>
+        <b:NameList>
+          <b:Person>
+            <b:Last>Jackson</b:Last>
+            <b:First>L.</b:First>
+            <b:Middle>M.</b:Middle>
+          </b:Person>
+        </b:NameList>
+      </b:Author>
+    </b:Author>
+    <b:Title>The psychology of prejudice: From attitudes to social action</b:Title>
+    <b:Year>2019</b:Year>
+    <b:Publisher>American Psychological Association</b:Publisher>
+    <b:DOI>10.1037/0000168-000</b:DOI>
+    <b:Edition>2nd</b:Edition>
+    <b:RefOrder>12</b:RefOrder>
+  </b:Source>
+  <b:Source>
+    <b:Tag>Sap17</b:Tag>
+    <b:SourceType>Book</b:SourceType>
+    <b:Guid>{DB8A41AF-99FF-4105-A35F-6D9DB1EBF09C}</b:Guid>
+    <b:LCID>en-US</b:LCID>
+    <b:Author>
+      <b:Author>
+        <b:NameList>
+          <b:Person>
+            <b:Last>Sapolsky</b:Last>
+            <b:First>R.</b:First>
+            <b:Middle>M.</b:Middle>
+          </b:Person>
+        </b:NameList>
+      </b:Author>
+    </b:Author>
+    <b:Title>Behave: The biology of humans at our best and worst</b:Title>
+    <b:Year>2017</b:Year>
+    <b:Publisher>Penguin Books</b:Publisher>
+    <b:RefOrder>13</b:RefOrder>
+  </b:Source>
+  <b:Source>
+    <b:Tag>Sve20</b:Tag>
+    <b:SourceType>Book</b:SourceType>
+    <b:Guid>{06EEB53E-6786-406B-8228-1F7DA9260E5A}</b:Guid>
+    <b:LCID>en-US</b:LCID>
+    <b:Author>
+      <b:Author>
+        <b:NameList>
+          <b:Person>
+            <b:Last>Svendsen</b:Last>
+            <b:First>S.</b:First>
+          </b:Person>
+          <b:Person>
+            <b:Last>Løber</b:Last>
+            <b:First>L.</b:First>
+          </b:Person>
+        </b:NameList>
+      </b:Author>
+    </b:Author>
+    <b:Title>The big picture/Academic writing: The one-hour guide</b:Title>
+    <b:Year>2020</b:Year>
+    <b:Publisher>Hans Reitzel Forlag</b:Publisher>
+    <b:Edition>3rd digital</b:Edition>
+    <b:URL> https://thebigpicture-academicwriting.digi.hansreitzel.dk/</b:URL>
+    <b:RefOrder>14</b:RefOrder>
+  </b:Source>
+  <b:Source>
+    <b:Tag>Hyg10</b:Tag>
+    <b:SourceType>Book</b:SourceType>
+    <b:Guid>{6F67E3D6-A9EF-4CFA-A1C2-19DD021CBCD1}</b:Guid>
+    <b:LCID>en-US</b:LCID>
+    <b:Title>Early childhood education: Values and practices in Denmark</b:Title>
+    <b:Year>2010</b:Year>
+    <b:Publisher>Hans Reitzels Forlag</b:Publisher>
+    <b:Author>
+      <b:Editor>
+        <b:NameList>
+          <b:Person>
+            <b:Last>Hygum</b:Last>
+            <b:First>E.</b:First>
+          </b:Person>
+          <b:Person>
+            <b:Last>Pedersen</b:Last>
+            <b:First>P.</b:First>
+            <b:Middle>M.</b:Middle>
+          </b:Person>
+        </b:NameList>
+      </b:Editor>
+    </b:Author>
+    <b:URL>https://earlychildhoodeducation.digi.hansreitzel.dk/</b:URL>
+    <b:RefOrder>15</b:RefOrder>
+  </b:Source>
+  <b:Source>
+    <b:Tag>Kes20</b:Tag>
+    <b:SourceType>Book</b:SourceType>
+    <b:Guid>{BC794D22-E052-4196-A2BF-6A8C80C0C4B4}</b:Guid>
+    <b:Title>Nanotechnology based approaches for tuberculosis treatment</b:Title>
+    <b:Year>2020</b:Year>
+    <b:Publisher>Academic Press</b:Publisher>
+    <b:Author>
+      <b:Editor>
+        <b:NameList>
+          <b:Person>
+            <b:Last>Kesharwani</b:Last>
+            <b:First>P.</b:First>
+          </b:Person>
+        </b:NameList>
+      </b:Editor>
+    </b:Author>
+    <b:LCID>en-US</b:LCID>
+    <b:RefOrder>16</b:RefOrder>
+  </b:Source>
+  <b:Source>
+    <b:Tag>Tor19</b:Tag>
+    <b:SourceType>Book</b:SourceType>
+    <b:Guid>{C1BA6020-9974-49F9-97DC-FB6A25B3F28F}</b:Guid>
+    <b:LCID>en-US</b:LCID>
+    <b:Title>Microaggression theory: Influence and implications</b:Title>
+    <b:Year>2019</b:Year>
+    <b:Publisher>John Wiley &amp; Sons</b:Publisher>
+    <b:DOI>10.1002/9781119466642</b:DOI>
+    <b:Author>
+      <b:Editor>
+        <b:NameList>
+          <b:Person>
+            <b:Last>Torino</b:Last>
+            <b:First>G.</b:First>
+            <b:Middle>C.</b:Middle>
+          </b:Person>
+          <b:Person>
+            <b:Last>Rivera</b:Last>
+            <b:First>D.</b:First>
+            <b:Middle>P.</b:Middle>
+          </b:Person>
+          <b:Person>
+            <b:Last>Capodilupo</b:Last>
+            <b:First>C.</b:First>
+            <b:Middle>M.</b:Middle>
+          </b:Person>
+          <b:Person>
+            <b:Last>Nadal</b:Last>
+            <b:First>K.</b:First>
+            <b:Middle>L.</b:Middle>
+          </b:Person>
+          <b:Person>
+            <b:Last>Sue</b:Last>
+            <b:First>D.</b:First>
+            <b:Middle>W.</b:Middle>
+          </b:Person>
+        </b:NameList>
+      </b:Editor>
+    </b:Author>
+    <b:RefOrder>17</b:RefOrder>
   </b:Source>
 </b:Sources>
 </file>
 
 <file path=customXml/itemProps1.xml><?xml version="1.0" encoding="utf-8"?>
-<ds:datastoreItem xmlns:ds="http://schemas.openxmlformats.org/officeDocument/2006/customXml" ds:itemID="{B136F97F-85F0-4047-BE53-7BCD90CCCDE0}">
+<ds:datastoreItem xmlns:ds="http://schemas.openxmlformats.org/officeDocument/2006/customXml" ds:itemID="{AA3F802A-1467-4B0C-9D80-F89B790DD5F3}">
   <ds:schemaRefs>
     <ds:schemaRef ds:uri="http://schemas.openxmlformats.org/officeDocument/2006/bibliography"/>
   </ds:schemaRefs>

</xml_diff>

<commit_message>
can override book edition, starts with '('
</commit_message>
<xml_diff>
--- a/APA7 style example.docx
+++ b/APA7 style example.docx
@@ -862,13 +862,7 @@
         <w:rPr>
           <w:rFonts w:eastAsiaTheme="minorEastAsia" w:hint="eastAsia"/>
         </w:rPr>
-        <w:t xml:space="preserve">1. </w:t>
-      </w:r>
-      <w:r>
-        <w:rPr>
-          <w:rFonts w:eastAsiaTheme="minorEastAsia" w:hint="eastAsia"/>
-        </w:rPr>
-        <w:t>Whole authored book</w:t>
+        <w:t>1. Whole authored book</w:t>
       </w:r>
     </w:p>
     <w:p>
@@ -948,7 +942,7 @@
     <w:p>
       <w:pPr>
         <w:rPr>
-          <w:rFonts w:eastAsiaTheme="minorEastAsia" w:hint="eastAsia"/>
+          <w:rFonts w:eastAsiaTheme="minorEastAsia"/>
         </w:rPr>
       </w:pPr>
       <w:r>
@@ -1015,6 +1009,229 @@
     </w:p>
     <w:p>
       <w:pPr>
+        <w:rPr>
+          <w:rFonts w:eastAsiaTheme="minorEastAsia"/>
+        </w:rPr>
+      </w:pPr>
+      <w:r>
+        <w:rPr>
+          <w:rFonts w:eastAsiaTheme="minorEastAsia" w:hint="eastAsia"/>
+        </w:rPr>
+        <w:t>3. Republished book, with editor</w:t>
+      </w:r>
+    </w:p>
+    <w:p>
+      <w:pPr>
+        <w:rPr>
+          <w:rFonts w:eastAsiaTheme="minorEastAsia"/>
+        </w:rPr>
+      </w:pPr>
+      <w:r>
+        <w:rPr>
+          <w:rFonts w:eastAsiaTheme="minorEastAsia"/>
+        </w:rPr>
+        <w:tab/>
+      </w:r>
+      <w:r>
+        <w:rPr>
+          <w:rFonts w:eastAsiaTheme="minorEastAsia" w:hint="eastAsia"/>
+        </w:rPr>
+        <w:t xml:space="preserve">Parenthetical citation: </w:t>
+      </w:r>
+      <w:sdt>
+        <w:sdtPr>
+          <w:rPr>
+            <w:rFonts w:eastAsiaTheme="minorEastAsia" w:hint="eastAsia"/>
+          </w:rPr>
+          <w:id w:val="443266305"/>
+          <w:citation/>
+        </w:sdtPr>
+        <w:sdtContent>
+          <w:r>
+            <w:rPr>
+              <w:rFonts w:eastAsiaTheme="minorEastAsia"/>
+            </w:rPr>
+            <w:fldChar w:fldCharType="begin"/>
+          </w:r>
+          <w:r>
+            <w:rPr>
+              <w:rFonts w:eastAsiaTheme="minorEastAsia"/>
+            </w:rPr>
+            <w:instrText xml:space="preserve">CITATION Wat13 \t  \l 1042 </w:instrText>
+          </w:r>
+          <w:r>
+            <w:rPr>
+              <w:rFonts w:eastAsiaTheme="minorEastAsia"/>
+            </w:rPr>
+            <w:fldChar w:fldCharType="separate"/>
+          </w:r>
+          <w:r>
+            <w:rPr>
+              <w:rFonts w:eastAsiaTheme="minorEastAsia"/>
+              <w:noProof/>
+            </w:rPr>
+            <w:t>(Watson &amp; Rayner, 1920/2013)</w:t>
+          </w:r>
+          <w:r>
+            <w:rPr>
+              <w:rFonts w:eastAsiaTheme="minorEastAsia"/>
+            </w:rPr>
+            <w:fldChar w:fldCharType="end"/>
+          </w:r>
+        </w:sdtContent>
+      </w:sdt>
+    </w:p>
+    <w:p>
+      <w:pPr>
+        <w:rPr>
+          <w:rFonts w:eastAsiaTheme="minorEastAsia"/>
+        </w:rPr>
+      </w:pPr>
+      <w:r>
+        <w:rPr>
+          <w:rFonts w:eastAsiaTheme="minorEastAsia" w:hint="eastAsia"/>
+        </w:rPr>
+        <w:t>4. Book published with new foreword by another author</w:t>
+      </w:r>
+    </w:p>
+    <w:p>
+      <w:pPr>
+        <w:rPr>
+          <w:rFonts w:eastAsiaTheme="minorEastAsia"/>
+        </w:rPr>
+      </w:pPr>
+      <w:r>
+        <w:rPr>
+          <w:rFonts w:eastAsiaTheme="minorEastAsia"/>
+        </w:rPr>
+        <w:lastRenderedPageBreak/>
+        <w:tab/>
+      </w:r>
+      <w:r>
+        <w:rPr>
+          <w:rFonts w:eastAsiaTheme="minorEastAsia" w:hint="eastAsia"/>
+        </w:rPr>
+        <w:t xml:space="preserve">Parenthetical citation: </w:t>
+      </w:r>
+      <w:sdt>
+        <w:sdtPr>
+          <w:rPr>
+            <w:rFonts w:eastAsiaTheme="minorEastAsia"/>
+          </w:rPr>
+          <w:id w:val="1456206628"/>
+          <w:citation/>
+        </w:sdtPr>
+        <w:sdtContent>
+          <w:r>
+            <w:rPr>
+              <w:rFonts w:eastAsiaTheme="minorEastAsia"/>
+            </w:rPr>
+            <w:fldChar w:fldCharType="begin"/>
+          </w:r>
+          <w:r>
+            <w:rPr>
+              <w:rFonts w:eastAsiaTheme="minorEastAsia"/>
+            </w:rPr>
+            <w:instrText xml:space="preserve">CITATION Küb14 \t  \l 1042 </w:instrText>
+          </w:r>
+          <w:r>
+            <w:rPr>
+              <w:rFonts w:eastAsiaTheme="minorEastAsia"/>
+            </w:rPr>
+            <w:fldChar w:fldCharType="separate"/>
+          </w:r>
+          <w:r>
+            <w:rPr>
+              <w:rFonts w:eastAsiaTheme="minorEastAsia"/>
+              <w:noProof/>
+            </w:rPr>
+            <w:t>(Kübler-Ross, 1969/2014)</w:t>
+          </w:r>
+          <w:r>
+            <w:rPr>
+              <w:rFonts w:eastAsiaTheme="minorEastAsia"/>
+            </w:rPr>
+            <w:fldChar w:fldCharType="end"/>
+          </w:r>
+        </w:sdtContent>
+      </w:sdt>
+    </w:p>
+    <w:p>
+      <w:pPr>
+        <w:rPr>
+          <w:rFonts w:eastAsiaTheme="minorEastAsia"/>
+        </w:rPr>
+      </w:pPr>
+      <w:r>
+        <w:rPr>
+          <w:rFonts w:eastAsiaTheme="minorEastAsia" w:hint="eastAsia"/>
+        </w:rPr>
+        <w:t>5. Several volumes of a multivolume work</w:t>
+      </w:r>
+    </w:p>
+    <w:p>
+      <w:pPr>
+        <w:rPr>
+          <w:rFonts w:eastAsiaTheme="minorEastAsia" w:hint="eastAsia"/>
+        </w:rPr>
+      </w:pPr>
+      <w:r>
+        <w:rPr>
+          <w:rFonts w:eastAsiaTheme="minorEastAsia"/>
+        </w:rPr>
+        <w:tab/>
+      </w:r>
+      <w:r>
+        <w:rPr>
+          <w:rFonts w:eastAsiaTheme="minorEastAsia" w:hint="eastAsia"/>
+        </w:rPr>
+        <w:t xml:space="preserve">Parenthetical citation: </w:t>
+      </w:r>
+      <w:sdt>
+        <w:sdtPr>
+          <w:rPr>
+            <w:rFonts w:eastAsiaTheme="minorEastAsia" w:hint="eastAsia"/>
+          </w:rPr>
+          <w:id w:val="373361925"/>
+          <w:citation/>
+        </w:sdtPr>
+        <w:sdtContent>
+          <w:r>
+            <w:rPr>
+              <w:rFonts w:eastAsiaTheme="minorEastAsia"/>
+            </w:rPr>
+            <w:fldChar w:fldCharType="begin"/>
+          </w:r>
+          <w:r>
+            <w:rPr>
+              <w:rFonts w:eastAsiaTheme="minorEastAsia"/>
+            </w:rPr>
+            <w:instrText xml:space="preserve">CITATION Har12 \t  \l 1042 </w:instrText>
+          </w:r>
+          <w:r>
+            <w:rPr>
+              <w:rFonts w:eastAsiaTheme="minorEastAsia"/>
+            </w:rPr>
+            <w:fldChar w:fldCharType="separate"/>
+          </w:r>
+          <w:r>
+            <w:rPr>
+              <w:rFonts w:eastAsiaTheme="minorEastAsia"/>
+              <w:noProof/>
+            </w:rPr>
+            <w:t>(Harris et al., 2012)</w:t>
+          </w:r>
+          <w:r>
+            <w:rPr>
+              <w:rFonts w:eastAsiaTheme="minorEastAsia"/>
+            </w:rPr>
+            <w:fldChar w:fldCharType="end"/>
+          </w:r>
+        </w:sdtContent>
+      </w:sdt>
+    </w:p>
+    <w:p>
+      <w:pPr>
         <w:pStyle w:val="Heading1"/>
       </w:pPr>
       <w:r>
@@ -1052,7 +1269,6 @@
         <w:rPr>
           <w:rFonts w:eastAsiaTheme="minorEastAsia"/>
         </w:rPr>
-        <w:lastRenderedPageBreak/>
         <w:tab/>
       </w:r>
       <w:r>
@@ -1326,69 +1542,6 @@
     </w:p>
     <w:p>
       <w:pPr>
-        <w:rPr>
-          <w:rFonts w:eastAsiaTheme="minorEastAsia"/>
-        </w:rPr>
-      </w:pPr>
-    </w:p>
-    <w:p>
-      <w:pPr>
-        <w:rPr>
-          <w:rFonts w:eastAsiaTheme="minorEastAsia"/>
-        </w:rPr>
-      </w:pPr>
-      <w:sdt>
-        <w:sdtPr>
-          <w:rPr>
-            <w:rFonts w:eastAsiaTheme="minorEastAsia"/>
-          </w:rPr>
-          <w:id w:val="1456206628"/>
-          <w:citation/>
-        </w:sdtPr>
-        <w:sdtContent>
-          <w:r>
-            <w:rPr>
-              <w:rFonts w:eastAsiaTheme="minorEastAsia"/>
-            </w:rPr>
-            <w:fldChar w:fldCharType="begin"/>
-          </w:r>
-          <w:r>
-            <w:rPr>
-              <w:rFonts w:eastAsiaTheme="minorEastAsia"/>
-            </w:rPr>
-            <w:instrText xml:space="preserve">CITATION Küb14 \t  \l 1042 </w:instrText>
-          </w:r>
-          <w:r>
-            <w:rPr>
-              <w:rFonts w:eastAsiaTheme="minorEastAsia"/>
-            </w:rPr>
-            <w:fldChar w:fldCharType="separate"/>
-          </w:r>
-          <w:r>
-            <w:rPr>
-              <w:rFonts w:eastAsiaTheme="minorEastAsia"/>
-              <w:noProof/>
-            </w:rPr>
-            <w:t>(Kübler-Ross, 1969/2014)</w:t>
-          </w:r>
-          <w:r>
-            <w:rPr>
-              <w:rFonts w:eastAsiaTheme="minorEastAsia"/>
-            </w:rPr>
-            <w:fldChar w:fldCharType="end"/>
-          </w:r>
-        </w:sdtContent>
-      </w:sdt>
-    </w:p>
-    <w:p>
-      <w:pPr>
-        <w:rPr>
-          <w:rFonts w:eastAsiaTheme="minorEastAsia"/>
-        </w:rPr>
-      </w:pPr>
-    </w:p>
-    <w:p>
-      <w:pPr>
         <w:pStyle w:val="Heading1"/>
       </w:pPr>
       <w:r>
@@ -2137,6 +2290,7 @@
         <w:rPr>
           <w:rFonts w:eastAsiaTheme="minorEastAsia"/>
         </w:rPr>
+        <w:lastRenderedPageBreak/>
         <w:tab/>
       </w:r>
       <w:r>
@@ -2356,7 +2510,6 @@
         <w:rPr>
           <w:rFonts w:eastAsiaTheme="minorEastAsia"/>
         </w:rPr>
-        <w:lastRenderedPageBreak/>
         <w:tab/>
       </w:r>
       <w:r>
@@ -3604,6 +3757,7 @@
         <w:rPr>
           <w:rFonts w:eastAsiaTheme="minorEastAsia"/>
         </w:rPr>
+        <w:lastRenderedPageBreak/>
         <w:t>3. Conference proceedings published as a book chapter</w:t>
       </w:r>
     </w:p>
@@ -3704,7 +3858,6 @@
         <w:rPr>
           <w:rFonts w:eastAsiaTheme="minorEastAsia"/>
         </w:rPr>
-        <w:lastRenderedPageBreak/>
         <w:tab/>
       </w:r>
       <w:r>
@@ -4110,6 +4263,49 @@
     </w:p>
     <w:p>
       <w:pPr>
+        <w:pStyle w:val="Heading1"/>
+      </w:pPr>
+      <w:r>
+        <w:rPr>
+          <w:rFonts w:hint="eastAsia"/>
+        </w:rPr>
+        <w:t>ISO Standard References</w:t>
+      </w:r>
+    </w:p>
+    <w:p>
+      <w:pPr>
+        <w:rPr>
+          <w:rFonts w:eastAsiaTheme="minorEastAsia"/>
+        </w:rPr>
+      </w:pPr>
+      <w:r>
+        <w:rPr>
+          <w:rFonts w:eastAsiaTheme="minorEastAsia" w:hint="eastAsia"/>
+        </w:rPr>
+        <w:t>0. Standards from ISO and OSHA</w:t>
+      </w:r>
+    </w:p>
+    <w:p>
+      <w:pPr>
+        <w:rPr>
+          <w:rFonts w:eastAsiaTheme="minorEastAsia" w:hint="eastAsia"/>
+        </w:rPr>
+      </w:pPr>
+      <w:r>
+        <w:rPr>
+          <w:rFonts w:eastAsiaTheme="minorEastAsia"/>
+        </w:rPr>
+        <w:tab/>
+      </w:r>
+      <w:r>
+        <w:rPr>
+          <w:rFonts w:eastAsiaTheme="minorEastAsia" w:hint="eastAsia"/>
+        </w:rPr>
+        <w:t xml:space="preserve">Parenthetical citation: </w:t>
+      </w:r>
+    </w:p>
+    <w:p>
+      <w:pPr>
         <w:rPr>
           <w:rFonts w:eastAsiaTheme="minorEastAsia"/>
         </w:rPr>
@@ -4437,6 +4633,7 @@
         <w:rPr>
           <w:rFonts w:eastAsiaTheme="minorEastAsia"/>
         </w:rPr>
+        <w:lastRenderedPageBreak/>
         <w:tab/>
       </w:r>
       <w:r>
@@ -4672,7 +4869,6 @@
         <w:rPr>
           <w:rFonts w:eastAsiaTheme="minorEastAsia"/>
         </w:rPr>
-        <w:lastRenderedPageBreak/>
         <w:tab/>
       </w:r>
       <w:r>
@@ -5130,6 +5326,7 @@
                 <w:rPr>
                   <w:noProof/>
                 </w:rPr>
+                <w:lastRenderedPageBreak/>
                 <w:t xml:space="preserve">Cacioppo, S. (2019, April 25-28). </w:t>
               </w:r>
               <w:r>
@@ -5269,7 +5466,6 @@
                   <w:iCs/>
                   <w:noProof/>
                 </w:rPr>
-                <w:lastRenderedPageBreak/>
                 <w:t>Media effects: Advances in theory and research</w:t>
               </w:r>
               <w:r>
@@ -5595,6 +5791,35 @@
                 <w:rPr>
                   <w:noProof/>
                 </w:rPr>
+                <w:t xml:space="preserve">Harris, K. R., Graham, S., &amp; Urdan, T. (Eds.). (2012). </w:t>
+              </w:r>
+              <w:r>
+                <w:rPr>
+                  <w:i/>
+                  <w:iCs/>
+                  <w:noProof/>
+                </w:rPr>
+                <w:t>APA educational psychology handbook</w:t>
+              </w:r>
+              <w:r>
+                <w:rPr>
+                  <w:noProof/>
+                </w:rPr>
+                <w:t xml:space="preserve"> (Vols. 1-3). American Psychological Association.</w:t>
+              </w:r>
+            </w:p>
+            <w:p>
+              <w:pPr>
+                <w:pStyle w:val="Bibliography"/>
+                <w:ind w:left="576" w:right="-227" w:hanging="720"/>
+                <w:rPr>
+                  <w:noProof/>
+                </w:rPr>
+              </w:pPr>
+              <w:r>
+                <w:rPr>
+                  <w:noProof/>
+                </w:rPr>
                 <w:t xml:space="preserve">Horivitz, B. (2021, October 19). </w:t>
               </w:r>
               <w:r>
@@ -5634,7 +5859,7 @@
                 <w:rPr>
                   <w:noProof/>
                 </w:rPr>
-                <w:t xml:space="preserve">Jerrentrup, A., Mueller, T., Glowalla, U., Herder, M., Henrichs, N., Neubauer, A., &amp; Schaefer, J. R. (2018). Teaching medicine with the help of “Dr. House”. </w:t>
+                <w:t xml:space="preserve">Hygum, E., &amp; Pedersen, P. M. (Eds.). (2010). </w:t>
               </w:r>
               <w:r>
                 <w:rPr>
@@ -5642,13 +5867,38 @@
                   <w:iCs/>
                   <w:noProof/>
                 </w:rPr>
-                <w:t>PLoS ONE</w:t>
-              </w:r>
-              <w:r>
-                <w:rPr>
-                  <w:noProof/>
-                </w:rPr>
-                <w:t xml:space="preserve">, </w:t>
+                <w:t>Early childhood education: Values and practices in Denmark</w:t>
+              </w:r>
+              <w:r>
+                <w:rPr>
+                  <w:noProof/>
+                </w:rPr>
+                <w:t xml:space="preserve">. Hans Reitzels Forlag. Retrieved from </w:t>
+              </w:r>
+              <w:hyperlink r:id="rId21" w:tgtFrame="_blank" w:history="1">
+                <w:r>
+                  <w:rPr>
+                    <w:rStyle w:val="Hyperlink"/>
+                    <w:rFonts w:eastAsiaTheme="majorEastAsia"/>
+                    <w:noProof/>
+                  </w:rPr>
+                  <w:t>https://earlychildhoodeducation.digi.hansreitzel.dk/</w:t>
+                </w:r>
+              </w:hyperlink>
+            </w:p>
+            <w:p>
+              <w:pPr>
+                <w:pStyle w:val="Bibliography"/>
+                <w:ind w:left="576" w:right="-227" w:hanging="720"/>
+                <w:rPr>
+                  <w:noProof/>
+                </w:rPr>
+              </w:pPr>
+              <w:r>
+                <w:rPr>
+                  <w:noProof/>
+                </w:rPr>
+                <w:t xml:space="preserve">International Organization for Standardization. (2018). </w:t>
               </w:r>
               <w:r>
                 <w:rPr>
@@ -5656,6 +5906,99 @@
                   <w:iCs/>
                   <w:noProof/>
                 </w:rPr>
+                <w:t>Occupational health and safety management systems—Requirements with guidance for use</w:t>
+              </w:r>
+              <w:r>
+                <w:rPr>
+                  <w:noProof/>
+                </w:rPr>
+                <w:t xml:space="preserve"> (ISO Standard No. 45001:2018). Retrieved from </w:t>
+              </w:r>
+              <w:hyperlink r:id="rId22" w:tgtFrame="_blank" w:history="1">
+                <w:r>
+                  <w:rPr>
+                    <w:rStyle w:val="Hyperlink"/>
+                    <w:rFonts w:eastAsiaTheme="majorEastAsia"/>
+                    <w:noProof/>
+                  </w:rPr>
+                  <w:t>https://www.iso.org/standard/63787.html</w:t>
+                </w:r>
+              </w:hyperlink>
+            </w:p>
+            <w:p>
+              <w:pPr>
+                <w:pStyle w:val="Bibliography"/>
+                <w:ind w:left="576" w:right="-227" w:hanging="720"/>
+                <w:rPr>
+                  <w:noProof/>
+                </w:rPr>
+              </w:pPr>
+              <w:r>
+                <w:rPr>
+                  <w:noProof/>
+                </w:rPr>
+                <w:t xml:space="preserve">Jackson, L. M. (2019). </w:t>
+              </w:r>
+              <w:r>
+                <w:rPr>
+                  <w:i/>
+                  <w:iCs/>
+                  <w:noProof/>
+                </w:rPr>
+                <w:t>The psychology of prejudice: From attitudes to social action</w:t>
+              </w:r>
+              <w:r>
+                <w:rPr>
+                  <w:noProof/>
+                </w:rPr>
+                <w:t xml:space="preserve"> (2nd ed.). American Psychological Association. </w:t>
+              </w:r>
+              <w:hyperlink r:id="rId23" w:tgtFrame="_blank" w:history="1">
+                <w:r>
+                  <w:rPr>
+                    <w:rStyle w:val="Hyperlink"/>
+                    <w:rFonts w:eastAsiaTheme="majorEastAsia"/>
+                    <w:noProof/>
+                  </w:rPr>
+                  <w:t>https://doi.org/10.1037/0000168-000</w:t>
+                </w:r>
+              </w:hyperlink>
+            </w:p>
+            <w:p>
+              <w:pPr>
+                <w:pStyle w:val="Bibliography"/>
+                <w:ind w:left="576" w:right="-227" w:hanging="720"/>
+                <w:rPr>
+                  <w:noProof/>
+                </w:rPr>
+              </w:pPr>
+              <w:r>
+                <w:rPr>
+                  <w:noProof/>
+                </w:rPr>
+                <w:lastRenderedPageBreak/>
+                <w:t xml:space="preserve">Jerrentrup, A., Mueller, T., Glowalla, U., Herder, M., Henrichs, N., Neubauer, A., &amp; Schaefer, J. R. (2018). Teaching medicine with the help of “Dr. House”. </w:t>
+              </w:r>
+              <w:r>
+                <w:rPr>
+                  <w:i/>
+                  <w:iCs/>
+                  <w:noProof/>
+                </w:rPr>
+                <w:t>PLoS ONE</w:t>
+              </w:r>
+              <w:r>
+                <w:rPr>
+                  <w:noProof/>
+                </w:rPr>
+                <w:t xml:space="preserve">, </w:t>
+              </w:r>
+              <w:r>
+                <w:rPr>
+                  <w:i/>
+                  <w:iCs/>
+                  <w:noProof/>
+                </w:rPr>
                 <w:t>13</w:t>
               </w:r>
               <w:r>
@@ -5664,7 +6007,7 @@
                 </w:rPr>
                 <w:t xml:space="preserve">(3), Article e0193972. </w:t>
               </w:r>
-              <w:hyperlink r:id="rId21" w:tgtFrame="_blank" w:history="1">
+              <w:hyperlink r:id="rId24" w:tgtFrame="_blank" w:history="1">
                 <w:r>
                   <w:rPr>
                     <w:rStyle w:val="Hyperlink"/>
@@ -5674,26 +6017,6 @@
                   <w:t>https://doi.org/10.1371/journal.pone.0193972</w:t>
                 </w:r>
               </w:hyperlink>
-              <w:r>
-                <w:rPr>
-                  <w:noProof/>
-                </w:rPr>
-                <w:t xml:space="preserve"> (Retraction published 2012, </w:t>
-              </w:r>
-              <w:r>
-                <w:rPr>
-                  <w:i/>
-                  <w:iCs/>
-                  <w:noProof/>
-                </w:rPr>
-                <w:t>Personality</w:t>
-              </w:r>
-              <w:r>
-                <w:rPr>
-                  <w:noProof/>
-                </w:rPr>
-                <w:t>, 28, 1111)</w:t>
-              </w:r>
             </w:p>
             <w:p>
               <w:pPr>
@@ -5737,7 +6060,7 @@
                 </w:rPr>
                 <w:t xml:space="preserve">(8), 1047-1056. </w:t>
               </w:r>
-              <w:hyperlink r:id="rId22" w:tgtFrame="_blank" w:history="1">
+              <w:hyperlink r:id="rId25" w:tgtFrame="_blank" w:history="1">
                 <w:r>
                   <w:rPr>
                     <w:rStyle w:val="Hyperlink"/>
@@ -5794,7 +6117,7 @@
                 <w:rPr>
                   <w:noProof/>
                 </w:rPr>
-                <w:t xml:space="preserve">Kübler-Ross, E. (with Byock, I.). (2014). </w:t>
+                <w:t xml:space="preserve">Kesharwani, P. (Ed.). (2020). </w:t>
               </w:r>
               <w:r>
                 <w:rPr>
@@ -5802,13 +6125,13 @@
                   <w:iCs/>
                   <w:noProof/>
                 </w:rPr>
-                <w:t>On death &amp; dying: What the dying have to teach doctors, nurses, clergy &amp; their own families</w:t>
-              </w:r>
-              <w:r>
-                <w:rPr>
-                  <w:noProof/>
-                </w:rPr>
-                <w:t xml:space="preserve"> (50th anniversary ed.). Scribner. (Original work published 1969)</w:t>
+                <w:t>Nanotechnology based approaches for tuberculosis treatment</w:t>
+              </w:r>
+              <w:r>
+                <w:rPr>
+                  <w:noProof/>
+                </w:rPr>
+                <w:t>. Academic Press.</w:t>
               </w:r>
             </w:p>
             <w:p>
@@ -5823,7 +6146,7 @@
                 <w:rPr>
                   <w:noProof/>
                 </w:rPr>
-                <w:t xml:space="preserve">Kushilevitz, E., &amp; Malkin, T. (Eds.). (2016). </w:t>
+                <w:t xml:space="preserve">Kübler-Ross, E. (with Byock, I.). (2014). </w:t>
               </w:r>
               <w:r>
                 <w:rPr>
@@ -5831,6 +6154,35 @@
                   <w:iCs/>
                   <w:noProof/>
                 </w:rPr>
+                <w:t>On death &amp; dying: What the dying have to teach doctors, nurses, clergy &amp; their own families</w:t>
+              </w:r>
+              <w:r>
+                <w:rPr>
+                  <w:noProof/>
+                </w:rPr>
+                <w:t xml:space="preserve"> (50th anniversary ed.). Scribner. (Original work published 1969)</w:t>
+              </w:r>
+            </w:p>
+            <w:p>
+              <w:pPr>
+                <w:pStyle w:val="Bibliography"/>
+                <w:ind w:left="576" w:right="-227" w:hanging="720"/>
+                <w:rPr>
+                  <w:noProof/>
+                </w:rPr>
+              </w:pPr>
+              <w:r>
+                <w:rPr>
+                  <w:noProof/>
+                </w:rPr>
+                <w:t xml:space="preserve">Kushilevitz, E., &amp; Malkin, T. (Eds.). (2016). </w:t>
+              </w:r>
+              <w:r>
+                <w:rPr>
+                  <w:i/>
+                  <w:iCs/>
+                  <w:noProof/>
+                </w:rPr>
                 <w:t>Lecture notes in computer science: Vol. 9562. Theory of cryptography</w:t>
               </w:r>
               <w:r>
@@ -5839,7 +6191,7 @@
                 </w:rPr>
                 <w:t xml:space="preserve">. Springer. </w:t>
               </w:r>
-              <w:hyperlink r:id="rId23" w:tgtFrame="_blank" w:history="1">
+              <w:hyperlink r:id="rId26" w:tgtFrame="_blank" w:history="1">
                 <w:r>
                   <w:rPr>
                     <w:rStyle w:val="Hyperlink"/>
@@ -5878,7 +6230,7 @@
                 </w:rPr>
                 <w:t xml:space="preserve">, (249), 30-33. Retrieved from </w:t>
               </w:r>
-              <w:hyperlink r:id="rId24" w:tgtFrame="_blank" w:history="1">
+              <w:hyperlink r:id="rId27" w:tgtFrame="_blank" w:history="1">
                 <w:r>
                   <w:rPr>
                     <w:rStyle w:val="Hyperlink"/>
@@ -5975,7 +6327,7 @@
                 </w:rPr>
                 <w:t xml:space="preserve">. Retrieved January 4, 2020, from </w:t>
               </w:r>
-              <w:hyperlink r:id="rId25" w:tgtFrame="_blank" w:history="1">
+              <w:hyperlink r:id="rId28" w:tgtFrame="_blank" w:history="1">
                 <w:r>
                   <w:rPr>
                     <w:rStyle w:val="Hyperlink"/>
@@ -5998,7 +6350,6 @@
                 <w:rPr>
                   <w:noProof/>
                 </w:rPr>
-                <w:lastRenderedPageBreak/>
                 <w:t xml:space="preserve">National Geographic [@natgeo]. (n.d.). </w:t>
               </w:r>
               <w:r>
@@ -6015,7 +6366,7 @@
                 </w:rPr>
                 <w:t xml:space="preserve"> [Instagram profile]. Instagram. Retrieved December 8, 2019, from </w:t>
               </w:r>
-              <w:hyperlink r:id="rId26" w:tgtFrame="_blank" w:history="1">
+              <w:hyperlink r:id="rId29" w:tgtFrame="_blank" w:history="1">
                 <w:r>
                   <w:rPr>
                     <w:rStyle w:val="Hyperlink"/>
@@ -6054,7 +6405,7 @@
                 </w:rPr>
                 <w:t xml:space="preserve">. Retrieved from U.S. Department of Health and Human Services, National Institute of Health. </w:t>
               </w:r>
-              <w:hyperlink r:id="rId27" w:tgtFrame="_blank" w:history="1">
+              <w:hyperlink r:id="rId30" w:tgtFrame="_blank" w:history="1">
                 <w:r>
                   <w:rPr>
                     <w:rStyle w:val="Hyperlink"/>
@@ -6093,7 +6444,7 @@
                 </w:rPr>
                 <w:t xml:space="preserve"> [Image attached] [Status update]. Facebook. Retrieved from </w:t>
               </w:r>
-              <w:hyperlink r:id="rId28" w:tgtFrame="_blank" w:history="1">
+              <w:hyperlink r:id="rId31" w:tgtFrame="_blank" w:history="1">
                 <w:r>
                   <w:rPr>
                     <w:rStyle w:val="Hyperlink"/>
@@ -6132,7 +6483,7 @@
                 </w:rPr>
                 <w:t xml:space="preserve">. Retrieved from </w:t>
               </w:r>
-              <w:hyperlink r:id="rId29" w:tgtFrame="_blank" w:history="1">
+              <w:hyperlink r:id="rId32" w:tgtFrame="_blank" w:history="1">
                 <w:r>
                   <w:rPr>
                     <w:rStyle w:val="Hyperlink"/>
@@ -6171,7 +6522,7 @@
                 </w:rPr>
                 <w:t xml:space="preserve"> [Photograph]. Instagram. Retrieved from </w:t>
               </w:r>
-              <w:hyperlink r:id="rId30" w:tgtFrame="_blank" w:history="1">
+              <w:hyperlink r:id="rId33" w:tgtFrame="_blank" w:history="1">
                 <w:r>
                   <w:rPr>
                     <w:rStyle w:val="Hyperlink"/>
@@ -6210,7 +6561,7 @@
                 </w:rPr>
                 <w:t xml:space="preserve">. Retrieved from BET News. </w:t>
               </w:r>
-              <w:hyperlink r:id="rId31" w:tgtFrame="_blank" w:history="1">
+              <w:hyperlink r:id="rId34" w:tgtFrame="_blank" w:history="1">
                 <w:r>
                   <w:rPr>
                     <w:rStyle w:val="Hyperlink"/>
@@ -6233,7 +6584,14 @@
                 <w:rPr>
                   <w:noProof/>
                 </w:rPr>
-                <w:t xml:space="preserve">Sanchiz, M., Chevalier, A., &amp; Amadieu, F. (2017). How do older and young adults start searching for information? Impact of age, domain knowledge and problem complexity on the different steps of information searching. </w:t>
+                <w:t xml:space="preserve">Sanchiz, M., Chevalier, A., &amp; Amadieu, F. (2017). How do older and young adults start searching for </w:t>
+              </w:r>
+              <w:r>
+                <w:rPr>
+                  <w:noProof/>
+                </w:rPr>
+                <w:lastRenderedPageBreak/>
+                <w:t xml:space="preserve">information? Impact of age, domain knowledge and problem complexity on the different steps of information searching. </w:t>
               </w:r>
               <w:r>
                 <w:rPr>
@@ -6263,7 +6621,7 @@
                 </w:rPr>
                 <w:t xml:space="preserve">, 67-78. </w:t>
               </w:r>
-              <w:hyperlink r:id="rId32" w:tgtFrame="_blank" w:history="1">
+              <w:hyperlink r:id="rId35" w:tgtFrame="_blank" w:history="1">
                 <w:r>
                   <w:rPr>
                     <w:rStyle w:val="Hyperlink"/>
@@ -6286,7 +6644,7 @@
                 <w:rPr>
                   <w:noProof/>
                 </w:rPr>
-                <w:t xml:space="preserve">Schaeffer, K. (2021, October 1). </w:t>
+                <w:t xml:space="preserve">Sapolsky, R. M. (2017). </w:t>
               </w:r>
               <w:r>
                 <w:rPr>
@@ -6294,6 +6652,35 @@
                   <w:iCs/>
                   <w:noProof/>
                 </w:rPr>
+                <w:t>Behave: The biology of humans at our best and worst</w:t>
+              </w:r>
+              <w:r>
+                <w:rPr>
+                  <w:noProof/>
+                </w:rPr>
+                <w:t>. Penguin Books.</w:t>
+              </w:r>
+            </w:p>
+            <w:p>
+              <w:pPr>
+                <w:pStyle w:val="Bibliography"/>
+                <w:ind w:left="576" w:right="-227" w:hanging="720"/>
+                <w:rPr>
+                  <w:noProof/>
+                </w:rPr>
+              </w:pPr>
+              <w:r>
+                <w:rPr>
+                  <w:noProof/>
+                </w:rPr>
+                <w:t xml:space="preserve">Schaeffer, K. (2021, October 1). </w:t>
+              </w:r>
+              <w:r>
+                <w:rPr>
+                  <w:i/>
+                  <w:iCs/>
+                  <w:noProof/>
+                </w:rPr>
                 <w:t>What we know about online learning and the homework gap amid the pandemic</w:t>
               </w:r>
               <w:r>
@@ -6302,7 +6689,7 @@
                 </w:rPr>
                 <w:t xml:space="preserve">. Retrieved from Pew Research Center. </w:t>
               </w:r>
-              <w:hyperlink r:id="rId33" w:tgtFrame="_blank" w:history="1">
+              <w:hyperlink r:id="rId36" w:tgtFrame="_blank" w:history="1">
                 <w:r>
                   <w:rPr>
                     <w:rStyle w:val="Hyperlink"/>
@@ -6325,7 +6712,7 @@
                 <w:rPr>
                   <w:noProof/>
                 </w:rPr>
-                <w:t xml:space="preserve">The Editors of the Lancet. (2010). Retraction—Ileal-lymphoid-nodular hyperplasia, non-specific colitis, and pervasive developmental disorder in children. </w:t>
+                <w:t xml:space="preserve">Svendsen, S., &amp; Løber, L. (2020). </w:t>
               </w:r>
               <w:r>
                 <w:rPr>
@@ -6333,13 +6720,38 @@
                   <w:iCs/>
                   <w:noProof/>
                 </w:rPr>
-                <w:t>The Lancet</w:t>
-              </w:r>
-              <w:r>
-                <w:rPr>
-                  <w:noProof/>
-                </w:rPr>
-                <w:t xml:space="preserve">, </w:t>
+                <w:t>The big picture/Academic writing: The one-hour guide</w:t>
+              </w:r>
+              <w:r>
+                <w:rPr>
+                  <w:noProof/>
+                </w:rPr>
+                <w:t xml:space="preserve"> (3rd digital ed.). Hans Reitzel Forlag. Retrieved from </w:t>
+              </w:r>
+              <w:hyperlink r:id="rId37" w:tgtFrame="_blank" w:history="1">
+                <w:r>
+                  <w:rPr>
+                    <w:rStyle w:val="Hyperlink"/>
+                    <w:rFonts w:eastAsiaTheme="majorEastAsia"/>
+                    <w:noProof/>
+                  </w:rPr>
+                  <w:t>https://thebigpicture-academicwriting.digi.hansreitzel.dk/</w:t>
+                </w:r>
+              </w:hyperlink>
+            </w:p>
+            <w:p>
+              <w:pPr>
+                <w:pStyle w:val="Bibliography"/>
+                <w:ind w:left="576" w:right="-227" w:hanging="720"/>
+                <w:rPr>
+                  <w:noProof/>
+                </w:rPr>
+              </w:pPr>
+              <w:r>
+                <w:rPr>
+                  <w:noProof/>
+                </w:rPr>
+                <w:t xml:space="preserve">The Editors of the Lancet. (2010). Retraction—Ileal-lymphoid-nodular hyperplasia, non-specific colitis, and pervasive developmental disorder in children. </w:t>
               </w:r>
               <w:r>
                 <w:rPr>
@@ -6347,6 +6759,20 @@
                   <w:iCs/>
                   <w:noProof/>
                 </w:rPr>
+                <w:t>The Lancet</w:t>
+              </w:r>
+              <w:r>
+                <w:rPr>
+                  <w:noProof/>
+                </w:rPr>
+                <w:t xml:space="preserve">, </w:t>
+              </w:r>
+              <w:r>
+                <w:rPr>
+                  <w:i/>
+                  <w:iCs/>
+                  <w:noProof/>
+                </w:rPr>
                 <w:t>375</w:t>
               </w:r>
               <w:r>
@@ -6355,7 +6781,7 @@
                 </w:rPr>
                 <w:t xml:space="preserve">(9713), 445. </w:t>
               </w:r>
-              <w:hyperlink r:id="rId34" w:tgtFrame="_blank" w:history="1">
+              <w:hyperlink r:id="rId38" w:tgtFrame="_blank" w:history="1">
                 <w:r>
                   <w:rPr>
                     <w:rStyle w:val="Hyperlink"/>
@@ -6394,7 +6820,7 @@
                 </w:rPr>
                 <w:t xml:space="preserve">. Hans Reitzels Forlag. Retrieved from </w:t>
               </w:r>
-              <w:hyperlink r:id="rId35" w:tgtFrame="_blank" w:history="1">
+              <w:hyperlink r:id="rId39" w:tgtFrame="_blank" w:history="1">
                 <w:r>
                   <w:rPr>
                     <w:rStyle w:val="Hyperlink"/>
@@ -6433,7 +6859,7 @@
                 </w:rPr>
                 <w:t xml:space="preserve">. Retrieved from CNN. </w:t>
               </w:r>
-              <w:hyperlink r:id="rId36" w:tgtFrame="_blank" w:history="1">
+              <w:hyperlink r:id="rId40" w:tgtFrame="_blank" w:history="1">
                 <w:r>
                   <w:rPr>
                     <w:rStyle w:val="Hyperlink"/>
@@ -6456,7 +6882,7 @@
                 <w:rPr>
                   <w:noProof/>
                 </w:rPr>
-                <w:t xml:space="preserve">U.S. Census Bureau. (n.d.). </w:t>
+                <w:t xml:space="preserve">Torino, G. C., Rivera, D. P., Capodilupo, C. M., Nadal, K. L., &amp; Sue, D. W. (Eds.). (2019). </w:t>
               </w:r>
               <w:r>
                 <w:rPr>
@@ -6464,6 +6890,45 @@
                   <w:iCs/>
                   <w:noProof/>
                 </w:rPr>
+                <w:t>Microaggression theory: Influence and implications</w:t>
+              </w:r>
+              <w:r>
+                <w:rPr>
+                  <w:noProof/>
+                </w:rPr>
+                <w:t xml:space="preserve">. John Wiley &amp; Sons. </w:t>
+              </w:r>
+              <w:hyperlink r:id="rId41" w:tgtFrame="_blank" w:history="1">
+                <w:r>
+                  <w:rPr>
+                    <w:rStyle w:val="Hyperlink"/>
+                    <w:rFonts w:eastAsiaTheme="majorEastAsia"/>
+                    <w:noProof/>
+                  </w:rPr>
+                  <w:t>https://doi.org/10.1002/9781119466642</w:t>
+                </w:r>
+              </w:hyperlink>
+            </w:p>
+            <w:p>
+              <w:pPr>
+                <w:pStyle w:val="Bibliography"/>
+                <w:ind w:left="576" w:right="-227" w:hanging="720"/>
+                <w:rPr>
+                  <w:noProof/>
+                </w:rPr>
+              </w:pPr>
+              <w:r>
+                <w:rPr>
+                  <w:noProof/>
+                </w:rPr>
+                <w:t xml:space="preserve">U.S. Census Bureau. (n.d.). </w:t>
+              </w:r>
+              <w:r>
+                <w:rPr>
+                  <w:i/>
+                  <w:iCs/>
+                  <w:noProof/>
+                </w:rPr>
                 <w:t>U.S. and world population clock</w:t>
               </w:r>
               <w:r>
@@ -6472,7 +6937,7 @@
                 </w:rPr>
                 <w:t xml:space="preserve">. Retrieved January 9, 2020, from U.S. Department of Commerce. </w:t>
               </w:r>
-              <w:hyperlink r:id="rId37" w:tgtFrame="_blank" w:history="1">
+              <w:hyperlink r:id="rId42" w:tgtFrame="_blank" w:history="1">
                 <w:r>
                   <w:rPr>
                     <w:rStyle w:val="Hyperlink"/>
@@ -6495,7 +6960,7 @@
                 <w:rPr>
                   <w:noProof/>
                 </w:rPr>
-                <w:t xml:space="preserve">World Health Organization. (2018, May 24). </w:t>
+                <w:t xml:space="preserve">Watson, J. B., &amp; Rayner, R. (2013). </w:t>
               </w:r>
               <w:r>
                 <w:rPr>
@@ -6503,6 +6968,51 @@
                   <w:iCs/>
                   <w:noProof/>
                 </w:rPr>
+                <w:t>Conditioned emotional reactions: The case of Little Albert</w:t>
+              </w:r>
+              <w:r>
+                <w:rPr>
+                  <w:noProof/>
+                </w:rPr>
+                <w:t xml:space="preserve"> (D. Webb, Ed.). CreateSpace Independent Publishing Platform. Retrieved from </w:t>
+              </w:r>
+              <w:hyperlink r:id="rId43" w:tgtFrame="_blank" w:history="1">
+                <w:r>
+                  <w:rPr>
+                    <w:rStyle w:val="Hyperlink"/>
+                    <w:rFonts w:eastAsiaTheme="majorEastAsia"/>
+                    <w:noProof/>
+                  </w:rPr>
+                  <w:t>http://a.co/06Se6Na</w:t>
+                </w:r>
+              </w:hyperlink>
+              <w:r>
+                <w:rPr>
+                  <w:noProof/>
+                </w:rPr>
+                <w:t xml:space="preserve"> (Original work published 1920)</w:t>
+              </w:r>
+            </w:p>
+            <w:p>
+              <w:pPr>
+                <w:pStyle w:val="Bibliography"/>
+                <w:ind w:left="576" w:right="-227" w:hanging="720"/>
+                <w:rPr>
+                  <w:noProof/>
+                </w:rPr>
+              </w:pPr>
+              <w:r>
+                <w:rPr>
+                  <w:noProof/>
+                </w:rPr>
+                <w:t xml:space="preserve">World Health Organization. (2018, May 24). </w:t>
+              </w:r>
+              <w:r>
+                <w:rPr>
+                  <w:i/>
+                  <w:iCs/>
+                  <w:noProof/>
+                </w:rPr>
                 <w:t>The top 10 causes of death</w:t>
               </w:r>
               <w:r>
@@ -6511,7 +7021,7 @@
                 </w:rPr>
                 <w:t xml:space="preserve">. Retrieved from </w:t>
               </w:r>
-              <w:hyperlink r:id="rId38" w:tgtFrame="_blank" w:history="1">
+              <w:hyperlink r:id="rId44" w:tgtFrame="_blank" w:history="1">
                 <w:r>
                   <w:rPr>
                     <w:rStyle w:val="Hyperlink"/>
@@ -6548,16 +7058,9 @@
                 <w:rPr>
                   <w:noProof/>
                 </w:rPr>
-                <w:t xml:space="preserve"> [Photographs]. Instagram. </w:t>
-              </w:r>
-              <w:r>
-                <w:rPr>
-                  <w:noProof/>
-                </w:rPr>
-                <w:lastRenderedPageBreak/>
-                <w:t xml:space="preserve">Retrieved from </w:t>
-              </w:r>
-              <w:hyperlink r:id="rId39" w:tgtFrame="_blank" w:history="1">
+                <w:t xml:space="preserve"> [Photographs]. Instagram. Retrieved from </w:t>
+              </w:r>
+              <w:hyperlink r:id="rId45" w:tgtFrame="_blank" w:history="1">
                 <w:r>
                   <w:rPr>
                     <w:rStyle w:val="Hyperlink"/>
@@ -6567,6 +7070,35 @@
                   <w:t>https://www.instagram.com/p/BqpHpjFBs3b/</w:t>
                 </w:r>
               </w:hyperlink>
+            </w:p>
+            <w:p>
+              <w:pPr>
+                <w:pStyle w:val="Bibliography"/>
+                <w:ind w:left="576" w:right="-227" w:hanging="720"/>
+                <w:rPr>
+                  <w:noProof/>
+                </w:rPr>
+              </w:pPr>
+              <w:r>
+                <w:rPr>
+                  <w:noProof/>
+                </w:rPr>
+                <w:t xml:space="preserve">ZZZ. (n.d.). </w:t>
+              </w:r>
+              <w:r>
+                <w:rPr>
+                  <w:i/>
+                  <w:iCs/>
+                  <w:noProof/>
+                </w:rPr>
+                <w:t>TTTTTTTT</w:t>
+              </w:r>
+              <w:r>
+                <w:rPr>
+                  <w:noProof/>
+                </w:rPr>
+                <w:t xml:space="preserve"> (3rd ed., Vols. 1-3) (E. Editor, Ed., &amp; T. TrTrTr, Trans.).</w:t>
+              </w:r>
             </w:p>
             <w:p>
               <w:pPr>
@@ -7856,7 +8388,7 @@
     <b:Day>31</b:Day>
     <b:InternetSiteTitle>HuffPost</b:InternetSiteTitle>
     <b:URL>https://www.huffpost.com/entry/anxiety-love-watching-horror-movies_l_5d277587e4b02a5a5d57b59e</b:URL>
-    <b:RefOrder>34</b:RefOrder>
+    <b:RefOrder>36</b:RefOrder>
   </b:Source>
   <b:Source>
     <b:Tag>Rob20</b:Tag>
@@ -7879,7 +8411,7 @@
     <b:Month>June</b:Month>
     <b:Day>10</b:Day>
     <b:URL>https://www.bet.com/news/national/2020/06/10/trayvon-martin-mother-sybrina-fulton-qualifies-for-office-florid.html</b:URL>
-    <b:RefOrder>35</b:RefOrder>
+    <b:RefOrder>37</b:RefOrder>
   </b:Source>
   <b:Source>
     <b:Tag>Ton20</b:Tag>
@@ -7902,7 +8434,7 @@
     <b:Month>September</b:Month>
     <b:Day>24</b:Day>
     <b:URL>https://www.cnn.com/2020/06/04/us/coronavirus-newspaper-deliveryman-groceries-senior-citizens-cnnheroes-trnd/index.html</b:URL>
-    <b:RefOrder>36</b:RefOrder>
+    <b:RefOrder>38</b:RefOrder>
   </b:Source>
   <b:Source>
     <b:Tag>Nat18</b:Tag>
@@ -7919,7 +8451,7 @@
     <b:Month>July</b:Month>
     <b:InternetSiteTitle>U.S. Department of Health and Human Services, National Institute of Health</b:InternetSiteTitle>
     <b:URL>https://www.nimh.nih.gov/health/topics/anxiety-disorders/index.shtml</b:URL>
-    <b:RefOrder>37</b:RefOrder>
+    <b:RefOrder>39</b:RefOrder>
   </b:Source>
   <b:Source>
     <b:Tag>Wor18</b:Tag>
@@ -7936,7 +8468,7 @@
     <b:Month>May</b:Month>
     <b:Day>24</b:Day>
     <b:URL>https://www.who.int/news-room/fact-sheets/detail/the-top-10-causes-of-death</b:URL>
-    <b:RefOrder>38</b:RefOrder>
+    <b:RefOrder>40</b:RefOrder>
   </b:Source>
   <b:Source>
     <b:Tag>Hor21</b:Tag>
@@ -7959,7 +8491,7 @@
     <b:Month>October</b:Month>
     <b:Day>19</b:Day>
     <b:URL>https://www.aarp.org/caregiving/home-care/info-2021/caregiving-questions.html</b:URL>
-    <b:RefOrder>39</b:RefOrder>
+    <b:RefOrder>41</b:RefOrder>
   </b:Source>
   <b:Source>
     <b:Tag>Sch21</b:Tag>
@@ -7982,7 +8514,7 @@
     <b:Month>October</b:Month>
     <b:Day>1</b:Day>
     <b:URL>https://www.pewresearch.org/fact-tank/2021/10/01/what-we-know-about-online-learning-and-the-homework-gap-amid-the-pandemic/</b:URL>
-    <b:RefOrder>40</b:RefOrder>
+    <b:RefOrder>42</b:RefOrder>
   </b:Source>
   <b:Source>
     <b:Tag>USC20</b:Tag>
@@ -8000,7 +8532,7 @@
     <b:MonthAccessed>January</b:MonthAccessed>
     <b:DayAccessed>9</b:DayAccessed>
     <b:URL>https://www.census.gov/popclock/</b:URL>
-    <b:RefOrder>46</b:RefOrder>
+    <b:RefOrder>48</b:RefOrder>
   </b:Source>
   <b:Source>
     <b:Tag>Zei18</b:Tag>
@@ -8020,7 +8552,7 @@
     <b:PublicationTitle>Grade 6 learners from Parkfields Primary School in Hanover Park visited the museum for a tour and workshop hosted by</b:PublicationTitle>
     <b:LCID>en-US</b:LCID>
     <b:ProductionCompany>compcomp</b:ProductionCompany>
-    <b:RefOrder>41</b:RefOrder>
+    <b:RefOrder>43</b:RefOrder>
   </b:Source>
   <b:Source>
     <b:Tag>Gra19</b:Tag>
@@ -8062,56 +8594,6 @@
     <b:Issue>3</b:Issue>
     <b:DOI>10.1037/ppm0000185</b:DOI>
     <b:RefOrder>1</b:RefOrder>
-  </b:Source>
-  <b:Source>
-    <b:Tag>Jer18</b:Tag>
-    <b:SourceType>JournalArticle</b:SourceType>
-    <b:Guid>{51A2E65A-D728-47A5-A694-13B2384B0DBB}</b:Guid>
-    <b:Author>
-      <b:Author>
-        <b:NameList>
-          <b:Person>
-            <b:Last>Jerrentrup</b:Last>
-            <b:First>A.</b:First>
-          </b:Person>
-          <b:Person>
-            <b:Last>Mueller</b:Last>
-            <b:First>T.</b:First>
-          </b:Person>
-          <b:Person>
-            <b:Last>Glowalla</b:Last>
-            <b:First>U.</b:First>
-          </b:Person>
-          <b:Person>
-            <b:Last>Herder</b:Last>
-            <b:First>M.</b:First>
-          </b:Person>
-          <b:Person>
-            <b:Last>Henrichs</b:Last>
-            <b:First>N.</b:First>
-          </b:Person>
-          <b:Person>
-            <b:Last>Neubauer</b:Last>
-            <b:First>A.</b:First>
-          </b:Person>
-          <b:Person>
-            <b:Last>Schaefer</b:Last>
-            <b:First>J.</b:First>
-            <b:Middle>R.</b:Middle>
-          </b:Person>
-        </b:NameList>
-      </b:Author>
-    </b:Author>
-    <b:Title>Teaching medicine with the help of “Dr. House”</b:Title>
-    <b:JournalName>PLoS ONE</b:JournalName>
-    <b:Year>2018</b:Year>
-    <b:Volume>13</b:Volume>
-    <b:Issue>3</b:Issue>
-    <b:DOI>10.1371/journal.pone.0193972</b:DOI>
-    <b:LCID>en-US</b:LCID>
-    <b:Comments>(Retraction published 2012, &lt;i&gt;Personality&lt;/i&gt;, 28, 1111)</b:Comments>
-    <b:Pages>Article e0193972</b:Pages>
-    <b:RefOrder>2</b:RefOrder>
   </b:Source>
   <b:Source>
     <b:Tag>Lip21</b:Tag>
@@ -8407,7 +8889,7 @@
     <b:Title>Theoritical basis for nursing</b:Title>
     <b:Year>2014</b:Year>
     <b:Publisher>Wolters Kluwer</b:Publisher>
-    <b:RefOrder>18</b:RefOrder>
+    <b:RefOrder>21</b:RefOrder>
   </b:Source>
   <b:Source>
     <b:Tag>Aro19</b:Tag>
@@ -8456,7 +8938,7 @@
     <b:DOI>10.1037/0000120-016</b:DOI>
     <b:BookTitle>The psychology of high performance: Developing human potential into domain-specific talent</b:BookTitle>
     <b:Pages>345-359</b:Pages>
-    <b:RefOrder>19</b:RefOrder>
+    <b:RefOrder>22</b:RefOrder>
   </b:Source>
   <b:Source>
     <b:Tag>Dil20</b:Tag>
@@ -8498,7 +8980,7 @@
     <b:Pages>115-129</b:Pages>
     <b:Publisher>Routledge</b:Publisher>
     <b:Edition>4th</b:Edition>
-    <b:RefOrder>20</b:RefOrder>
+    <b:RefOrder>23</b:RefOrder>
   </b:Source>
   <b:Source>
     <b:Tag>The101</b:Tag>
@@ -8532,7 +9014,7 @@
     <b:Year>2010</b:Year>
     <b:Publisher>Hans Reitzels Forlag</b:Publisher>
     <b:URL>https://earlychildhoodeducation.digi.hansreitzel.dk/?id=192</b:URL>
-    <b:RefOrder>21</b:RefOrder>
+    <b:RefOrder>24</b:RefOrder>
   </b:Source>
   <b:Source>
     <b:Tag>Bro05</b:Tag>
@@ -8563,7 +9045,7 @@
     <b:Publisher>SAGE Publications</b:Publisher>
     <b:Comments>(Reprinted from &lt;i&gt;Brain and intelligence: The ecology of child development&lt;/i&gt;, pp. 113–123, by F. Richardson, Ed., 1973, National Educational Press)</b:Comments>
     <b:LCID>en-US</b:LCID>
-    <b:RefOrder>22</b:RefOrder>
+    <b:RefOrder>25</b:RefOrder>
   </b:Source>
   <b:Source>
     <b:Tag>Zzz99</b:Tag>
@@ -8577,7 +9059,7 @@
     </b:Author>
     <b:Year>9999</b:Year>
     <b:LCID>en-US</b:LCID>
-    <b:RefOrder>47</b:RefOrder>
+    <b:RefOrder>49</b:RefOrder>
   </b:Source>
   <b:Source>
     <b:Tag>Ame20</b:Tag>
@@ -8595,7 +9077,7 @@
     <b:MonthAccessed>January</b:MonthAccessed>
     <b:DayAccessed>18</b:DayAccessed>
     <b:URL>https://dictionary.apa.org/just-world-hypothesis</b:URL>
-    <b:RefOrder>24</b:RefOrder>
+    <b:RefOrder>26</b:RefOrder>
   </b:Source>
   <b:Source>
     <b:Tag>Mer20</b:Tag>
@@ -8613,7 +9095,7 @@
     <b:MonthAccessed>January</b:MonthAccessed>
     <b:DayAccessed>4</b:DayAccessed>
     <b:URL>https://www.merriam-webster.com/dictionary/semantics</b:URL>
-    <b:RefOrder>25</b:RefOrder>
+    <b:RefOrder>27</b:RefOrder>
   </b:Source>
   <b:Source>
     <b:Tag>Ame15</b:Tag>
@@ -8630,7 +9112,7 @@
     <b:Year>2015</b:Year>
     <b:Pages>667</b:Pages>
     <b:Edition>2nd</b:Edition>
-    <b:RefOrder>26</b:RefOrder>
+    <b:RefOrder>28</b:RefOrder>
   </b:Source>
   <b:Source>
     <b:Tag>Mer03</b:Tag>
@@ -8647,7 +9129,7 @@
     <b:Year>2003</b:Year>
     <b:Pages>727</b:Pages>
     <b:Edition>11th</b:Edition>
-    <b:RefOrder>27</b:RefOrder>
+    <b:RefOrder>29</b:RefOrder>
   </b:Source>
   <b:Source>
     <b:Tag>Wik19</b:Tag>
@@ -8665,7 +9147,7 @@
     <b:URL>https://en.wikipedia.org/w/index.php?title=Oil_painting&amp;oldid=929802398</b:URL>
     <b:BookTitle>Wikipedia</b:BookTitle>
     <b:ShortTitle>"Oil Painting"</b:ShortTitle>
-    <b:RefOrder>28</b:RefOrder>
+    <b:RefOrder>30</b:RefOrder>
   </b:Source>
   <b:Source>
     <b:Tag>Duc19</b:Tag>
@@ -8713,7 +9195,7 @@
     <b:Volume>116</b:Volume>
     <b:JournalName>Proceedings of the National Academy of Sciences, USA</b:JournalName>
     <b:Issue>47</b:Issue>
-    <b:RefOrder>31</b:RefOrder>
+    <b:RefOrder>33</b:RefOrder>
   </b:Source>
   <b:Source>
     <b:Tag>Eva19</b:Tag>
@@ -8755,7 +9237,7 @@
     <b:Day>8-11</b:Day>
     <b:PublicationTitle>Gun violence: An event on the power of community</b:PublicationTitle>
     <b:Publisher>APA 2019 Convention, Chicago, IL, United States</b:Publisher>
-    <b:RefOrder>29</b:RefOrder>
+    <b:RefOrder>31</b:RefOrder>
   </b:Source>
   <b:Source>
     <b:Tag>Cac19</b:Tag>
@@ -8779,7 +9261,7 @@
     <b:Publisher>Ninety-ninth annual convention of the Western Psychological Association, Pasadena, CA, United States</b:Publisher>
     <b:Medium>Conference presentation abstract</b:Medium>
     <b:URL>https://westernpsych.org/wp-content/uploads/2019/04/WPA-Program-2019-Final-2.pdf</b:URL>
-    <b:RefOrder>30</b:RefOrder>
+    <b:RefOrder>32</b:RefOrder>
   </b:Source>
   <b:Source>
     <b:Tag>Kus16</b:Tag>
@@ -8804,7 +9286,7 @@
       </b:Editor>
     </b:Author>
     <b:DOI>10.1007/978-3-662-49096-9</b:DOI>
-    <b:RefOrder>32</b:RefOrder>
+    <b:RefOrder>34</b:RefOrder>
   </b:Source>
   <b:Source>
     <b:Tag>Bed19</b:Tag>
@@ -8855,7 +9337,7 @@
     <b:DOI>10.1007/978-3-030-05348-2_21</b:DOI>
     <b:BookTitle>Lecture notes in computer science: Vol. 11353. Learning and intelligent optimization</b:BookTitle>
     <b:Pages>225-240</b:Pages>
-    <b:RefOrder>33</b:RefOrder>
+    <b:RefOrder>35</b:RefOrder>
   </b:Source>
   <b:Source>
     <b:Tag>New19</b:Tag>
@@ -8875,7 +9357,7 @@
     <b:ProductionCompany>Production</b:ProductionCompany>
     <b:URL>https://www.facebook.com/ScienceNOW/photos/a.117532185107/10156268057260108/?type=3&amp;theater</b:URL>
     <b:Medium>Image attached] [Status update</b:Medium>
-    <b:RefOrder>42</b:RefOrder>
+    <b:RefOrder>44</b:RefOrder>
   </b:Source>
   <b:Source>
     <b:Tag>Com20</b:Tag>
@@ -8894,7 +9376,7 @@
     <b:DayAccessed>14</b:DayAccessed>
     <b:URL>https://www.facebook.com/communityofmulticulturalism/</b:URL>
     <b:LCID>en-US</b:LCID>
-    <b:RefOrder>43</b:RefOrder>
+    <b:RefOrder>45</b:RefOrder>
   </b:Source>
   <b:Source>
     <b:Tag>Phi19</b:Tag>
@@ -8913,7 +9395,7 @@
     <b:Publisher>Instagram</b:Publisher>
     <b:Medium>Photograph</b:Medium>
     <b:URL>https://www.instagram.com/p/B5oDnnNhOt4/</b:URL>
-    <b:RefOrder>44</b:RefOrder>
+    <b:RefOrder>46</b:RefOrder>
   </b:Source>
   <b:Source>
     <b:Tag>APA19</b:Tag>
@@ -8932,7 +9414,7 @@
     <b:Publisher>Instagram</b:Publisher>
     <b:Medium>Video</b:Medium>
     <b:URL>https://www.instagram.com/p/BysOqenB1v7/?utm_source=ig_web_copy_link</b:URL>
-    <b:RefOrder>45</b:RefOrder>
+    <b:RefOrder>47</b:RefOrder>
   </b:Source>
   <b:Source>
     <b:Tag>Nat19</b:Tag>
@@ -8951,7 +9433,7 @@
     <b:MonthAccessed>December</b:MonthAccessed>
     <b:DayAccessed>8</b:DayAccessed>
     <b:URL>https://www.instagram.com/natgeo/channel/</b:URL>
-    <b:RefOrder>48</b:RefOrder>
+    <b:RefOrder>50</b:RefOrder>
   </b:Source>
   <b:Source>
     <b:Tag>Küb14</b:Tag>
@@ -8981,7 +9463,7 @@
         </b:NameList>
       </b:Author>
     </b:Author>
-    <b:RefOrder>23</b:RefOrder>
+    <b:RefOrder>19</b:RefOrder>
   </b:Source>
   <b:Source>
     <b:Tag>Jac19</b:Tag>
@@ -9141,11 +9623,177 @@
     </b:Author>
     <b:RefOrder>17</b:RefOrder>
   </b:Source>
+  <b:Source>
+    <b:Tag>Wat13</b:Tag>
+    <b:SourceType>Book</b:SourceType>
+    <b:Guid>{DDA32B92-6E16-4C74-A228-8AE4CC90EA0D}</b:Guid>
+    <b:LCID>en-US</b:LCID>
+    <b:Author>
+      <b:Author>
+        <b:NameList>
+          <b:Person>
+            <b:Last>Watson</b:Last>
+            <b:First>J.</b:First>
+            <b:Middle>B.</b:Middle>
+          </b:Person>
+          <b:Person>
+            <b:Last>Rayner</b:Last>
+            <b:First>R.</b:First>
+          </b:Person>
+        </b:NameList>
+      </b:Author>
+      <b:Editor>
+        <b:NameList>
+          <b:Person>
+            <b:Last>Webb</b:Last>
+            <b:First>D.</b:First>
+          </b:Person>
+        </b:NameList>
+      </b:Editor>
+    </b:Author>
+    <b:Title>Conditioned emotional reactions: The case of Little Albert</b:Title>
+    <b:Year>1920/2013</b:Year>
+    <b:Publisher>CreateSpace Independent Publishing Platform</b:Publisher>
+    <b:Comments>(Original work published 1920)</b:Comments>
+    <b:URL>http://a.co/06Se6Na</b:URL>
+    <b:RefOrder>18</b:RefOrder>
+  </b:Source>
+  <b:Source>
+    <b:Tag>Har12</b:Tag>
+    <b:SourceType>Book</b:SourceType>
+    <b:Guid>{01187A45-63AF-459D-B51C-B118044096F1}</b:Guid>
+    <b:LCID>en-US</b:LCID>
+    <b:Title>APA educational psychology handbook</b:Title>
+    <b:Year>2012</b:Year>
+    <b:Publisher>American Psychological Association</b:Publisher>
+    <b:Author>
+      <b:Editor>
+        <b:NameList>
+          <b:Person>
+            <b:Last>Harris</b:Last>
+            <b:First>K.</b:First>
+            <b:Middle>R.</b:Middle>
+          </b:Person>
+          <b:Person>
+            <b:Last>Graham</b:Last>
+            <b:First>S.</b:First>
+          </b:Person>
+          <b:Person>
+            <b:Last>Urdan</b:Last>
+            <b:First>T.</b:First>
+          </b:Person>
+        </b:NameList>
+      </b:Editor>
+    </b:Author>
+    <b:Volume>1-3</b:Volume>
+    <b:RefOrder>20</b:RefOrder>
+  </b:Source>
+  <b:Source>
+    <b:Tag>ZZZ</b:Tag>
+    <b:SourceType>Book</b:SourceType>
+    <b:Guid>{FC6ED7CC-7E8F-4B34-9D0B-CAF85A0FA77E}</b:Guid>
+    <b:LCID>en-US</b:LCID>
+    <b:Author>
+      <b:Author>
+        <b:NameList>
+          <b:Person>
+            <b:Last>ZZZ</b:Last>
+          </b:Person>
+        </b:NameList>
+      </b:Author>
+      <b:Editor>
+        <b:NameList>
+          <b:Person>
+            <b:Last>Editor</b:Last>
+            <b:First>E.</b:First>
+          </b:Person>
+        </b:NameList>
+      </b:Editor>
+      <b:Translator>
+        <b:NameList>
+          <b:Person>
+            <b:Last>TrTrTr</b:Last>
+            <b:First>T.</b:First>
+          </b:Person>
+        </b:NameList>
+      </b:Translator>
+    </b:Author>
+    <b:Title>TTTTTTTT</b:Title>
+    <b:Volume>1-3</b:Volume>
+    <b:Pages>99-120</b:Pages>
+    <b:Edition>3rd</b:Edition>
+    <b:RefOrder>51</b:RefOrder>
+  </b:Source>
+  <b:Source>
+    <b:Tag>Jer18</b:Tag>
+    <b:SourceType>JournalArticle</b:SourceType>
+    <b:Guid>{ECA0B8BA-92B6-4227-95EE-4EB35EC40D37}</b:Guid>
+    <b:Author>
+      <b:Author>
+        <b:NameList>
+          <b:Person>
+            <b:Last>Jerrentrup</b:Last>
+            <b:First>A.</b:First>
+          </b:Person>
+          <b:Person>
+            <b:Last>Mueller</b:Last>
+            <b:First>T.</b:First>
+          </b:Person>
+          <b:Person>
+            <b:Last>Glowalla</b:Last>
+            <b:First>U.</b:First>
+          </b:Person>
+          <b:Person>
+            <b:Last>Herder</b:Last>
+            <b:First>M.</b:First>
+          </b:Person>
+          <b:Person>
+            <b:Last>Henrichs</b:Last>
+            <b:First>N.</b:First>
+          </b:Person>
+          <b:Person>
+            <b:Last>Neubauer</b:Last>
+            <b:First>A.</b:First>
+          </b:Person>
+          <b:Person>
+            <b:Last>Schaefer</b:Last>
+            <b:First>J.</b:First>
+            <b:Middle>R.</b:Middle>
+          </b:Person>
+        </b:NameList>
+      </b:Author>
+    </b:Author>
+    <b:Title>Teaching medicine with the help of “Dr. House”</b:Title>
+    <b:JournalName>PLoS ONE</b:JournalName>
+    <b:Year>2018</b:Year>
+    <b:Volume>13</b:Volume>
+    <b:Issue>3</b:Issue>
+    <b:DOI>10.1371/journal.pone.0193972</b:DOI>
+    <b:LCID>en-US</b:LCID>
+    <b:Pages>Article e0193972</b:Pages>
+    <b:RefOrder>2</b:RefOrder>
+  </b:Source>
+  <b:Source>
+    <b:Tag>Int18</b:Tag>
+    <b:SourceType>Book</b:SourceType>
+    <b:Guid>{D9116A6A-3B99-46ED-A06C-07EE6F303E99}</b:Guid>
+    <b:LCID>en-US</b:LCID>
+    <b:Author>
+      <b:Author>
+        <b:Corporate>International Organization for Standardization</b:Corporate>
+      </b:Author>
+    </b:Author>
+    <b:Title>Occupational health and safety management systems—Requirements with guidance for use</b:Title>
+    <b:Year>2018</b:Year>
+    <b:URL>https://www.iso.org/standard/63787.html</b:URL>
+    <b:Edition>(ISO Standard No. 45001:2018)</b:Edition>
+    <b:RefOrder>52</b:RefOrder>
+  </b:Source>
 </b:Sources>
 </file>
 
 <file path=customXml/itemProps1.xml><?xml version="1.0" encoding="utf-8"?>
-<ds:datastoreItem xmlns:ds="http://schemas.openxmlformats.org/officeDocument/2006/customXml" ds:itemID="{AA3F802A-1467-4B0C-9D80-F89B790DD5F3}">
+<ds:datastoreItem xmlns:ds="http://schemas.openxmlformats.org/officeDocument/2006/customXml" ds:itemID="{6A495A35-CF80-47E9-8A7C-9225909CFBB0}">
   <ds:schemaRefs>
     <ds:schemaRef ds:uri="http://schemas.openxmlformats.org/officeDocument/2006/bibliography"/>
   </ds:schemaRefs>

</xml_diff>

<commit_message>
omit URL 'retrieved from'
</commit_message>
<xml_diff>
--- a/APA7 style example.docx
+++ b/APA7 style example.docx
@@ -3923,6 +3923,198 @@
       </w:pPr>
     </w:p>
     <w:p>
+      <w:pPr>
+        <w:rPr>
+          <w:rFonts w:eastAsiaTheme="minorEastAsia"/>
+        </w:rPr>
+      </w:pPr>
+    </w:p>
+    <w:p>
+      <w:pPr>
+        <w:pStyle w:val="Heading1"/>
+      </w:pPr>
+      <w:r>
+        <w:t xml:space="preserve">Dissertation </w:t>
+      </w:r>
+      <w:r>
+        <w:rPr>
+          <w:rFonts w:hint="eastAsia"/>
+        </w:rPr>
+        <w:t>and</w:t>
+      </w:r>
+      <w:r>
+        <w:t xml:space="preserve"> Thesis</w:t>
+      </w:r>
+    </w:p>
+    <w:p>
+      <w:pPr>
+        <w:rPr>
+          <w:rFonts w:eastAsiaTheme="minorEastAsia"/>
+        </w:rPr>
+      </w:pPr>
+      <w:r>
+        <w:rPr>
+          <w:rFonts w:eastAsiaTheme="minorEastAsia" w:hint="eastAsia"/>
+        </w:rPr>
+        <w:t xml:space="preserve">1. </w:t>
+      </w:r>
+      <w:r>
+        <w:rPr>
+          <w:rFonts w:eastAsiaTheme="minorEastAsia"/>
+        </w:rPr>
+        <w:t>Published Dissertation or Thesis References</w:t>
+      </w:r>
+    </w:p>
+    <w:p>
+      <w:pPr>
+        <w:rPr>
+          <w:rFonts w:eastAsiaTheme="minorEastAsia" w:hint="eastAsia"/>
+        </w:rPr>
+      </w:pPr>
+      <w:r>
+        <w:rPr>
+          <w:rFonts w:eastAsiaTheme="minorEastAsia"/>
+        </w:rPr>
+        <w:tab/>
+      </w:r>
+      <w:r>
+        <w:rPr>
+          <w:rFonts w:eastAsiaTheme="minorEastAsia" w:hint="eastAsia"/>
+        </w:rPr>
+        <w:t xml:space="preserve">Parenthetical citations: </w:t>
+      </w:r>
+      <w:sdt>
+        <w:sdtPr>
+          <w:rPr>
+            <w:rFonts w:eastAsiaTheme="minorEastAsia" w:hint="eastAsia"/>
+          </w:rPr>
+          <w:id w:val="-60105198"/>
+          <w:citation/>
+        </w:sdtPr>
+        <w:sdtContent>
+          <w:r>
+            <w:rPr>
+              <w:rFonts w:eastAsiaTheme="minorEastAsia"/>
+            </w:rPr>
+            <w:fldChar w:fldCharType="begin"/>
+          </w:r>
+          <w:r>
+            <w:rPr>
+              <w:rFonts w:eastAsiaTheme="minorEastAsia"/>
+            </w:rPr>
+            <w:instrText xml:space="preserve">CITATION Kab16 \t  \m Mir19 \t  \m Zam \t  \l 1042 </w:instrText>
+          </w:r>
+          <w:r>
+            <w:rPr>
+              <w:rFonts w:eastAsiaTheme="minorEastAsia"/>
+            </w:rPr>
+            <w:fldChar w:fldCharType="separate"/>
+          </w:r>
+          <w:r>
+            <w:rPr>
+              <w:rFonts w:eastAsiaTheme="minorEastAsia"/>
+              <w:noProof/>
+            </w:rPr>
+            <w:t>(Kabir, 2016; Miranda, 2019; Zambrano-Vazquez, 2016)</w:t>
+          </w:r>
+          <w:r>
+            <w:rPr>
+              <w:rFonts w:eastAsiaTheme="minorEastAsia"/>
+            </w:rPr>
+            <w:fldChar w:fldCharType="end"/>
+          </w:r>
+        </w:sdtContent>
+      </w:sdt>
+    </w:p>
+    <w:p>
+      <w:pPr>
+        <w:rPr>
+          <w:rFonts w:eastAsiaTheme="minorEastAsia"/>
+        </w:rPr>
+      </w:pPr>
+      <w:r>
+        <w:rPr>
+          <w:rFonts w:eastAsiaTheme="minorEastAsia" w:hint="eastAsia"/>
+        </w:rPr>
+        <w:t>2. Unpublished Dissertation or Thesis References</w:t>
+      </w:r>
+    </w:p>
+    <w:p>
+      <w:pPr>
+        <w:rPr>
+          <w:rFonts w:eastAsiaTheme="minorEastAsia" w:hint="eastAsia"/>
+        </w:rPr>
+      </w:pPr>
+      <w:r>
+        <w:rPr>
+          <w:rFonts w:eastAsiaTheme="minorEastAsia"/>
+        </w:rPr>
+        <w:tab/>
+      </w:r>
+      <w:r>
+        <w:rPr>
+          <w:rFonts w:eastAsiaTheme="minorEastAsia" w:hint="eastAsia"/>
+        </w:rPr>
+        <w:t xml:space="preserve">Parenthetical citation: </w:t>
+      </w:r>
+      <w:sdt>
+        <w:sdtPr>
+          <w:rPr>
+            <w:rFonts w:eastAsiaTheme="minorEastAsia" w:hint="eastAsia"/>
+          </w:rPr>
+          <w:id w:val="-406925945"/>
+          <w:citation/>
+        </w:sdtPr>
+        <w:sdtContent>
+          <w:r>
+            <w:rPr>
+              <w:rFonts w:eastAsiaTheme="minorEastAsia"/>
+            </w:rPr>
+            <w:fldChar w:fldCharType="begin"/>
+          </w:r>
+          <w:r>
+            <w:rPr>
+              <w:rFonts w:eastAsiaTheme="minorEastAsia"/>
+            </w:rPr>
+            <w:instrText xml:space="preserve">CITATION Har14 \t  \l 1042 </w:instrText>
+          </w:r>
+          <w:r>
+            <w:rPr>
+              <w:rFonts w:eastAsiaTheme="minorEastAsia"/>
+            </w:rPr>
+            <w:fldChar w:fldCharType="separate"/>
+          </w:r>
+          <w:r>
+            <w:rPr>
+              <w:rFonts w:eastAsiaTheme="minorEastAsia"/>
+              <w:noProof/>
+            </w:rPr>
+            <w:t>(Harris L. , 2014)</w:t>
+          </w:r>
+          <w:r>
+            <w:rPr>
+              <w:rFonts w:eastAsiaTheme="minorEastAsia"/>
+            </w:rPr>
+            <w:fldChar w:fldCharType="end"/>
+          </w:r>
+        </w:sdtContent>
+      </w:sdt>
+    </w:p>
+    <w:p>
+      <w:pPr>
+        <w:rPr>
+          <w:rFonts w:eastAsiaTheme="minorEastAsia" w:hint="eastAsia"/>
+        </w:rPr>
+      </w:pPr>
+    </w:p>
+    <w:p>
+      <w:pPr>
+        <w:rPr>
+          <w:rFonts w:eastAsiaTheme="minorEastAsia"/>
+        </w:rPr>
+      </w:pPr>
+    </w:p>
+    <w:p>
       <w:r>
         <w:rPr>
           <w:rFonts w:hint="eastAsia"/>
@@ -4303,13 +4495,320 @@
         </w:rPr>
         <w:t xml:space="preserve">Parenthetical citation: </w:t>
       </w:r>
-    </w:p>
-    <w:p>
-      <w:pPr>
-        <w:rPr>
-          <w:rFonts w:eastAsiaTheme="minorEastAsia"/>
-        </w:rPr>
-      </w:pPr>
+      <w:sdt>
+        <w:sdtPr>
+          <w:rPr>
+            <w:rFonts w:eastAsiaTheme="minorEastAsia" w:hint="eastAsia"/>
+          </w:rPr>
+          <w:id w:val="1690410795"/>
+          <w:citation/>
+        </w:sdtPr>
+        <w:sdtContent>
+          <w:r>
+            <w:rPr>
+              <w:rFonts w:eastAsiaTheme="minorEastAsia"/>
+            </w:rPr>
+            <w:fldChar w:fldCharType="begin"/>
+          </w:r>
+          <w:r>
+            <w:rPr>
+              <w:rFonts w:eastAsiaTheme="minorEastAsia"/>
+            </w:rPr>
+            <w:instrText xml:space="preserve">CITATION Int18 \t  \m Occ70 \t  \l 1042 </w:instrText>
+          </w:r>
+          <w:r>
+            <w:rPr>
+              <w:rFonts w:eastAsiaTheme="minorEastAsia"/>
+            </w:rPr>
+            <w:fldChar w:fldCharType="separate"/>
+          </w:r>
+          <w:r>
+            <w:rPr>
+              <w:rFonts w:eastAsiaTheme="minorEastAsia"/>
+              <w:noProof/>
+            </w:rPr>
+            <w:t xml:space="preserve">(International Organization for Standardization, 2018; Occupational </w:t>
+          </w:r>
+          <w:r>
+            <w:rPr>
+              <w:rFonts w:eastAsiaTheme="minorEastAsia"/>
+              <w:noProof/>
+            </w:rPr>
+            <w:lastRenderedPageBreak/>
+            <w:t>Safety and Health Administration, 1970)</w:t>
+          </w:r>
+          <w:r>
+            <w:rPr>
+              <w:rFonts w:eastAsiaTheme="minorEastAsia"/>
+            </w:rPr>
+            <w:fldChar w:fldCharType="end"/>
+          </w:r>
+        </w:sdtContent>
+      </w:sdt>
+    </w:p>
+    <w:p>
+      <w:pPr>
+        <w:rPr>
+          <w:rFonts w:eastAsiaTheme="minorEastAsia"/>
+        </w:rPr>
+      </w:pPr>
+      <w:r>
+        <w:rPr>
+          <w:rFonts w:eastAsiaTheme="minorEastAsia"/>
+        </w:rPr>
+        <w:tab/>
+      </w:r>
+      <w:r>
+        <w:rPr>
+          <w:rFonts w:eastAsiaTheme="minorEastAsia" w:hint="eastAsia"/>
+          <w:color w:val="FF0000"/>
+        </w:rPr>
+        <w:t>TRICK</w:t>
+      </w:r>
+      <w:r>
+        <w:rPr>
+          <w:rFonts w:eastAsiaTheme="minorEastAsia" w:hint="eastAsia"/>
+        </w:rPr>
+        <w:t>.</w:t>
+      </w:r>
+    </w:p>
+    <w:p>
+      <w:pPr>
+        <w:rPr>
+          <w:rFonts w:eastAsiaTheme="minorEastAsia"/>
+        </w:rPr>
+      </w:pPr>
+      <w:r>
+        <w:rPr>
+          <w:rFonts w:eastAsiaTheme="minorEastAsia"/>
+        </w:rPr>
+        <w:tab/>
+      </w:r>
+      <w:r>
+        <w:rPr>
+          <w:rFonts w:eastAsiaTheme="minorEastAsia"/>
+        </w:rPr>
+        <w:tab/>
+      </w:r>
+      <w:r>
+        <w:rPr>
+          <w:rFonts w:eastAsiaTheme="minorEastAsia" w:hint="eastAsia"/>
+        </w:rPr>
+        <w:t xml:space="preserve">Set </w:t>
+      </w:r>
+      <w:r>
+        <w:rPr>
+          <w:rFonts w:eastAsiaTheme="minorEastAsia"/>
+        </w:rPr>
+        <w:t>“</w:t>
+      </w:r>
+      <w:r>
+        <w:rPr>
+          <w:rFonts w:eastAsiaTheme="minorEastAsia" w:hint="eastAsia"/>
+        </w:rPr>
+        <w:t>Type of Source</w:t>
+      </w:r>
+      <w:r>
+        <w:rPr>
+          <w:rFonts w:eastAsiaTheme="minorEastAsia"/>
+        </w:rPr>
+        <w:t>”</w:t>
+      </w:r>
+      <w:r>
+        <w:rPr>
+          <w:rFonts w:eastAsiaTheme="minorEastAsia" w:hint="eastAsia"/>
+        </w:rPr>
+        <w:t xml:space="preserve"> to </w:t>
+      </w:r>
+      <w:r>
+        <w:rPr>
+          <w:rFonts w:eastAsiaTheme="minorEastAsia"/>
+        </w:rPr>
+        <w:t>“</w:t>
+      </w:r>
+      <w:r>
+        <w:rPr>
+          <w:rFonts w:eastAsiaTheme="minorEastAsia" w:hint="eastAsia"/>
+        </w:rPr>
+        <w:t>Book</w:t>
+      </w:r>
+      <w:r>
+        <w:rPr>
+          <w:rFonts w:eastAsiaTheme="minorEastAsia"/>
+        </w:rPr>
+        <w:t>”</w:t>
+      </w:r>
+    </w:p>
+    <w:p>
+      <w:pPr>
+        <w:rPr>
+          <w:rFonts w:eastAsiaTheme="minorEastAsia"/>
+        </w:rPr>
+      </w:pPr>
+      <w:r>
+        <w:rPr>
+          <w:rFonts w:eastAsiaTheme="minorEastAsia"/>
+        </w:rPr>
+        <w:tab/>
+      </w:r>
+      <w:r>
+        <w:rPr>
+          <w:rFonts w:eastAsiaTheme="minorEastAsia"/>
+        </w:rPr>
+        <w:tab/>
+      </w:r>
+      <w:r>
+        <w:rPr>
+          <w:rFonts w:eastAsiaTheme="minorEastAsia" w:hint="eastAsia"/>
+        </w:rPr>
+        <w:t xml:space="preserve">Type </w:t>
+      </w:r>
+      <w:r>
+        <w:rPr>
+          <w:rFonts w:eastAsiaTheme="minorEastAsia"/>
+        </w:rPr>
+        <w:t>“</w:t>
+      </w:r>
+      <w:r>
+        <w:rPr>
+          <w:rFonts w:eastAsiaTheme="minorEastAsia" w:hint="eastAsia"/>
+        </w:rPr>
+        <w:t>(some standard number)</w:t>
+      </w:r>
+      <w:r>
+        <w:rPr>
+          <w:rFonts w:eastAsiaTheme="minorEastAsia"/>
+        </w:rPr>
+        <w:t>”</w:t>
+      </w:r>
+      <w:r>
+        <w:rPr>
+          <w:rFonts w:eastAsiaTheme="minorEastAsia" w:hint="eastAsia"/>
+        </w:rPr>
+        <w:t xml:space="preserve"> in </w:t>
+      </w:r>
+      <w:r>
+        <w:rPr>
+          <w:rFonts w:eastAsiaTheme="minorEastAsia"/>
+        </w:rPr>
+        <w:t>“</w:t>
+      </w:r>
+      <w:r>
+        <w:rPr>
+          <w:rFonts w:eastAsiaTheme="minorEastAsia" w:hint="eastAsia"/>
+        </w:rPr>
+        <w:t>Edition</w:t>
+      </w:r>
+      <w:r>
+        <w:rPr>
+          <w:rFonts w:eastAsiaTheme="minorEastAsia"/>
+        </w:rPr>
+        <w:t>”</w:t>
+      </w:r>
+      <w:r>
+        <w:rPr>
+          <w:rFonts w:eastAsiaTheme="minorEastAsia" w:hint="eastAsia"/>
+        </w:rPr>
+        <w:t xml:space="preserve"> field.</w:t>
+      </w:r>
+    </w:p>
+    <w:p>
+      <w:pPr>
+        <w:rPr>
+          <w:rFonts w:eastAsiaTheme="minorEastAsia"/>
+        </w:rPr>
+      </w:pPr>
+      <w:r>
+        <w:rPr>
+          <w:rFonts w:eastAsiaTheme="minorEastAsia"/>
+        </w:rPr>
+        <w:tab/>
+      </w:r>
+      <w:r>
+        <w:rPr>
+          <w:rFonts w:eastAsiaTheme="minorEastAsia"/>
+        </w:rPr>
+        <w:tab/>
+      </w:r>
+      <w:r>
+        <w:rPr>
+          <w:rFonts w:eastAsiaTheme="minorEastAsia" w:hint="eastAsia"/>
+        </w:rPr>
+        <w:t xml:space="preserve">Edition </w:t>
+      </w:r>
+      <w:r>
+        <w:rPr>
+          <w:rFonts w:eastAsiaTheme="minorEastAsia" w:hint="eastAsia"/>
+        </w:rPr>
+        <w:t>field</w:t>
+      </w:r>
+      <w:r>
+        <w:rPr>
+          <w:rFonts w:eastAsiaTheme="minorEastAsia" w:hint="eastAsia"/>
+        </w:rPr>
+        <w:t>,</w:t>
+      </w:r>
+      <w:r>
+        <w:rPr>
+          <w:rFonts w:eastAsiaTheme="minorEastAsia" w:hint="eastAsia"/>
+        </w:rPr>
+        <w:t xml:space="preserve"> </w:t>
+      </w:r>
+      <w:r>
+        <w:rPr>
+          <w:rFonts w:eastAsiaTheme="minorEastAsia" w:hint="eastAsia"/>
+        </w:rPr>
+        <w:t xml:space="preserve">entered </w:t>
+      </w:r>
+      <w:r>
+        <w:rPr>
+          <w:rFonts w:eastAsiaTheme="minorEastAsia" w:hint="eastAsia"/>
+        </w:rPr>
+        <w:t xml:space="preserve">with enclosed </w:t>
+      </w:r>
+      <w:r>
+        <w:rPr>
+          <w:rFonts w:eastAsiaTheme="minorEastAsia"/>
+        </w:rPr>
+        <w:t>parenthesis</w:t>
+      </w:r>
+      <w:r>
+        <w:rPr>
+          <w:rFonts w:eastAsiaTheme="minorEastAsia" w:hint="eastAsia"/>
+        </w:rPr>
+        <w:t>,</w:t>
+      </w:r>
+      <w:r>
+        <w:rPr>
+          <w:rFonts w:eastAsiaTheme="minorEastAsia" w:hint="eastAsia"/>
+        </w:rPr>
+        <w:t xml:space="preserve"> is preserved.</w:t>
+      </w:r>
+    </w:p>
+    <w:p>
+      <w:pPr>
+        <w:rPr>
+          <w:rFonts w:eastAsiaTheme="minorEastAsia" w:hint="eastAsia"/>
+        </w:rPr>
+      </w:pPr>
+      <w:r>
+        <w:rPr>
+          <w:rFonts w:eastAsiaTheme="minorEastAsia"/>
+        </w:rPr>
+        <w:tab/>
+      </w:r>
+      <w:r>
+        <w:rPr>
+          <w:rFonts w:eastAsiaTheme="minorEastAsia"/>
+        </w:rPr>
+        <w:tab/>
+      </w:r>
+      <w:r>
+        <w:rPr>
+          <w:rFonts w:eastAsiaTheme="minorEastAsia" w:hint="eastAsia"/>
+        </w:rPr>
+        <w:t>In this case, volume information is suppressed.</w:t>
+      </w:r>
     </w:p>
     <w:p>
       <w:pPr>
@@ -4633,7 +5132,6 @@
         <w:rPr>
           <w:rFonts w:eastAsiaTheme="minorEastAsia"/>
         </w:rPr>
-        <w:lastRenderedPageBreak/>
         <w:tab/>
       </w:r>
       <w:r>
@@ -5113,6 +5611,7 @@
                 <w:rPr>
                   <w:noProof/>
                 </w:rPr>
+                <w:lastRenderedPageBreak/>
                 <w:t xml:space="preserve">Aron, L., Botella, M., &amp; Lubart, T. (2019). Culinary arts: Talent and their development. In R. F. Subotnik, P. Olszewski-Kubilius, &amp; F. C. Worrell (Eds.), </w:t>
               </w:r>
               <w:r>
@@ -5326,7 +5825,6 @@
                 <w:rPr>
                   <w:noProof/>
                 </w:rPr>
-                <w:lastRenderedPageBreak/>
                 <w:t xml:space="preserve">Cacioppo, S. (2019, April 25-28). </w:t>
               </w:r>
               <w:r>
@@ -5685,6 +6183,7 @@
                 <w:rPr>
                   <w:noProof/>
                 </w:rPr>
+                <w:lastRenderedPageBreak/>
                 <w:t xml:space="preserve">Grady, J. S., Her, M., Moreno, G., Perez, C., &amp; Yelinek, J. (2019). Emotions in storybooks: A comparison of storybooks that represent ethnic and racial groups in the United States. </w:t>
               </w:r>
               <w:r>
@@ -5805,7 +6304,7 @@
                 <w:rPr>
                   <w:noProof/>
                 </w:rPr>
-                <w:t xml:space="preserve"> (Vols. 1-3). American Psychological Association.</w:t>
+                <w:t xml:space="preserve"> . American Psychological Association.</w:t>
               </w:r>
             </w:p>
             <w:p>
@@ -5976,7 +6475,6 @@
                 <w:rPr>
                   <w:noProof/>
                 </w:rPr>
-                <w:lastRenderedPageBreak/>
                 <w:t xml:space="preserve">Jerrentrup, A., Mueller, T., Glowalla, U., Herder, M., Henrichs, N., Neubauer, A., &amp; Schaefer, J. R. (2018). Teaching medicine with the help of “Dr. House”. </w:t>
               </w:r>
               <w:r>
@@ -6350,6 +6848,7 @@
                 <w:rPr>
                   <w:noProof/>
                 </w:rPr>
+                <w:lastRenderedPageBreak/>
                 <w:t xml:space="preserve">National Geographic [@natgeo]. (n.d.). </w:t>
               </w:r>
               <w:r>
@@ -6467,7 +6966,7 @@
                 <w:rPr>
                   <w:noProof/>
                 </w:rPr>
-                <w:t xml:space="preserve">Oil painting. (2019, December 8). In </w:t>
+                <w:t xml:space="preserve">Occupational Safety and Health Administration. (1970). </w:t>
               </w:r>
               <w:r>
                 <w:rPr>
@@ -6475,6 +6974,45 @@
                   <w:iCs/>
                   <w:noProof/>
                 </w:rPr>
+                <w:t>Occupational safety and health standards: Occupational health and environmental control: Occupational noise exposure</w:t>
+              </w:r>
+              <w:r>
+                <w:rPr>
+                  <w:noProof/>
+                </w:rPr>
+                <w:t xml:space="preserve"> (OSHA Standard No. 1910.95). United States Department of Labor. Retrieved from </w:t>
+              </w:r>
+              <w:hyperlink r:id="rId32" w:tgtFrame="_blank" w:history="1">
+                <w:r>
+                  <w:rPr>
+                    <w:rStyle w:val="Hyperlink"/>
+                    <w:rFonts w:eastAsiaTheme="majorEastAsia"/>
+                    <w:noProof/>
+                  </w:rPr>
+                  <w:t>https://www.osha.gov/laws-regs/regulations/standardnumber/1910/1910.95</w:t>
+                </w:r>
+              </w:hyperlink>
+            </w:p>
+            <w:p>
+              <w:pPr>
+                <w:pStyle w:val="Bibliography"/>
+                <w:ind w:left="576" w:right="-227" w:hanging="720"/>
+                <w:rPr>
+                  <w:noProof/>
+                </w:rPr>
+              </w:pPr>
+              <w:r>
+                <w:rPr>
+                  <w:noProof/>
+                </w:rPr>
+                <w:t xml:space="preserve">Oil painting. (2019, December 8). In </w:t>
+              </w:r>
+              <w:r>
+                <w:rPr>
+                  <w:i/>
+                  <w:iCs/>
+                  <w:noProof/>
+                </w:rPr>
                 <w:t>Wikipedia</w:t>
               </w:r>
               <w:r>
@@ -6483,7 +7021,7 @@
                 </w:rPr>
                 <w:t xml:space="preserve">. Retrieved from </w:t>
               </w:r>
-              <w:hyperlink r:id="rId32" w:tgtFrame="_blank" w:history="1">
+              <w:hyperlink r:id="rId33" w:tgtFrame="_blank" w:history="1">
                 <w:r>
                   <w:rPr>
                     <w:rStyle w:val="Hyperlink"/>
@@ -6522,7 +7060,7 @@
                 </w:rPr>
                 <w:t xml:space="preserve"> [Photograph]. Instagram. Retrieved from </w:t>
               </w:r>
-              <w:hyperlink r:id="rId33" w:tgtFrame="_blank" w:history="1">
+              <w:hyperlink r:id="rId34" w:tgtFrame="_blank" w:history="1">
                 <w:r>
                   <w:rPr>
                     <w:rStyle w:val="Hyperlink"/>
@@ -6561,7 +7099,7 @@
                 </w:rPr>
                 <w:t xml:space="preserve">. Retrieved from BET News. </w:t>
               </w:r>
-              <w:hyperlink r:id="rId34" w:tgtFrame="_blank" w:history="1">
+              <w:hyperlink r:id="rId35" w:tgtFrame="_blank" w:history="1">
                 <w:r>
                   <w:rPr>
                     <w:rStyle w:val="Hyperlink"/>
@@ -6584,14 +7122,7 @@
                 <w:rPr>
                   <w:noProof/>
                 </w:rPr>
-                <w:t xml:space="preserve">Sanchiz, M., Chevalier, A., &amp; Amadieu, F. (2017). How do older and young adults start searching for </w:t>
-              </w:r>
-              <w:r>
-                <w:rPr>
-                  <w:noProof/>
-                </w:rPr>
-                <w:lastRenderedPageBreak/>
-                <w:t xml:space="preserve">information? Impact of age, domain knowledge and problem complexity on the different steps of information searching. </w:t>
+                <w:t xml:space="preserve">Sanchiz, M., Chevalier, A., &amp; Amadieu, F. (2017). How do older and young adults start searching for information? Impact of age, domain knowledge and problem complexity on the different steps of information searching. </w:t>
               </w:r>
               <w:r>
                 <w:rPr>
@@ -6621,7 +7152,7 @@
                 </w:rPr>
                 <w:t xml:space="preserve">, 67-78. </w:t>
               </w:r>
-              <w:hyperlink r:id="rId35" w:tgtFrame="_blank" w:history="1">
+              <w:hyperlink r:id="rId36" w:tgtFrame="_blank" w:history="1">
                 <w:r>
                   <w:rPr>
                     <w:rStyle w:val="Hyperlink"/>
@@ -6689,7 +7220,7 @@
                 </w:rPr>
                 <w:t xml:space="preserve">. Retrieved from Pew Research Center. </w:t>
               </w:r>
-              <w:hyperlink r:id="rId36" w:tgtFrame="_blank" w:history="1">
+              <w:hyperlink r:id="rId37" w:tgtFrame="_blank" w:history="1">
                 <w:r>
                   <w:rPr>
                     <w:rStyle w:val="Hyperlink"/>
@@ -6728,7 +7259,7 @@
                 </w:rPr>
                 <w:t xml:space="preserve"> (3rd digital ed.). Hans Reitzel Forlag. Retrieved from </w:t>
               </w:r>
-              <w:hyperlink r:id="rId37" w:tgtFrame="_blank" w:history="1">
+              <w:hyperlink r:id="rId38" w:tgtFrame="_blank" w:history="1">
                 <w:r>
                   <w:rPr>
                     <w:rStyle w:val="Hyperlink"/>
@@ -6781,7 +7312,7 @@
                 </w:rPr>
                 <w:t xml:space="preserve">(9713), 445. </w:t>
               </w:r>
-              <w:hyperlink r:id="rId38" w:tgtFrame="_blank" w:history="1">
+              <w:hyperlink r:id="rId39" w:tgtFrame="_blank" w:history="1">
                 <w:r>
                   <w:rPr>
                     <w:rStyle w:val="Hyperlink"/>
@@ -6820,7 +7351,7 @@
                 </w:rPr>
                 <w:t xml:space="preserve">. Hans Reitzels Forlag. Retrieved from </w:t>
               </w:r>
-              <w:hyperlink r:id="rId39" w:tgtFrame="_blank" w:history="1">
+              <w:hyperlink r:id="rId40" w:tgtFrame="_blank" w:history="1">
                 <w:r>
                   <w:rPr>
                     <w:rStyle w:val="Hyperlink"/>
@@ -6859,14 +7390,23 @@
                 </w:rPr>
                 <w:t xml:space="preserve">. Retrieved from CNN. </w:t>
               </w:r>
-              <w:hyperlink r:id="rId40" w:tgtFrame="_blank" w:history="1">
+              <w:hyperlink r:id="rId41" w:tgtFrame="_blank" w:history="1">
                 <w:r>
                   <w:rPr>
                     <w:rStyle w:val="Hyperlink"/>
                     <w:rFonts w:eastAsiaTheme="majorEastAsia"/>
                     <w:noProof/>
                   </w:rPr>
-                  <w:t>https://www.cnn.com/2020/06/04/us/coronavirus-newspaper-deliveryman-groceries-senior-citizens-cnnheroes-trnd/index.html</w:t>
+                  <w:t>https://www.cnn.com/2020/06/04/us/coronavirus-</w:t>
+                </w:r>
+                <w:r>
+                  <w:rPr>
+                    <w:rStyle w:val="Hyperlink"/>
+                    <w:rFonts w:eastAsiaTheme="majorEastAsia"/>
+                    <w:noProof/>
+                  </w:rPr>
+                  <w:lastRenderedPageBreak/>
+                  <w:t>newspaper-deliveryman-groceries-senior-citizens-cnnheroes-trnd/index.html</w:t>
                 </w:r>
               </w:hyperlink>
             </w:p>
@@ -6898,7 +7438,7 @@
                 </w:rPr>
                 <w:t xml:space="preserve">. John Wiley &amp; Sons. </w:t>
               </w:r>
-              <w:hyperlink r:id="rId41" w:tgtFrame="_blank" w:history="1">
+              <w:hyperlink r:id="rId42" w:tgtFrame="_blank" w:history="1">
                 <w:r>
                   <w:rPr>
                     <w:rStyle w:val="Hyperlink"/>
@@ -6937,7 +7477,7 @@
                 </w:rPr>
                 <w:t xml:space="preserve">. Retrieved January 9, 2020, from U.S. Department of Commerce. </w:t>
               </w:r>
-              <w:hyperlink r:id="rId42" w:tgtFrame="_blank" w:history="1">
+              <w:hyperlink r:id="rId43" w:tgtFrame="_blank" w:history="1">
                 <w:r>
                   <w:rPr>
                     <w:rStyle w:val="Hyperlink"/>
@@ -6976,7 +7516,7 @@
                 </w:rPr>
                 <w:t xml:space="preserve"> (D. Webb, Ed.). CreateSpace Independent Publishing Platform. Retrieved from </w:t>
               </w:r>
-              <w:hyperlink r:id="rId43" w:tgtFrame="_blank" w:history="1">
+              <w:hyperlink r:id="rId44" w:tgtFrame="_blank" w:history="1">
                 <w:r>
                   <w:rPr>
                     <w:rStyle w:val="Hyperlink"/>
@@ -7021,7 +7561,7 @@
                 </w:rPr>
                 <w:t xml:space="preserve">. Retrieved from </w:t>
               </w:r>
-              <w:hyperlink r:id="rId44" w:tgtFrame="_blank" w:history="1">
+              <w:hyperlink r:id="rId45" w:tgtFrame="_blank" w:history="1">
                 <w:r>
                   <w:rPr>
                     <w:rStyle w:val="Hyperlink"/>
@@ -7060,7 +7600,7 @@
                 </w:rPr>
                 <w:t xml:space="preserve"> [Photographs]. Instagram. Retrieved from </w:t>
               </w:r>
-              <w:hyperlink r:id="rId45" w:tgtFrame="_blank" w:history="1">
+              <w:hyperlink r:id="rId46" w:tgtFrame="_blank" w:history="1">
                 <w:r>
                   <w:rPr>
                     <w:rStyle w:val="Hyperlink"/>
@@ -7573,7 +8113,7 @@
   <w:style w:type="paragraph" w:default="1" w:styleId="Normal">
     <w:name w:val="Normal"/>
     <w:qFormat/>
-    <w:rsid w:val="007C020F"/>
+    <w:rsid w:val="002B5D39"/>
     <w:pPr>
       <w:widowControl w:val="0"/>
       <w:wordWrap w:val="0"/>
@@ -7600,7 +8140,7 @@
     </w:pPr>
     <w:rPr>
       <w:rFonts w:asciiTheme="majorHAnsi" w:eastAsiaTheme="majorEastAsia" w:hAnsiTheme="majorHAnsi" w:cstheme="majorBidi"/>
-      <w:color w:val="61721F" w:themeColor="accent1" w:themeShade="BF"/>
+      <w:color w:val="0F4761" w:themeColor="accent1" w:themeShade="BF"/>
       <w:sz w:val="40"/>
       <w:szCs w:val="40"/>
     </w:rPr>
@@ -7622,7 +8162,7 @@
     </w:pPr>
     <w:rPr>
       <w:rFonts w:asciiTheme="majorHAnsi" w:eastAsiaTheme="majorEastAsia" w:hAnsiTheme="majorHAnsi" w:cstheme="majorBidi"/>
-      <w:color w:val="61721F" w:themeColor="accent1" w:themeShade="BF"/>
+      <w:color w:val="0F4761" w:themeColor="accent1" w:themeShade="BF"/>
       <w:sz w:val="32"/>
       <w:szCs w:val="32"/>
     </w:rPr>
@@ -7645,7 +8185,7 @@
     </w:pPr>
     <w:rPr>
       <w:rFonts w:eastAsiaTheme="majorEastAsia" w:cstheme="majorBidi"/>
-      <w:color w:val="61721F" w:themeColor="accent1" w:themeShade="BF"/>
+      <w:color w:val="0F4761" w:themeColor="accent1" w:themeShade="BF"/>
       <w:sz w:val="28"/>
       <w:szCs w:val="28"/>
     </w:rPr>
@@ -7670,7 +8210,7 @@
       <w:rFonts w:eastAsiaTheme="majorEastAsia" w:cstheme="majorBidi"/>
       <w:i/>
       <w:iCs/>
-      <w:color w:val="61721F" w:themeColor="accent1" w:themeShade="BF"/>
+      <w:color w:val="0F4761" w:themeColor="accent1" w:themeShade="BF"/>
     </w:rPr>
   </w:style>
   <w:style w:type="paragraph" w:styleId="Heading5">
@@ -7691,7 +8231,7 @@
     </w:pPr>
     <w:rPr>
       <w:rFonts w:eastAsiaTheme="majorEastAsia" w:cstheme="majorBidi"/>
-      <w:color w:val="61721F" w:themeColor="accent1" w:themeShade="BF"/>
+      <w:color w:val="0F4761" w:themeColor="accent1" w:themeShade="BF"/>
     </w:rPr>
   </w:style>
   <w:style w:type="paragraph" w:styleId="Heading6">
@@ -7785,7 +8325,6 @@
   <w:style w:type="character" w:default="1" w:styleId="DefaultParagraphFont">
     <w:name w:val="Default Paragraph Font"/>
     <w:uiPriority w:val="1"/>
-    <w:semiHidden/>
     <w:unhideWhenUsed/>
   </w:style>
   <w:style w:type="table" w:default="1" w:styleId="TableNormal">
@@ -7817,7 +8356,7 @@
     <w:rsid w:val="008C283A"/>
     <w:rPr>
       <w:rFonts w:asciiTheme="majorHAnsi" w:eastAsiaTheme="majorEastAsia" w:hAnsiTheme="majorHAnsi" w:cstheme="majorBidi"/>
-      <w:color w:val="61721F" w:themeColor="accent1" w:themeShade="BF"/>
+      <w:color w:val="0F4761" w:themeColor="accent1" w:themeShade="BF"/>
       <w:sz w:val="40"/>
       <w:szCs w:val="40"/>
     </w:rPr>
@@ -7830,7 +8369,7 @@
     <w:rsid w:val="008C283A"/>
     <w:rPr>
       <w:rFonts w:asciiTheme="majorHAnsi" w:eastAsiaTheme="majorEastAsia" w:hAnsiTheme="majorHAnsi" w:cstheme="majorBidi"/>
-      <w:color w:val="61721F" w:themeColor="accent1" w:themeShade="BF"/>
+      <w:color w:val="0F4761" w:themeColor="accent1" w:themeShade="BF"/>
       <w:sz w:val="32"/>
       <w:szCs w:val="32"/>
     </w:rPr>
@@ -7844,7 +8383,7 @@
     <w:rsid w:val="008C283A"/>
     <w:rPr>
       <w:rFonts w:eastAsiaTheme="majorEastAsia" w:cstheme="majorBidi"/>
-      <w:color w:val="61721F" w:themeColor="accent1" w:themeShade="BF"/>
+      <w:color w:val="0F4761" w:themeColor="accent1" w:themeShade="BF"/>
       <w:sz w:val="28"/>
       <w:szCs w:val="28"/>
     </w:rPr>
@@ -7860,7 +8399,7 @@
       <w:rFonts w:eastAsiaTheme="majorEastAsia" w:cstheme="majorBidi"/>
       <w:i/>
       <w:iCs/>
-      <w:color w:val="61721F" w:themeColor="accent1" w:themeShade="BF"/>
+      <w:color w:val="0F4761" w:themeColor="accent1" w:themeShade="BF"/>
     </w:rPr>
   </w:style>
   <w:style w:type="character" w:customStyle="1" w:styleId="Heading5Char">
@@ -7872,7 +8411,7 @@
     <w:rsid w:val="008C283A"/>
     <w:rPr>
       <w:rFonts w:eastAsiaTheme="majorEastAsia" w:cstheme="majorBidi"/>
-      <w:color w:val="61721F" w:themeColor="accent1" w:themeShade="BF"/>
+      <w:color w:val="0F4761" w:themeColor="accent1" w:themeShade="BF"/>
     </w:rPr>
   </w:style>
   <w:style w:type="character" w:customStyle="1" w:styleId="Heading6Char">
@@ -8046,7 +8585,7 @@
     <w:rPr>
       <w:i/>
       <w:iCs/>
-      <w:color w:val="61721F" w:themeColor="accent1" w:themeShade="BF"/>
+      <w:color w:val="0F4761" w:themeColor="accent1" w:themeShade="BF"/>
     </w:rPr>
   </w:style>
   <w:style w:type="paragraph" w:styleId="IntenseQuote">
@@ -8059,8 +8598,8 @@
     <w:rsid w:val="008C283A"/>
     <w:pPr>
       <w:pBdr>
-        <w:top w:val="single" w:sz="4" w:space="10" w:color="61721F" w:themeColor="accent1" w:themeShade="BF"/>
-        <w:bottom w:val="single" w:sz="4" w:space="10" w:color="61721F" w:themeColor="accent1" w:themeShade="BF"/>
+        <w:top w:val="single" w:sz="4" w:space="10" w:color="0F4761" w:themeColor="accent1" w:themeShade="BF"/>
+        <w:bottom w:val="single" w:sz="4" w:space="10" w:color="0F4761" w:themeColor="accent1" w:themeShade="BF"/>
       </w:pBdr>
       <w:spacing w:before="360" w:after="360"/>
       <w:ind w:left="864" w:right="864"/>
@@ -8069,7 +8608,7 @@
     <w:rPr>
       <w:i/>
       <w:iCs/>
-      <w:color w:val="61721F" w:themeColor="accent1" w:themeShade="BF"/>
+      <w:color w:val="0F4761" w:themeColor="accent1" w:themeShade="BF"/>
     </w:rPr>
   </w:style>
   <w:style w:type="character" w:customStyle="1" w:styleId="IntenseQuoteChar">
@@ -8081,7 +8620,7 @@
     <w:rPr>
       <w:i/>
       <w:iCs/>
-      <w:color w:val="61721F" w:themeColor="accent1" w:themeShade="BF"/>
+      <w:color w:val="0F4761" w:themeColor="accent1" w:themeShade="BF"/>
     </w:rPr>
   </w:style>
   <w:style w:type="character" w:styleId="IntenseReference">
@@ -8094,7 +8633,7 @@
       <w:b/>
       <w:bCs/>
       <w:smallCaps/>
-      <w:color w:val="61721F" w:themeColor="accent1" w:themeShade="BF"/>
+      <w:color w:val="0F4761" w:themeColor="accent1" w:themeShade="BF"/>
       <w:spacing w:val="5"/>
     </w:rPr>
   </w:style>
@@ -8133,9 +8672,9 @@
 </file>
 
 <file path=word/theme/theme1.xml><?xml version="1.0" encoding="utf-8"?>
-<a:theme xmlns:a="http://schemas.openxmlformats.org/drawingml/2006/main" name="Organic">
+<a:theme xmlns:a="http://schemas.openxmlformats.org/drawingml/2006/main" name="Office Theme">
   <a:themeElements>
-    <a:clrScheme name="Organic">
+    <a:clrScheme name="Office">
       <a:dk1>
         <a:sysClr val="windowText" lastClr="000000"/>
       </a:dk1>
@@ -8143,79 +8682,44 @@
         <a:sysClr val="window" lastClr="FFFFFF"/>
       </a:lt1>
       <a:dk2>
-        <a:srgbClr val="212121"/>
+        <a:srgbClr val="0E2841"/>
       </a:dk2>
       <a:lt2>
-        <a:srgbClr val="DADADA"/>
+        <a:srgbClr val="E8E8E8"/>
       </a:lt2>
       <a:accent1>
-        <a:srgbClr val="83992A"/>
+        <a:srgbClr val="156082"/>
       </a:accent1>
       <a:accent2>
-        <a:srgbClr val="3C9770"/>
+        <a:srgbClr val="E97132"/>
       </a:accent2>
       <a:accent3>
-        <a:srgbClr val="44709D"/>
+        <a:srgbClr val="196B24"/>
       </a:accent3>
       <a:accent4>
-        <a:srgbClr val="A23C33"/>
+        <a:srgbClr val="0F9ED5"/>
       </a:accent4>
       <a:accent5>
-        <a:srgbClr val="D97828"/>
+        <a:srgbClr val="A02B93"/>
       </a:accent5>
       <a:accent6>
-        <a:srgbClr val="DEB340"/>
+        <a:srgbClr val="4EA72E"/>
       </a:accent6>
       <a:hlink>
-        <a:srgbClr val="A8BF4D"/>
+        <a:srgbClr val="467886"/>
       </a:hlink>
       <a:folHlink>
-        <a:srgbClr val="B4CA80"/>
+        <a:srgbClr val="96607D"/>
       </a:folHlink>
     </a:clrScheme>
-    <a:fontScheme name="Organic">
+    <a:fontScheme name="Office">
       <a:majorFont>
-        <a:latin typeface="Garamond" panose="02020404030301010803"/>
+        <a:latin typeface="Aptos Display" panose="02110004020202020204"/>
         <a:ea typeface=""/>
         <a:cs typeface=""/>
-        <a:font script="Jpan" typeface="ＭＳ Ｐゴシック"/>
-        <a:font script="Hang" typeface="돋움"/>
-        <a:font script="Hans" typeface="方正舒体"/>
-        <a:font script="Hant" typeface="微軟正黑體"/>
-        <a:font script="Arab" typeface="Arial"/>
-        <a:font script="Hebr" typeface="Arial"/>
-        <a:font script="Thai" typeface="Cordia New"/>
-        <a:font script="Ethi" typeface="Nyala"/>
-        <a:font script="Beng" typeface="Vrinda"/>
-        <a:font script="Gujr" typeface="Shruti"/>
-        <a:font script="Khmr" typeface="DaunPenh"/>
-        <a:font script="Knda" typeface="Tunga"/>
-        <a:font script="Guru" typeface="Raavi"/>
-        <a:font script="Cans" typeface="Euphemia"/>
-        <a:font script="Cher" typeface="Plantagenet Cherokee"/>
-        <a:font script="Yiii" typeface="Microsoft Yi Baiti"/>
-        <a:font script="Tibt" typeface="Microsoft Himalaya"/>
-        <a:font script="Thaa" typeface="MV Boli"/>
-        <a:font script="Deva" typeface="Mangal"/>
-        <a:font script="Telu" typeface="Gautami"/>
-        <a:font script="Taml" typeface="Latha"/>
-        <a:font script="Syrc" typeface="Estrangelo Edessa"/>
-        <a:font script="Orya" typeface="Kalinga"/>
-        <a:font script="Mlym" typeface="Kartika"/>
-        <a:font script="Laoo" typeface="DokChampa"/>
-        <a:font script="Sinh" typeface="Iskoola Pota"/>
-        <a:font script="Mong" typeface="Mongolian Baiti"/>
-        <a:font script="Viet" typeface="Arial"/>
-        <a:font script="Uigh" typeface="Microsoft Uighur"/>
-        <a:font script="Geor" typeface="Sylfaen"/>
-      </a:majorFont>
-      <a:minorFont>
-        <a:latin typeface="Garamond" panose="02020404030301010803"/>
-        <a:ea typeface=""/>
-        <a:cs typeface=""/>
-        <a:font script="Jpan" typeface="ＭＳ Ｐ明朝"/>
-        <a:font script="Hang" typeface="바탕"/>
-        <a:font script="Hans" typeface="方正舒体"/>
+        <a:font script="Jpan" typeface="游ゴシック Light"/>
+        <a:font script="Hang" typeface="맑은 고딕"/>
+        <a:font script="Hans" typeface="等线 Light"/>
         <a:font script="Hant" typeface="新細明體"/>
         <a:font script="Arab" typeface="Times New Roman"/>
         <a:font script="Hebr" typeface="Times New Roman"/>
@@ -8243,9 +8747,78 @@
         <a:font script="Viet" typeface="Times New Roman"/>
         <a:font script="Uigh" typeface="Microsoft Uighur"/>
         <a:font script="Geor" typeface="Sylfaen"/>
+        <a:font script="Armn" typeface="Arial"/>
+        <a:font script="Bugi" typeface="Leelawadee UI"/>
+        <a:font script="Bopo" typeface="Microsoft JhengHei"/>
+        <a:font script="Java" typeface="Javanese Text"/>
+        <a:font script="Lisu" typeface="Segoe UI"/>
+        <a:font script="Mymr" typeface="Myanmar Text"/>
+        <a:font script="Nkoo" typeface="Ebrima"/>
+        <a:font script="Olck" typeface="Nirmala UI"/>
+        <a:font script="Osma" typeface="Ebrima"/>
+        <a:font script="Phag" typeface="Phagspa"/>
+        <a:font script="Syrn" typeface="Estrangelo Edessa"/>
+        <a:font script="Syrj" typeface="Estrangelo Edessa"/>
+        <a:font script="Syre" typeface="Estrangelo Edessa"/>
+        <a:font script="Sora" typeface="Nirmala UI"/>
+        <a:font script="Tale" typeface="Microsoft Tai Le"/>
+        <a:font script="Talu" typeface="Microsoft New Tai Lue"/>
+        <a:font script="Tfng" typeface="Ebrima"/>
+      </a:majorFont>
+      <a:minorFont>
+        <a:latin typeface="Aptos" panose="02110004020202020204"/>
+        <a:ea typeface=""/>
+        <a:cs typeface=""/>
+        <a:font script="Jpan" typeface="游明朝"/>
+        <a:font script="Hang" typeface="맑은 고딕"/>
+        <a:font script="Hans" typeface="等线"/>
+        <a:font script="Hant" typeface="新細明體"/>
+        <a:font script="Arab" typeface="Arial"/>
+        <a:font script="Hebr" typeface="Arial"/>
+        <a:font script="Thai" typeface="Cordia New"/>
+        <a:font script="Ethi" typeface="Nyala"/>
+        <a:font script="Beng" typeface="Vrinda"/>
+        <a:font script="Gujr" typeface="Shruti"/>
+        <a:font script="Khmr" typeface="DaunPenh"/>
+        <a:font script="Knda" typeface="Tunga"/>
+        <a:font script="Guru" typeface="Raavi"/>
+        <a:font script="Cans" typeface="Euphemia"/>
+        <a:font script="Cher" typeface="Plantagenet Cherokee"/>
+        <a:font script="Yiii" typeface="Microsoft Yi Baiti"/>
+        <a:font script="Tibt" typeface="Microsoft Himalaya"/>
+        <a:font script="Thaa" typeface="MV Boli"/>
+        <a:font script="Deva" typeface="Mangal"/>
+        <a:font script="Telu" typeface="Gautami"/>
+        <a:font script="Taml" typeface="Latha"/>
+        <a:font script="Syrc" typeface="Estrangelo Edessa"/>
+        <a:font script="Orya" typeface="Kalinga"/>
+        <a:font script="Mlym" typeface="Kartika"/>
+        <a:font script="Laoo" typeface="DokChampa"/>
+        <a:font script="Sinh" typeface="Iskoola Pota"/>
+        <a:font script="Mong" typeface="Mongolian Baiti"/>
+        <a:font script="Viet" typeface="Arial"/>
+        <a:font script="Uigh" typeface="Microsoft Uighur"/>
+        <a:font script="Geor" typeface="Sylfaen"/>
+        <a:font script="Armn" typeface="Arial"/>
+        <a:font script="Bugi" typeface="Leelawadee UI"/>
+        <a:font script="Bopo" typeface="Microsoft JhengHei"/>
+        <a:font script="Java" typeface="Javanese Text"/>
+        <a:font script="Lisu" typeface="Segoe UI"/>
+        <a:font script="Mymr" typeface="Myanmar Text"/>
+        <a:font script="Nkoo" typeface="Ebrima"/>
+        <a:font script="Olck" typeface="Nirmala UI"/>
+        <a:font script="Osma" typeface="Ebrima"/>
+        <a:font script="Phag" typeface="Phagspa"/>
+        <a:font script="Syrn" typeface="Estrangelo Edessa"/>
+        <a:font script="Syrj" typeface="Estrangelo Edessa"/>
+        <a:font script="Syre" typeface="Estrangelo Edessa"/>
+        <a:font script="Sora" typeface="Nirmala UI"/>
+        <a:font script="Tale" typeface="Microsoft Tai Le"/>
+        <a:font script="Talu" typeface="Microsoft New Tai Lue"/>
+        <a:font script="Tfng" typeface="Ebrima"/>
       </a:minorFont>
     </a:fontScheme>
-    <a:fmtScheme name="Organic">
+    <a:fmtScheme name="Office">
       <a:fillStyleLst>
         <a:solidFill>
           <a:schemeClr val="phClr"/>
@@ -8254,54 +8827,76 @@
           <a:gsLst>
             <a:gs pos="0">
               <a:schemeClr val="phClr">
-                <a:tint val="60000"/>
                 <a:lumMod val="110000"/>
+                <a:satMod val="105000"/>
+                <a:tint val="67000"/>
+              </a:schemeClr>
+            </a:gs>
+            <a:gs pos="50000">
+              <a:schemeClr val="phClr">
+                <a:lumMod val="105000"/>
+                <a:satMod val="103000"/>
+                <a:tint val="73000"/>
               </a:schemeClr>
             </a:gs>
             <a:gs pos="100000">
               <a:schemeClr val="phClr">
-                <a:tint val="82000"/>
+                <a:lumMod val="105000"/>
+                <a:satMod val="109000"/>
+                <a:tint val="81000"/>
               </a:schemeClr>
             </a:gs>
           </a:gsLst>
           <a:lin ang="5400000" scaled="0"/>
         </a:gradFill>
-        <a:blipFill>
-          <a:blip xmlns:r="http://schemas.openxmlformats.org/officeDocument/2006/relationships" r:embed="rId1">
-            <a:duotone>
+        <a:gradFill rotWithShape="1">
+          <a:gsLst>
+            <a:gs pos="0">
               <a:schemeClr val="phClr">
-                <a:shade val="74000"/>
-                <a:satMod val="130000"/>
-                <a:lumMod val="90000"/>
+                <a:satMod val="103000"/>
+                <a:lumMod val="102000"/>
+                <a:tint val="94000"/>
               </a:schemeClr>
+            </a:gs>
+            <a:gs pos="50000">
               <a:schemeClr val="phClr">
-                <a:tint val="94000"/>
+                <a:satMod val="110000"/>
+                <a:lumMod val="100000"/>
+                <a:shade val="100000"/>
+              </a:schemeClr>
+            </a:gs>
+            <a:gs pos="100000">
+              <a:schemeClr val="phClr">
+                <a:lumMod val="99000"/>
                 <a:satMod val="120000"/>
-                <a:lumMod val="104000"/>
+                <a:shade val="78000"/>
               </a:schemeClr>
-            </a:duotone>
-          </a:blip>
-          <a:tile tx="0" ty="0" sx="100000" sy="100000" flip="none" algn="tl"/>
-        </a:blipFill>
+            </a:gs>
+          </a:gsLst>
+          <a:lin ang="5400000" scaled="0"/>
+        </a:gradFill>
       </a:fillStyleLst>
       <a:lnStyleLst>
-        <a:ln w="9525" cap="flat" cmpd="sng" algn="ctr">
+        <a:ln w="6350" cap="flat" cmpd="sng" algn="ctr">
           <a:solidFill>
             <a:schemeClr val="phClr"/>
           </a:solidFill>
           <a:prstDash val="solid"/>
+          <a:miter lim="800000"/>
         </a:ln>
-        <a:ln w="15875" cap="flat" cmpd="sng" algn="ctr">
+        <a:ln w="12700" cap="flat" cmpd="sng" algn="ctr">
           <a:solidFill>
             <a:schemeClr val="phClr"/>
           </a:solidFill>
           <a:prstDash val="solid"/>
+          <a:miter lim="800000"/>
         </a:ln>
-        <a:ln w="25400" cap="flat" cmpd="sng" algn="ctr">
+        <a:ln w="19050" cap="flat" cmpd="sng" algn="ctr">
           <a:solidFill>
             <a:schemeClr val="phClr"/>
           </a:solidFill>
           <a:prstDash val="solid"/>
+          <a:miter lim="800000"/>
         </a:ln>
       </a:lnStyleLst>
       <a:effectStyleLst>
@@ -8309,19 +8904,13 @@
           <a:effectLst/>
         </a:effectStyle>
         <a:effectStyle>
-          <a:effectLst>
-            <a:innerShdw blurRad="25400" dist="12700" dir="13500000">
-              <a:srgbClr val="000000">
-                <a:alpha val="45000"/>
-              </a:srgbClr>
-            </a:innerShdw>
-          </a:effectLst>
+          <a:effectLst/>
         </a:effectStyle>
         <a:effectStyle>
           <a:effectLst>
-            <a:outerShdw blurRad="38100" dist="25400" dir="5400000" rotWithShape="0">
+            <a:outerShdw blurRad="57150" dist="19050" dir="5400000" algn="ctr" rotWithShape="0">
               <a:srgbClr val="000000">
-                <a:alpha val="60000"/>
+                <a:alpha val="63000"/>
               </a:srgbClr>
             </a:outerShdw>
           </a:effectLst>
@@ -8331,27 +8920,39 @@
         <a:solidFill>
           <a:schemeClr val="phClr"/>
         </a:solidFill>
+        <a:solidFill>
+          <a:schemeClr val="phClr">
+            <a:tint val="95000"/>
+            <a:satMod val="170000"/>
+          </a:schemeClr>
+        </a:solidFill>
         <a:gradFill rotWithShape="1">
           <a:gsLst>
             <a:gs pos="0">
               <a:schemeClr val="phClr">
-                <a:tint val="90000"/>
-                <a:lumMod val="110000"/>
+                <a:tint val="93000"/>
+                <a:satMod val="150000"/>
+                <a:shade val="98000"/>
+                <a:lumMod val="102000"/>
+              </a:schemeClr>
+            </a:gs>
+            <a:gs pos="50000">
+              <a:schemeClr val="phClr">
+                <a:tint val="98000"/>
+                <a:satMod val="130000"/>
+                <a:shade val="90000"/>
+                <a:lumMod val="103000"/>
               </a:schemeClr>
             </a:gs>
             <a:gs pos="100000">
               <a:schemeClr val="phClr">
-                <a:shade val="88000"/>
-                <a:lumMod val="98000"/>
+                <a:shade val="63000"/>
+                <a:satMod val="120000"/>
               </a:schemeClr>
             </a:gs>
           </a:gsLst>
           <a:lin ang="5400000" scaled="0"/>
         </a:gradFill>
-        <a:blipFill>
-          <a:blip xmlns:r="http://schemas.openxmlformats.org/officeDocument/2006/relationships" r:embed="rId2"/>
-          <a:stretch/>
-        </a:blipFill>
       </a:bgFillStyleLst>
     </a:fmtScheme>
   </a:themeElements>
@@ -8359,7 +8960,7 @@
   <a:extraClrSchemeLst/>
   <a:extLst>
     <a:ext uri="{05A4C25C-085E-4340-85A3-A5531E510DB2}">
-      <thm15:themeFamily xmlns:thm15="http://schemas.microsoft.com/office/thememl/2012/main" name="Organic" id="{28CDC826-8792-45C0-861B-85EB3ADEDA33}" vid="{7DAC20F1-423D-49E2-BD0B-50532748BAD0}"/>
+      <thm15:themeFamily xmlns:thm15="http://schemas.microsoft.com/office/thememl/2012/main" name="Office Theme" id="{2E142A2C-CD16-42D6-873A-C26D2A0506FA}" vid="{1BDDFF52-6CD6-40A5-AB3C-68EB2F1E4D0A}"/>
     </a:ext>
   </a:extLst>
 </a:theme>
@@ -8388,7 +8989,7 @@
     <b:Day>31</b:Day>
     <b:InternetSiteTitle>HuffPost</b:InternetSiteTitle>
     <b:URL>https://www.huffpost.com/entry/anxiety-love-watching-horror-movies_l_5d277587e4b02a5a5d57b59e</b:URL>
-    <b:RefOrder>36</b:RefOrder>
+    <b:RefOrder>40</b:RefOrder>
   </b:Source>
   <b:Source>
     <b:Tag>Rob20</b:Tag>
@@ -8411,7 +9012,7 @@
     <b:Month>June</b:Month>
     <b:Day>10</b:Day>
     <b:URL>https://www.bet.com/news/national/2020/06/10/trayvon-martin-mother-sybrina-fulton-qualifies-for-office-florid.html</b:URL>
-    <b:RefOrder>37</b:RefOrder>
+    <b:RefOrder>41</b:RefOrder>
   </b:Source>
   <b:Source>
     <b:Tag>Ton20</b:Tag>
@@ -8434,7 +9035,7 @@
     <b:Month>September</b:Month>
     <b:Day>24</b:Day>
     <b:URL>https://www.cnn.com/2020/06/04/us/coronavirus-newspaper-deliveryman-groceries-senior-citizens-cnnheroes-trnd/index.html</b:URL>
-    <b:RefOrder>38</b:RefOrder>
+    <b:RefOrder>42</b:RefOrder>
   </b:Source>
   <b:Source>
     <b:Tag>Nat18</b:Tag>
@@ -8451,7 +9052,7 @@
     <b:Month>July</b:Month>
     <b:InternetSiteTitle>U.S. Department of Health and Human Services, National Institute of Health</b:InternetSiteTitle>
     <b:URL>https://www.nimh.nih.gov/health/topics/anxiety-disorders/index.shtml</b:URL>
-    <b:RefOrder>39</b:RefOrder>
+    <b:RefOrder>43</b:RefOrder>
   </b:Source>
   <b:Source>
     <b:Tag>Wor18</b:Tag>
@@ -8468,7 +9069,7 @@
     <b:Month>May</b:Month>
     <b:Day>24</b:Day>
     <b:URL>https://www.who.int/news-room/fact-sheets/detail/the-top-10-causes-of-death</b:URL>
-    <b:RefOrder>40</b:RefOrder>
+    <b:RefOrder>44</b:RefOrder>
   </b:Source>
   <b:Source>
     <b:Tag>Hor21</b:Tag>
@@ -8491,7 +9092,7 @@
     <b:Month>October</b:Month>
     <b:Day>19</b:Day>
     <b:URL>https://www.aarp.org/caregiving/home-care/info-2021/caregiving-questions.html</b:URL>
-    <b:RefOrder>41</b:RefOrder>
+    <b:RefOrder>45</b:RefOrder>
   </b:Source>
   <b:Source>
     <b:Tag>Sch21</b:Tag>
@@ -8514,7 +9115,7 @@
     <b:Month>October</b:Month>
     <b:Day>1</b:Day>
     <b:URL>https://www.pewresearch.org/fact-tank/2021/10/01/what-we-know-about-online-learning-and-the-homework-gap-amid-the-pandemic/</b:URL>
-    <b:RefOrder>42</b:RefOrder>
+    <b:RefOrder>46</b:RefOrder>
   </b:Source>
   <b:Source>
     <b:Tag>USC20</b:Tag>
@@ -8532,7 +9133,7 @@
     <b:MonthAccessed>January</b:MonthAccessed>
     <b:DayAccessed>9</b:DayAccessed>
     <b:URL>https://www.census.gov/popclock/</b:URL>
-    <b:RefOrder>48</b:RefOrder>
+    <b:RefOrder>54</b:RefOrder>
   </b:Source>
   <b:Source>
     <b:Tag>Zei18</b:Tag>
@@ -8552,7 +9153,7 @@
     <b:PublicationTitle>Grade 6 learners from Parkfields Primary School in Hanover Park visited the museum for a tour and workshop hosted by</b:PublicationTitle>
     <b:LCID>en-US</b:LCID>
     <b:ProductionCompany>compcomp</b:ProductionCompany>
-    <b:RefOrder>43</b:RefOrder>
+    <b:RefOrder>47</b:RefOrder>
   </b:Source>
   <b:Source>
     <b:Tag>Gra19</b:Tag>
@@ -9059,7 +9660,7 @@
     </b:Author>
     <b:Year>9999</b:Year>
     <b:LCID>en-US</b:LCID>
-    <b:RefOrder>49</b:RefOrder>
+    <b:RefOrder>55</b:RefOrder>
   </b:Source>
   <b:Source>
     <b:Tag>Ame20</b:Tag>
@@ -9357,7 +9958,7 @@
     <b:ProductionCompany>Production</b:ProductionCompany>
     <b:URL>https://www.facebook.com/ScienceNOW/photos/a.117532185107/10156268057260108/?type=3&amp;theater</b:URL>
     <b:Medium>Image attached] [Status update</b:Medium>
-    <b:RefOrder>44</b:RefOrder>
+    <b:RefOrder>50</b:RefOrder>
   </b:Source>
   <b:Source>
     <b:Tag>Com20</b:Tag>
@@ -9376,7 +9977,7 @@
     <b:DayAccessed>14</b:DayAccessed>
     <b:URL>https://www.facebook.com/communityofmulticulturalism/</b:URL>
     <b:LCID>en-US</b:LCID>
-    <b:RefOrder>45</b:RefOrder>
+    <b:RefOrder>51</b:RefOrder>
   </b:Source>
   <b:Source>
     <b:Tag>Phi19</b:Tag>
@@ -9395,7 +9996,7 @@
     <b:Publisher>Instagram</b:Publisher>
     <b:Medium>Photograph</b:Medium>
     <b:URL>https://www.instagram.com/p/B5oDnnNhOt4/</b:URL>
-    <b:RefOrder>46</b:RefOrder>
+    <b:RefOrder>52</b:RefOrder>
   </b:Source>
   <b:Source>
     <b:Tag>APA19</b:Tag>
@@ -9414,7 +10015,7 @@
     <b:Publisher>Instagram</b:Publisher>
     <b:Medium>Video</b:Medium>
     <b:URL>https://www.instagram.com/p/BysOqenB1v7/?utm_source=ig_web_copy_link</b:URL>
-    <b:RefOrder>47</b:RefOrder>
+    <b:RefOrder>53</b:RefOrder>
   </b:Source>
   <b:Source>
     <b:Tag>Nat19</b:Tag>
@@ -9433,7 +10034,7 @@
     <b:MonthAccessed>December</b:MonthAccessed>
     <b:DayAccessed>8</b:DayAccessed>
     <b:URL>https://www.instagram.com/natgeo/channel/</b:URL>
-    <b:RefOrder>50</b:RefOrder>
+    <b:RefOrder>56</b:RefOrder>
   </b:Source>
   <b:Source>
     <b:Tag>Küb14</b:Tag>
@@ -9722,7 +10323,7 @@
     <b:Volume>1-3</b:Volume>
     <b:Pages>99-120</b:Pages>
     <b:Edition>3rd</b:Edition>
-    <b:RefOrder>51</b:RefOrder>
+    <b:RefOrder>57</b:RefOrder>
   </b:Source>
   <b:Source>
     <b:Tag>Jer18</b:Tag>
@@ -9787,13 +10388,117 @@
     <b:Year>2018</b:Year>
     <b:URL>https://www.iso.org/standard/63787.html</b:URL>
     <b:Edition>(ISO Standard No. 45001:2018)</b:Edition>
-    <b:RefOrder>52</b:RefOrder>
+    <b:RefOrder>48</b:RefOrder>
+  </b:Source>
+  <b:Source>
+    <b:Tag>Occ70</b:Tag>
+    <b:SourceType>Book</b:SourceType>
+    <b:Guid>{E31C13CD-2362-4680-83A0-394A516C9055}</b:Guid>
+    <b:LCID>en-US</b:LCID>
+    <b:Author>
+      <b:Author>
+        <b:Corporate>Occupational Safety and Health Administration</b:Corporate>
+      </b:Author>
+    </b:Author>
+    <b:Title>Occupational safety and health standards: Occupational health and environmental control: Occupational noise exposure</b:Title>
+    <b:Year>1970</b:Year>
+    <b:Publisher>United States Department of Labor</b:Publisher>
+    <b:Edition>(OSHA Standard No. 1910.95)</b:Edition>
+    <b:URL>https://www.osha.gov/laws-regs/regulations/standardnumber/1910/1910.95</b:URL>
+    <b:RefOrder>49</b:RefOrder>
+  </b:Source>
+  <b:Source>
+    <b:Tag>Har14</b:Tag>
+    <b:SourceType>Book</b:SourceType>
+    <b:Guid>{BD92C144-7640-4324-AC23-A2A89EFA54E3}</b:Guid>
+    <b:LCID>en-US</b:LCID>
+    <b:Author>
+      <b:Author>
+        <b:NameList>
+          <b:Person>
+            <b:Last>Harris</b:Last>
+            <b:First>L.</b:First>
+          </b:Person>
+        </b:NameList>
+      </b:Author>
+    </b:Author>
+    <b:Title>Instructional leadership perceptions and practices of elementary school leaders</b:Title>
+    <b:Year>2014</b:Year>
+    <b:Publisher>University of Virginia</b:Publisher>
+    <b:Edition>[Unpublished doctoral dissertation]</b:Edition>
+    <b:RefOrder>39</b:RefOrder>
+  </b:Source>
+  <b:Source>
+    <b:Tag>Kab16</b:Tag>
+    <b:SourceType>Book</b:SourceType>
+    <b:Guid>{9CCD6DCC-698F-4455-80EF-A3E77E32FE1C}</b:Guid>
+    <b:LCID>en-US</b:LCID>
+    <b:Author>
+      <b:Author>
+        <b:NameList>
+          <b:Person>
+            <b:Last>Kabir</b:Last>
+            <b:First>J.</b:First>
+            <b:Middle>M.</b:Middle>
+          </b:Person>
+        </b:NameList>
+      </b:Author>
+    </b:Author>
+    <b:Title>Factors influencing customer satisfaction at a fast food hamburger chain: The relationship between customer satisfaction and customer loyalty</b:Title>
+    <b:Year>2016</b:Year>
+    <b:Publisher>ProQuest Dissertations &amp; Theses Global</b:Publisher>
+    <b:Edition>(Publication No. 10169573) [Doctoral dissertation, Wilmington University]</b:Edition>
+    <b:RefOrder>36</b:RefOrder>
+  </b:Source>
+  <b:Source>
+    <b:Tag>Mir19</b:Tag>
+    <b:SourceType>Book</b:SourceType>
+    <b:Guid>{16EE65AA-F100-4573-8D84-6B32B7636137}</b:Guid>
+    <b:LCID>en-US</b:LCID>
+    <b:Author>
+      <b:Author>
+        <b:NameList>
+          <b:Person>
+            <b:Last>Miranda</b:Last>
+            <b:First>C.</b:First>
+          </b:Person>
+        </b:NameList>
+      </b:Author>
+    </b:Author>
+    <b:Title>Exploring the lived experiences of foster youth who obtained graduate level degrees: Self-efficacy, resilience, and the impact on identity development</b:Title>
+    <b:Year>2019</b:Year>
+    <b:Publisher>PQDT Open</b:Publisher>
+    <b:Edition>(Publication No. 27542827) [Doctoral dissertation, Pepperdine University]</b:Edition>
+    <b:URL>https://pqdtopen.proquest.com/doc/2309521814.html?FMT=AI</b:URL>
+    <b:RefOrder>37</b:RefOrder>
+  </b:Source>
+  <b:Source>
+    <b:Tag>Zam</b:Tag>
+    <b:SourceType>Book</b:SourceType>
+    <b:Guid>{0F83D49F-E107-4C5B-A0E0-9696126202F8}</b:Guid>
+    <b:LCID>en-US</b:LCID>
+    <b:Author>
+      <b:Author>
+        <b:NameList>
+          <b:Person>
+            <b:Last>Zambrano-Vazquez</b:Last>
+            <b:First>L.</b:First>
+          </b:Person>
+        </b:NameList>
+      </b:Author>
+    </b:Author>
+    <b:Title>The interaction of state and trait worry on response monitoring in those with worry and obsessive-compulsive symptoms</b:Title>
+    <b:Publisher>UA Campus Repository</b:Publisher>
+    <b:Edition>[Doctoral dissertation, University of Arizona]</b:Edition>
+    <b:URL>https://repository.arizona.edu/handle/10150/620615</b:URL>
+    <b:Year>2016</b:Year>
+    <b:RefOrder>38</b:RefOrder>
   </b:Source>
 </b:Sources>
 </file>
 
 <file path=customXml/itemProps1.xml><?xml version="1.0" encoding="utf-8"?>
-<ds:datastoreItem xmlns:ds="http://schemas.openxmlformats.org/officeDocument/2006/customXml" ds:itemID="{6A495A35-CF80-47E9-8A7C-9225909CFBB0}">
+<ds:datastoreItem xmlns:ds="http://schemas.openxmlformats.org/officeDocument/2006/customXml" ds:itemID="{B9D1A95C-D7B5-4717-A8CA-62B0E1BA8A0A}">
   <ds:schemaRefs>
     <ds:schemaRef ds:uri="http://schemas.openxmlformats.org/officeDocument/2006/bibliography"/>
   </ds:schemaRefs>

</xml_diff>

<commit_message>
apply appendField_Dot to i_titleEditionVolumeDot
</commit_message>
<xml_diff>
--- a/APA7 style example.docx
+++ b/APA7 style example.docx
@@ -996,7 +996,15 @@
               <w:rFonts w:eastAsiaTheme="minorEastAsia"/>
               <w:noProof/>
             </w:rPr>
-            <w:t>(Hygum &amp; Pedersen, 2010; Kesharwani, 2020; Torino et al., 2019)</w:t>
+            <w:t xml:space="preserve">(Hygum &amp; Pedersen, 2010; Kesharwani, 2020; </w:t>
+          </w:r>
+          <w:r>
+            <w:rPr>
+              <w:rFonts w:eastAsiaTheme="minorEastAsia"/>
+              <w:noProof/>
+            </w:rPr>
+            <w:lastRenderedPageBreak/>
+            <w:t>Torino et al., 2019)</w:t>
           </w:r>
           <w:r>
             <w:rPr>
@@ -1104,7 +1112,6 @@
         <w:rPr>
           <w:rFonts w:eastAsiaTheme="minorEastAsia"/>
         </w:rPr>
-        <w:lastRenderedPageBreak/>
         <w:tab/>
       </w:r>
       <w:r>
@@ -1847,6 +1854,7 @@
         <w:rPr>
           <w:rFonts w:eastAsiaTheme="minorEastAsia"/>
         </w:rPr>
+        <w:lastRenderedPageBreak/>
         <w:tab/>
       </w:r>
       <w:r>
@@ -2290,7 +2298,6 @@
         <w:rPr>
           <w:rFonts w:eastAsiaTheme="minorEastAsia"/>
         </w:rPr>
-        <w:lastRenderedPageBreak/>
         <w:tab/>
       </w:r>
       <w:r>
@@ -3357,6 +3364,7 @@
         <w:rPr>
           <w:rFonts w:eastAsiaTheme="minorEastAsia"/>
         </w:rPr>
+        <w:lastRenderedPageBreak/>
         <w:tab/>
       </w:r>
       <w:r>
@@ -3757,7 +3765,6 @@
         <w:rPr>
           <w:rFonts w:eastAsiaTheme="minorEastAsia"/>
         </w:rPr>
-        <w:lastRenderedPageBreak/>
         <w:t>3. Conference proceedings published as a book chapter</w:t>
       </w:r>
     </w:p>
@@ -4223,6 +4230,7 @@
     </w:p>
     <w:p>
       <w:r>
+        <w:lastRenderedPageBreak/>
         <w:tab/>
       </w:r>
       <w:r>
@@ -4527,15 +4535,7 @@
               <w:rFonts w:eastAsiaTheme="minorEastAsia"/>
               <w:noProof/>
             </w:rPr>
-            <w:t xml:space="preserve">(International Organization for Standardization, 2018; Occupational </w:t>
-          </w:r>
-          <w:r>
-            <w:rPr>
-              <w:rFonts w:eastAsiaTheme="minorEastAsia"/>
-              <w:noProof/>
-            </w:rPr>
-            <w:lastRenderedPageBreak/>
-            <w:t>Safety and Health Administration, 1970)</w:t>
+            <w:t>(International Organization for Standardization, 2018; Occupational Safety and Health Administration, 1970)</w:t>
           </w:r>
           <w:r>
             <w:rPr>
@@ -5280,6 +5280,7 @@
         <w:rPr>
           <w:rFonts w:eastAsiaTheme="minorEastAsia" w:hint="eastAsia"/>
         </w:rPr>
+        <w:lastRenderedPageBreak/>
         <w:t>1. Instagram photo</w:t>
       </w:r>
     </w:p>
@@ -5464,6 +5465,11 @@
           <w:docPartUnique/>
         </w:docPartObj>
       </w:sdtPr>
+      <w:sdtEndPr>
+        <w:rPr>
+          <w:rFonts w:ascii="Consolas" w:hAnsi="Consolas"/>
+        </w:rPr>
+      </w:sdtEndPr>
       <w:sdtContent>
         <w:p>
           <w:pPr>
@@ -5500,6 +5506,35 @@
               <w:r>
                 <w:fldChar w:fldCharType="separate"/>
               </w:r>
+              <w:r>
+                <w:rPr>
+                  <w:noProof/>
+                </w:rPr>
+                <w:t xml:space="preserve">Alfredson, T. (Director). (2008). </w:t>
+              </w:r>
+              <w:r>
+                <w:rPr>
+                  <w:i/>
+                  <w:iCs/>
+                  <w:noProof/>
+                </w:rPr>
+                <w:t>Låt den rätte komma in</w:t>
+              </w:r>
+              <w:r>
+                <w:rPr>
+                  <w:noProof/>
+                </w:rPr>
+                <w:t xml:space="preserve"> [Film]. EFTI; Sveriges Television (SVT); Filmpool Nord; Sandrew Metronome; WAG; Fido Film; The Chimney Pot; Ljudligan.</w:t>
+              </w:r>
+            </w:p>
+            <w:p>
+              <w:pPr>
+                <w:pStyle w:val="Bibliography"/>
+                <w:ind w:left="576" w:right="-227" w:hanging="720"/>
+                <w:rPr>
+                  <w:noProof/>
+                </w:rPr>
+              </w:pPr>
               <w:r>
                 <w:rPr>
                   <w:noProof/>
@@ -5586,7 +5621,7 @@
                 <w:rPr>
                   <w:noProof/>
                 </w:rPr>
-                <w:t xml:space="preserve"> [Video]. Instagram. Retrieved from </w:t>
+                <w:t xml:space="preserve"> [Video]. Instagram. </w:t>
               </w:r>
               <w:hyperlink r:id="rId6" w:tgtFrame="_blank" w:history="1">
                 <w:r>
@@ -5611,7 +5646,6 @@
                 <w:rPr>
                   <w:noProof/>
                 </w:rPr>
-                <w:lastRenderedPageBreak/>
                 <w:t xml:space="preserve">Aron, L., Botella, M., &amp; Lubart, T. (2019). Culinary arts: Talent and their development. In R. F. Subotnik, P. Olszewski-Kubilius, &amp; F. C. Worrell (Eds.), </w:t>
               </w:r>
               <w:r>
@@ -5704,7 +5738,7 @@
                 <w:rPr>
                   <w:noProof/>
                 </w:rPr>
-                <w:t xml:space="preserve">. Retrieved from HuffPost. </w:t>
+                <w:t xml:space="preserve">. HuffPost. </w:t>
               </w:r>
               <w:hyperlink r:id="rId9" w:tgtFrame="_blank" w:history="1">
                 <w:r>
@@ -5772,6 +5806,7 @@
                 <w:rPr>
                   <w:noProof/>
                 </w:rPr>
+                <w:lastRenderedPageBreak/>
                 <w:t xml:space="preserve">Butler, J. (2017). Where access meets multimodality: The case of ASL music videos. </w:t>
               </w:r>
               <w:r>
@@ -5800,7 +5835,7 @@
                 <w:rPr>
                   <w:noProof/>
                 </w:rPr>
-                <w:t xml:space="preserve">(1). Retrieved from </w:t>
+                <w:t xml:space="preserve">(1). </w:t>
               </w:r>
               <w:hyperlink r:id="rId10" w:tgtFrame="_blank" w:history="1">
                 <w:r>
@@ -5839,7 +5874,7 @@
                 <w:rPr>
                   <w:noProof/>
                 </w:rPr>
-                <w:t xml:space="preserve"> [Conference presentation abstract]. Ninety-ninth annual convention of the Western Psychological Association, Pasadena, CA, United States. Retrieved from </w:t>
+                <w:t xml:space="preserve"> [Conference presentation abstract]. Ninety-ninth annual convention of the Western Psychological Association, Pasadena, CA, United States. </w:t>
               </w:r>
               <w:hyperlink r:id="rId11" w:tgtFrame="_blank" w:history="1">
                 <w:r>
@@ -6038,7 +6073,7 @@
                 <w:rPr>
                   <w:noProof/>
                 </w:rPr>
-                <w:t xml:space="preserve">Evans, A. C., Garbarino, J., Bocanegra, E., Kinscherff, R. T., &amp; &amp; Márquez-Greene, N. (2019, August 8-11). </w:t>
+                <w:t xml:space="preserve">Evans, A. C., Garbarino, J., Bocanegra, E., Kinscherff, R. T., &amp; Márquez-Greene, N. (2019, August 8-11). </w:t>
               </w:r>
               <w:r>
                 <w:rPr>
@@ -6052,7 +6087,7 @@
                 <w:rPr>
                   <w:noProof/>
                 </w:rPr>
-                <w:t xml:space="preserve"> [Conference presentation]. APA 2019 Convention, Chicago, IL, United States. Retrieved from </w:t>
+                <w:t xml:space="preserve"> [Conference presentation]. APA 2019 Convention, Chicago, IL, United States. </w:t>
               </w:r>
               <w:hyperlink r:id="rId15" w:tgtFrame="_blank" w:history="1">
                 <w:r>
@@ -6183,7 +6218,6 @@
                 <w:rPr>
                   <w:noProof/>
                 </w:rPr>
-                <w:lastRenderedPageBreak/>
                 <w:t xml:space="preserve">Grady, J. S., Her, M., Moreno, G., Perez, C., &amp; Yelinek, J. (2019). Emotions in storybooks: A comparison of storybooks that represent ethnic and racial groups in the United States. </w:t>
               </w:r>
               <w:r>
@@ -6290,21 +6324,14 @@
                 <w:rPr>
                   <w:noProof/>
                 </w:rPr>
-                <w:t xml:space="preserve">Harris, K. R., Graham, S., &amp; Urdan, T. (Eds.). (2012). </w:t>
-              </w:r>
-              <w:r>
-                <w:rPr>
-                  <w:i/>
-                  <w:iCs/>
-                  <w:noProof/>
-                </w:rPr>
-                <w:t>APA educational psychology handbook</w:t>
-              </w:r>
-              <w:r>
-                <w:rPr>
-                  <w:noProof/>
-                </w:rPr>
-                <w:t xml:space="preserve"> . American Psychological Association.</w:t>
+                <w:t xml:space="preserve">Harris, K. R., Graham, S., &amp; Urdan, T. (Eds.). (2012). APA educational </w:t>
+              </w:r>
+              <w:r>
+                <w:rPr>
+                  <w:noProof/>
+                </w:rPr>
+                <w:lastRenderedPageBreak/>
+                <w:t>psychology handbook . American Psychological Association.</w:t>
               </w:r>
             </w:p>
             <w:p>
@@ -6319,6 +6346,21 @@
                 <w:rPr>
                   <w:noProof/>
                 </w:rPr>
+                <w:t>Harris, L. (2014). Instructional leadership perceptions and practices of elementary school leaders [Unpublished doctoral dissertation]. University of Virginia.</w:t>
+              </w:r>
+            </w:p>
+            <w:p>
+              <w:pPr>
+                <w:pStyle w:val="Bibliography"/>
+                <w:ind w:left="576" w:right="-227" w:hanging="720"/>
+                <w:rPr>
+                  <w:noProof/>
+                </w:rPr>
+              </w:pPr>
+              <w:r>
+                <w:rPr>
+                  <w:noProof/>
+                </w:rPr>
                 <w:t xml:space="preserve">Horivitz, B. (2021, October 19). </w:t>
               </w:r>
               <w:r>
@@ -6333,7 +6375,7 @@
                 <w:rPr>
                   <w:noProof/>
                 </w:rPr>
-                <w:t xml:space="preserve">. Retrieved from AARP. </w:t>
+                <w:t xml:space="preserve">. AARP. </w:t>
               </w:r>
               <w:hyperlink r:id="rId20" w:tgtFrame="_blank" w:history="1">
                 <w:r>
@@ -6358,21 +6400,7 @@
                 <w:rPr>
                   <w:noProof/>
                 </w:rPr>
-                <w:t xml:space="preserve">Hygum, E., &amp; Pedersen, P. M. (Eds.). (2010). </w:t>
-              </w:r>
-              <w:r>
-                <w:rPr>
-                  <w:i/>
-                  <w:iCs/>
-                  <w:noProof/>
-                </w:rPr>
-                <w:t>Early childhood education: Values and practices in Denmark</w:t>
-              </w:r>
-              <w:r>
-                <w:rPr>
-                  <w:noProof/>
-                </w:rPr>
-                <w:t xml:space="preserve">. Hans Reitzels Forlag. Retrieved from </w:t>
+                <w:t xml:space="preserve">Hygum, E., &amp; Pedersen, P. M. (Eds.). (2010). Early childhood education: Values and practices in Denmark. Hans Reitzels Forlag. </w:t>
               </w:r>
               <w:hyperlink r:id="rId21" w:tgtFrame="_blank" w:history="1">
                 <w:r>
@@ -6397,21 +6425,7 @@
                 <w:rPr>
                   <w:noProof/>
                 </w:rPr>
-                <w:t xml:space="preserve">International Organization for Standardization. (2018). </w:t>
-              </w:r>
-              <w:r>
-                <w:rPr>
-                  <w:i/>
-                  <w:iCs/>
-                  <w:noProof/>
-                </w:rPr>
-                <w:t>Occupational health and safety management systems—Requirements with guidance for use</w:t>
-              </w:r>
-              <w:r>
-                <w:rPr>
-                  <w:noProof/>
-                </w:rPr>
-                <w:t xml:space="preserve"> (ISO Standard No. 45001:2018). Retrieved from </w:t>
+                <w:t xml:space="preserve">International Organization for Standardization. (2018). Occupational health and safety management systems—Requirements with guidance for use (ISO Standard No. 45001:2018). </w:t>
               </w:r>
               <w:hyperlink r:id="rId22" w:tgtFrame="_blank" w:history="1">
                 <w:r>
@@ -6436,21 +6450,7 @@
                 <w:rPr>
                   <w:noProof/>
                 </w:rPr>
-                <w:t xml:space="preserve">Jackson, L. M. (2019). </w:t>
-              </w:r>
-              <w:r>
-                <w:rPr>
-                  <w:i/>
-                  <w:iCs/>
-                  <w:noProof/>
-                </w:rPr>
-                <w:t>The psychology of prejudice: From attitudes to social action</w:t>
-              </w:r>
-              <w:r>
-                <w:rPr>
-                  <w:noProof/>
-                </w:rPr>
-                <w:t xml:space="preserve"> (2nd ed.). American Psychological Association. </w:t>
+                <w:t xml:space="preserve">Jackson, L. M. (2019). The psychology of prejudice: From attitudes to social action (2nd ed.). American Psychological Association. </w:t>
               </w:r>
               <w:hyperlink r:id="rId23" w:tgtFrame="_blank" w:history="1">
                 <w:r>
@@ -6615,21 +6615,7 @@
                 <w:rPr>
                   <w:noProof/>
                 </w:rPr>
-                <w:t xml:space="preserve">Kesharwani, P. (Ed.). (2020). </w:t>
-              </w:r>
-              <w:r>
-                <w:rPr>
-                  <w:i/>
-                  <w:iCs/>
-                  <w:noProof/>
-                </w:rPr>
-                <w:t>Nanotechnology based approaches for tuberculosis treatment</w:t>
-              </w:r>
-              <w:r>
-                <w:rPr>
-                  <w:noProof/>
-                </w:rPr>
-                <w:t>. Academic Press.</w:t>
+                <w:t>Kabir, J. M. (2016). Factors influencing customer satisfaction at a fast food hamburger chain: The relationship between customer satisfaction and customer loyalty (Publication No. 10169573) [Doctoral dissertation, Wilmington University]. ProQuest Dissertations &amp; Theses Global.</w:t>
               </w:r>
             </w:p>
             <w:p>
@@ -6644,21 +6630,7 @@
                 <w:rPr>
                   <w:noProof/>
                 </w:rPr>
-                <w:t xml:space="preserve">Kübler-Ross, E. (with Byock, I.). (2014). </w:t>
-              </w:r>
-              <w:r>
-                <w:rPr>
-                  <w:i/>
-                  <w:iCs/>
-                  <w:noProof/>
-                </w:rPr>
-                <w:t>On death &amp; dying: What the dying have to teach doctors, nurses, clergy &amp; their own families</w:t>
-              </w:r>
-              <w:r>
-                <w:rPr>
-                  <w:noProof/>
-                </w:rPr>
-                <w:t xml:space="preserve"> (50th anniversary ed.). Scribner. (Original work published 1969)</w:t>
+                <w:t>Kesharwani, P. (Ed.). (2020). Nanotechnology based approaches for tuberculosis treatment. Academic Press.</w:t>
               </w:r>
             </w:p>
             <w:p>
@@ -6673,21 +6645,22 @@
                 <w:rPr>
                   <w:noProof/>
                 </w:rPr>
-                <w:t xml:space="preserve">Kushilevitz, E., &amp; Malkin, T. (Eds.). (2016). </w:t>
-              </w:r>
-              <w:r>
-                <w:rPr>
-                  <w:i/>
-                  <w:iCs/>
-                  <w:noProof/>
-                </w:rPr>
-                <w:t>Lecture notes in computer science: Vol. 9562. Theory of cryptography</w:t>
-              </w:r>
-              <w:r>
-                <w:rPr>
-                  <w:noProof/>
-                </w:rPr>
-                <w:t xml:space="preserve">. Springer. </w:t>
+                <w:t>Kübler-Ross, E. (with Byock, I.). (2014). On death &amp; dying: What the dying have to teach doctors, nurses, clergy &amp; their own families (50th anniversary ed.). Scribner. (Original work published 1969)</w:t>
+              </w:r>
+            </w:p>
+            <w:p>
+              <w:pPr>
+                <w:pStyle w:val="Bibliography"/>
+                <w:ind w:left="576" w:right="-227" w:hanging="720"/>
+                <w:rPr>
+                  <w:noProof/>
+                </w:rPr>
+              </w:pPr>
+              <w:r>
+                <w:rPr>
+                  <w:noProof/>
+                </w:rPr>
+                <w:t xml:space="preserve">Kushilevitz, E., &amp; Malkin, T. (Eds.). (2016). Lecture notes in computer science: Vol. 9562. Theory of cryptography. Springer. </w:t>
               </w:r>
               <w:hyperlink r:id="rId26" w:tgtFrame="_blank" w:history="1">
                 <w:r>
@@ -6726,7 +6699,7 @@
                 <w:rPr>
                   <w:noProof/>
                 </w:rPr>
-                <w:t xml:space="preserve">, (249), 30-33. Retrieved from </w:t>
+                <w:t xml:space="preserve">, (249), 30-33. </w:t>
               </w:r>
               <w:hyperlink r:id="rId27" w:tgtFrame="_blank" w:history="1">
                 <w:r>
@@ -6751,7 +6724,8 @@
                 <w:rPr>
                   <w:noProof/>
                 </w:rPr>
-                <w:t xml:space="preserve">McEwen, M., &amp; Wills, E. M. (2014). </w:t>
+                <w:lastRenderedPageBreak/>
+                <w:t xml:space="preserve">Martinez, J.-L., &amp; Douar, F. (2018-2019). </w:t>
               </w:r>
               <w:r>
                 <w:rPr>
@@ -6759,14 +6733,24 @@
                   <w:iCs/>
                   <w:noProof/>
                 </w:rPr>
-                <w:t>Theoritical basis for nursing</w:t>
-              </w:r>
-              <w:r>
-                <w:rPr>
-                  <w:noProof/>
-                </w:rPr>
-                <w:t>. Wolters Kluwer.</w:t>
-              </w:r>
+                <w:t>Archaeology goes graphic</w:t>
+              </w:r>
+              <w:r>
+                <w:rPr>
+                  <w:noProof/>
+                </w:rPr>
+                <w:t xml:space="preserve">. The Louvre, Paris, France. </w:t>
+              </w:r>
+              <w:hyperlink r:id="rId28" w:tgtFrame="_blank" w:history="1">
+                <w:r>
+                  <w:rPr>
+                    <w:rStyle w:val="Hyperlink"/>
+                    <w:rFonts w:eastAsiaTheme="majorEastAsia"/>
+                    <w:noProof/>
+                  </w:rPr>
+                  <w:t>https://www.louvre.fr/en/expositions/archaeology-goes-graphic</w:t>
+                </w:r>
+              </w:hyperlink>
             </w:p>
             <w:p>
               <w:pPr>
@@ -6780,21 +6764,7 @@
                 <w:rPr>
                   <w:noProof/>
                 </w:rPr>
-                <w:t xml:space="preserve">Merriam-Webster. (2003). Litmus test. In </w:t>
-              </w:r>
-              <w:r>
-                <w:rPr>
-                  <w:i/>
-                  <w:iCs/>
-                  <w:noProof/>
-                </w:rPr>
-                <w:t>Merriam-Webster’s collegiate dictionary</w:t>
-              </w:r>
-              <w:r>
-                <w:rPr>
-                  <w:noProof/>
-                </w:rPr>
-                <w:t xml:space="preserve"> (11th ed., p. 727).</w:t>
+                <w:t>McEwen, M., &amp; Wills, E. M. (2014). Theoritical basis for nursing. Wolters Kluwer.</w:t>
               </w:r>
             </w:p>
             <w:p>
@@ -6809,7 +6779,7 @@
                 <w:rPr>
                   <w:noProof/>
                 </w:rPr>
-                <w:t xml:space="preserve">Merriam-Webster. (n.d.). Semantics. In </w:t>
+                <w:t xml:space="preserve">Merriam-Webster. (2003). Litmus test. In </w:t>
               </w:r>
               <w:r>
                 <w:rPr>
@@ -6817,6 +6787,35 @@
                   <w:iCs/>
                   <w:noProof/>
                 </w:rPr>
+                <w:t>Merriam-Webster’s collegiate dictionary</w:t>
+              </w:r>
+              <w:r>
+                <w:rPr>
+                  <w:noProof/>
+                </w:rPr>
+                <w:t xml:space="preserve"> (11th ed., p. 727).</w:t>
+              </w:r>
+            </w:p>
+            <w:p>
+              <w:pPr>
+                <w:pStyle w:val="Bibliography"/>
+                <w:ind w:left="576" w:right="-227" w:hanging="720"/>
+                <w:rPr>
+                  <w:noProof/>
+                </w:rPr>
+              </w:pPr>
+              <w:r>
+                <w:rPr>
+                  <w:noProof/>
+                </w:rPr>
+                <w:t xml:space="preserve">Merriam-Webster. (n.d.). Semantics. In </w:t>
+              </w:r>
+              <w:r>
+                <w:rPr>
+                  <w:i/>
+                  <w:iCs/>
+                  <w:noProof/>
+                </w:rPr>
                 <w:t>Merriam-Webster.com dictionary</w:t>
               </w:r>
               <w:r>
@@ -6825,7 +6824,7 @@
                 </w:rPr>
                 <w:t xml:space="preserve">. Retrieved January 4, 2020, from </w:t>
               </w:r>
-              <w:hyperlink r:id="rId28" w:tgtFrame="_blank" w:history="1">
+              <w:hyperlink r:id="rId29" w:tgtFrame="_blank" w:history="1">
                 <w:r>
                   <w:rPr>
                     <w:rStyle w:val="Hyperlink"/>
@@ -6848,7 +6847,31 @@
                 <w:rPr>
                   <w:noProof/>
                 </w:rPr>
-                <w:lastRenderedPageBreak/>
+                <w:t xml:space="preserve">Miranda, C. (2019). Exploring the lived experiences of foster youth who obtained graduate level degrees: Self-efficacy, resilience, and the impact on identity development (Publication No. 27542827) [Doctoral dissertation, Pepperdine University]. PQDT Open. </w:t>
+              </w:r>
+              <w:hyperlink r:id="rId30" w:tgtFrame="_blank" w:history="1">
+                <w:r>
+                  <w:rPr>
+                    <w:rStyle w:val="Hyperlink"/>
+                    <w:rFonts w:eastAsiaTheme="majorEastAsia"/>
+                    <w:noProof/>
+                  </w:rPr>
+                  <w:t>https://pqdtopen.proquest.com/doc/2309521814.html?FMT=AI</w:t>
+                </w:r>
+              </w:hyperlink>
+            </w:p>
+            <w:p>
+              <w:pPr>
+                <w:pStyle w:val="Bibliography"/>
+                <w:ind w:left="576" w:right="-227" w:hanging="720"/>
+                <w:rPr>
+                  <w:noProof/>
+                </w:rPr>
+              </w:pPr>
+              <w:r>
+                <w:rPr>
+                  <w:noProof/>
+                </w:rPr>
                 <w:t xml:space="preserve">National Geographic [@natgeo]. (n.d.). </w:t>
               </w:r>
               <w:r>
@@ -6865,7 +6888,7 @@
                 </w:rPr>
                 <w:t xml:space="preserve"> [Instagram profile]. Instagram. Retrieved December 8, 2019, from </w:t>
               </w:r>
-              <w:hyperlink r:id="rId29" w:tgtFrame="_blank" w:history="1">
+              <w:hyperlink r:id="rId31" w:tgtFrame="_blank" w:history="1">
                 <w:r>
                   <w:rPr>
                     <w:rStyle w:val="Hyperlink"/>
@@ -6902,9 +6925,9 @@
                 <w:rPr>
                   <w:noProof/>
                 </w:rPr>
-                <w:t xml:space="preserve">. Retrieved from U.S. Department of Health and Human Services, National Institute of Health. </w:t>
-              </w:r>
-              <w:hyperlink r:id="rId30" w:tgtFrame="_blank" w:history="1">
+                <w:t xml:space="preserve">. U.S. Department of Health and Human Services, National Institute of Health. </w:t>
+              </w:r>
+              <w:hyperlink r:id="rId32" w:tgtFrame="_blank" w:history="1">
                 <w:r>
                   <w:rPr>
                     <w:rStyle w:val="Hyperlink"/>
@@ -6941,9 +6964,9 @@
                 <w:rPr>
                   <w:noProof/>
                 </w:rPr>
-                <w:t xml:space="preserve"> [Image attached] [Status update]. Facebook. Retrieved from </w:t>
-              </w:r>
-              <w:hyperlink r:id="rId31" w:tgtFrame="_blank" w:history="1">
+                <w:t xml:space="preserve"> [Image attached] [Status update]. Facebook. </w:t>
+              </w:r>
+              <w:hyperlink r:id="rId33" w:tgtFrame="_blank" w:history="1">
                 <w:r>
                   <w:rPr>
                     <w:rStyle w:val="Hyperlink"/>
@@ -6966,23 +6989,9 @@
                 <w:rPr>
                   <w:noProof/>
                 </w:rPr>
-                <w:t xml:space="preserve">Occupational Safety and Health Administration. (1970). </w:t>
-              </w:r>
-              <w:r>
-                <w:rPr>
-                  <w:i/>
-                  <w:iCs/>
-                  <w:noProof/>
-                </w:rPr>
-                <w:t>Occupational safety and health standards: Occupational health and environmental control: Occupational noise exposure</w:t>
-              </w:r>
-              <w:r>
-                <w:rPr>
-                  <w:noProof/>
-                </w:rPr>
-                <w:t xml:space="preserve"> (OSHA Standard No. 1910.95). United States Department of Labor. Retrieved from </w:t>
-              </w:r>
-              <w:hyperlink r:id="rId32" w:tgtFrame="_blank" w:history="1">
+                <w:t xml:space="preserve">Occupational Safety and Health Administration. (1970). Occupational safety and health standards: Occupational health and environmental control: Occupational noise exposure (OSHA Standard No. 1910.95). United States Department of Labor. </w:t>
+              </w:r>
+              <w:hyperlink r:id="rId34" w:tgtFrame="_blank" w:history="1">
                 <w:r>
                   <w:rPr>
                     <w:rStyle w:val="Hyperlink"/>
@@ -7019,9 +7028,9 @@
                 <w:rPr>
                   <w:noProof/>
                 </w:rPr>
-                <w:t xml:space="preserve">. Retrieved from </w:t>
-              </w:r>
-              <w:hyperlink r:id="rId33" w:tgtFrame="_blank" w:history="1">
+                <w:t xml:space="preserve">. </w:t>
+              </w:r>
+              <w:hyperlink r:id="rId35" w:tgtFrame="_blank" w:history="1">
                 <w:r>
                   <w:rPr>
                     <w:rStyle w:val="Hyperlink"/>
@@ -7058,9 +7067,9 @@
                 <w:rPr>
                   <w:noProof/>
                 </w:rPr>
-                <w:t xml:space="preserve"> [Photograph]. Instagram. Retrieved from </w:t>
-              </w:r>
-              <w:hyperlink r:id="rId34" w:tgtFrame="_blank" w:history="1">
+                <w:t xml:space="preserve"> [Photograph]. Instagram. </w:t>
+              </w:r>
+              <w:hyperlink r:id="rId36" w:tgtFrame="_blank" w:history="1">
                 <w:r>
                   <w:rPr>
                     <w:rStyle w:val="Hyperlink"/>
@@ -7097,9 +7106,9 @@
                 <w:rPr>
                   <w:noProof/>
                 </w:rPr>
-                <w:t xml:space="preserve">. Retrieved from BET News. </w:t>
-              </w:r>
-              <w:hyperlink r:id="rId35" w:tgtFrame="_blank" w:history="1">
+                <w:t xml:space="preserve">. BET News. </w:t>
+              </w:r>
+              <w:hyperlink r:id="rId37" w:tgtFrame="_blank" w:history="1">
                 <w:r>
                   <w:rPr>
                     <w:rStyle w:val="Hyperlink"/>
@@ -7122,7 +7131,14 @@
                 <w:rPr>
                   <w:noProof/>
                 </w:rPr>
-                <w:t xml:space="preserve">Sanchiz, M., Chevalier, A., &amp; Amadieu, F. (2017). How do older and young adults start searching for information? Impact of age, domain knowledge and problem complexity on the different steps of information searching. </w:t>
+                <w:t xml:space="preserve">Sanchiz, M., Chevalier, A., &amp; Amadieu, F. (2017). How do older and young </w:t>
+              </w:r>
+              <w:r>
+                <w:rPr>
+                  <w:noProof/>
+                </w:rPr>
+                <w:lastRenderedPageBreak/>
+                <w:t xml:space="preserve">adults start searching for information? Impact of age, domain knowledge and problem complexity on the different steps of information searching. </w:t>
               </w:r>
               <w:r>
                 <w:rPr>
@@ -7152,7 +7168,7 @@
                 </w:rPr>
                 <w:t xml:space="preserve">, 67-78. </w:t>
               </w:r>
-              <w:hyperlink r:id="rId36" w:tgtFrame="_blank" w:history="1">
+              <w:hyperlink r:id="rId38" w:tgtFrame="_blank" w:history="1">
                 <w:r>
                   <w:rPr>
                     <w:rStyle w:val="Hyperlink"/>
@@ -7175,21 +7191,7 @@
                 <w:rPr>
                   <w:noProof/>
                 </w:rPr>
-                <w:t xml:space="preserve">Sapolsky, R. M. (2017). </w:t>
-              </w:r>
-              <w:r>
-                <w:rPr>
-                  <w:i/>
-                  <w:iCs/>
-                  <w:noProof/>
-                </w:rPr>
-                <w:t>Behave: The biology of humans at our best and worst</w:t>
-              </w:r>
-              <w:r>
-                <w:rPr>
-                  <w:noProof/>
-                </w:rPr>
-                <w:t>. Penguin Books.</w:t>
+                <w:t>Sapolsky, R. M. (2017). Behave: The biology of humans at our best and worst. Penguin Books.</w:t>
               </w:r>
             </w:p>
             <w:p>
@@ -7218,9 +7220,9 @@
                 <w:rPr>
                   <w:noProof/>
                 </w:rPr>
-                <w:t xml:space="preserve">. Retrieved from Pew Research Center. </w:t>
-              </w:r>
-              <w:hyperlink r:id="rId37" w:tgtFrame="_blank" w:history="1">
+                <w:t xml:space="preserve">. Pew Research Center. </w:t>
+              </w:r>
+              <w:hyperlink r:id="rId39" w:tgtFrame="_blank" w:history="1">
                 <w:r>
                   <w:rPr>
                     <w:rStyle w:val="Hyperlink"/>
@@ -7243,7 +7245,7 @@
                 <w:rPr>
                   <w:noProof/>
                 </w:rPr>
-                <w:t xml:space="preserve">Svendsen, S., &amp; Løber, L. (2020). </w:t>
+                <w:t xml:space="preserve">Serling, R. (Producer). (n.d.). </w:t>
               </w:r>
               <w:r>
                 <w:rPr>
@@ -7251,15 +7253,30 @@
                   <w:iCs/>
                   <w:noProof/>
                 </w:rPr>
-                <w:t>The big picture/Academic writing: The one-hour guide</w:t>
-              </w:r>
-              <w:r>
-                <w:rPr>
-                  <w:noProof/>
-                </w:rPr>
-                <w:t xml:space="preserve"> (3rd digital ed.). Hans Reitzel Forlag. Retrieved from </w:t>
-              </w:r>
-              <w:hyperlink r:id="rId38" w:tgtFrame="_blank" w:history="1">
+                <w:t>The twilight zone</w:t>
+              </w:r>
+              <w:r>
+                <w:rPr>
+                  <w:noProof/>
+                </w:rPr>
+                <w:t xml:space="preserve"> [Film].</w:t>
+              </w:r>
+            </w:p>
+            <w:p>
+              <w:pPr>
+                <w:pStyle w:val="Bibliography"/>
+                <w:ind w:left="576" w:right="-227" w:hanging="720"/>
+                <w:rPr>
+                  <w:noProof/>
+                </w:rPr>
+              </w:pPr>
+              <w:r>
+                <w:rPr>
+                  <w:noProof/>
+                </w:rPr>
+                <w:t xml:space="preserve">Svendsen, S., &amp; Løber, L. (2020). The big picture/Academic writing: The one-hour guide (3rd digital ed.). Hans Reitzel Forlag. </w:t>
+              </w:r>
+              <w:hyperlink r:id="rId40" w:tgtFrame="_blank" w:history="1">
                 <w:r>
                   <w:rPr>
                     <w:rStyle w:val="Hyperlink"/>
@@ -7282,7 +7299,7 @@
                 <w:rPr>
                   <w:noProof/>
                 </w:rPr>
-                <w:t xml:space="preserve">The Editors of the Lancet. (2010). Retraction—Ileal-lymphoid-nodular hyperplasia, non-specific colitis, and pervasive developmental disorder in children. </w:t>
+                <w:t xml:space="preserve">Swift, T. [. (n.d.). </w:t>
               </w:r>
               <w:r>
                 <w:rPr>
@@ -7290,13 +7307,38 @@
                   <w:iCs/>
                   <w:noProof/>
                 </w:rPr>
-                <w:t>The Lancet</w:t>
-              </w:r>
-              <w:r>
-                <w:rPr>
-                  <w:noProof/>
-                </w:rPr>
-                <w:t xml:space="preserve">, </w:t>
+                <w:t>Posts</w:t>
+              </w:r>
+              <w:r>
+                <w:rPr>
+                  <w:noProof/>
+                </w:rPr>
+                <w:t xml:space="preserve"> [Instagram profile]. Instagram. Retrieved January 9, 2020, from </w:t>
+              </w:r>
+              <w:hyperlink r:id="rId41" w:tgtFrame="_blank" w:history="1">
+                <w:r>
+                  <w:rPr>
+                    <w:rStyle w:val="Hyperlink"/>
+                    <w:rFonts w:eastAsiaTheme="majorEastAsia"/>
+                    <w:noProof/>
+                  </w:rPr>
+                  <w:t>https://www.instagram.com/taylorswift</w:t>
+                </w:r>
+              </w:hyperlink>
+            </w:p>
+            <w:p>
+              <w:pPr>
+                <w:pStyle w:val="Bibliography"/>
+                <w:ind w:left="576" w:right="-227" w:hanging="720"/>
+                <w:rPr>
+                  <w:noProof/>
+                </w:rPr>
+              </w:pPr>
+              <w:r>
+                <w:rPr>
+                  <w:noProof/>
+                </w:rPr>
+                <w:t xml:space="preserve">The Editors of the Lancet. (2010). Retraction—Ileal-lymphoid-nodular hyperplasia, non-specific colitis, and pervasive developmental disorder in children. </w:t>
               </w:r>
               <w:r>
                 <w:rPr>
@@ -7304,6 +7346,20 @@
                   <w:iCs/>
                   <w:noProof/>
                 </w:rPr>
+                <w:t>The Lancet</w:t>
+              </w:r>
+              <w:r>
+                <w:rPr>
+                  <w:noProof/>
+                </w:rPr>
+                <w:t xml:space="preserve">, </w:t>
+              </w:r>
+              <w:r>
+                <w:rPr>
+                  <w:i/>
+                  <w:iCs/>
+                  <w:noProof/>
+                </w:rPr>
                 <w:t>375</w:t>
               </w:r>
               <w:r>
@@ -7312,7 +7368,7 @@
                 </w:rPr>
                 <w:t xml:space="preserve">(9713), 445. </w:t>
               </w:r>
-              <w:hyperlink r:id="rId39" w:tgtFrame="_blank" w:history="1">
+              <w:hyperlink r:id="rId42" w:tgtFrame="_blank" w:history="1">
                 <w:r>
                   <w:rPr>
                     <w:rStyle w:val="Hyperlink"/>
@@ -7349,9 +7405,9 @@
                 <w:rPr>
                   <w:noProof/>
                 </w:rPr>
-                <w:t xml:space="preserve">. Hans Reitzels Forlag. Retrieved from </w:t>
-              </w:r>
-              <w:hyperlink r:id="rId40" w:tgtFrame="_blank" w:history="1">
+                <w:t xml:space="preserve">. Hans Reitzels Forlag. </w:t>
+              </w:r>
+              <w:hyperlink r:id="rId43" w:tgtFrame="_blank" w:history="1">
                 <w:r>
                   <w:rPr>
                     <w:rStyle w:val="Hyperlink"/>
@@ -7388,25 +7444,16 @@
                 <w:rPr>
                   <w:noProof/>
                 </w:rPr>
-                <w:t xml:space="preserve">. Retrieved from CNN. </w:t>
-              </w:r>
-              <w:hyperlink r:id="rId41" w:tgtFrame="_blank" w:history="1">
+                <w:t xml:space="preserve">. CNN. </w:t>
+              </w:r>
+              <w:hyperlink r:id="rId44" w:tgtFrame="_blank" w:history="1">
                 <w:r>
                   <w:rPr>
                     <w:rStyle w:val="Hyperlink"/>
                     <w:rFonts w:eastAsiaTheme="majorEastAsia"/>
                     <w:noProof/>
                   </w:rPr>
-                  <w:t>https://www.cnn.com/2020/06/04/us/coronavirus-</w:t>
-                </w:r>
-                <w:r>
-                  <w:rPr>
-                    <w:rStyle w:val="Hyperlink"/>
-                    <w:rFonts w:eastAsiaTheme="majorEastAsia"/>
-                    <w:noProof/>
-                  </w:rPr>
-                  <w:lastRenderedPageBreak/>
-                  <w:t>newspaper-deliveryman-groceries-senior-citizens-cnnheroes-trnd/index.html</w:t>
+                  <w:t>https://www.cnn.com/2020/06/04/us/coronavirus-newspaper-deliveryman-groceries-senior-citizens-cnnheroes-trnd/index.html</w:t>
                 </w:r>
               </w:hyperlink>
             </w:p>
@@ -7422,23 +7469,9 @@
                 <w:rPr>
                   <w:noProof/>
                 </w:rPr>
-                <w:t xml:space="preserve">Torino, G. C., Rivera, D. P., Capodilupo, C. M., Nadal, K. L., &amp; Sue, D. W. (Eds.). (2019). </w:t>
-              </w:r>
-              <w:r>
-                <w:rPr>
-                  <w:i/>
-                  <w:iCs/>
-                  <w:noProof/>
-                </w:rPr>
-                <w:t>Microaggression theory: Influence and implications</w:t>
-              </w:r>
-              <w:r>
-                <w:rPr>
-                  <w:noProof/>
-                </w:rPr>
-                <w:t xml:space="preserve">. John Wiley &amp; Sons. </w:t>
-              </w:r>
-              <w:hyperlink r:id="rId42" w:tgtFrame="_blank" w:history="1">
+                <w:t xml:space="preserve">Torino, G. C., Rivera, D. P., Capodilupo, C. M., Nadal, K. L., &amp; Sue, D. W. (Eds.). (2019). Microaggression theory: Influence and implications. John Wiley &amp; Sons. </w:t>
+              </w:r>
+              <w:hyperlink r:id="rId45" w:tgtFrame="_blank" w:history="1">
                 <w:r>
                   <w:rPr>
                     <w:rStyle w:val="Hyperlink"/>
@@ -7477,7 +7510,7 @@
                 </w:rPr>
                 <w:t xml:space="preserve">. Retrieved January 9, 2020, from U.S. Department of Commerce. </w:t>
               </w:r>
-              <w:hyperlink r:id="rId43" w:tgtFrame="_blank" w:history="1">
+              <w:hyperlink r:id="rId46" w:tgtFrame="_blank" w:history="1">
                 <w:r>
                   <w:rPr>
                     <w:rStyle w:val="Hyperlink"/>
@@ -7500,7 +7533,7 @@
                 <w:rPr>
                   <w:noProof/>
                 </w:rPr>
-                <w:t xml:space="preserve">Watson, J. B., &amp; Rayner, R. (2013). </w:t>
+                <w:t xml:space="preserve">Verrette, T. (Director). (2021). </w:t>
               </w:r>
               <w:r>
                 <w:rPr>
@@ -7508,15 +7541,44 @@
                   <w:iCs/>
                   <w:noProof/>
                 </w:rPr>
+                <w:t>Zero gravity</w:t>
+              </w:r>
+              <w:r>
+                <w:rPr>
+                  <w:noProof/>
+                </w:rPr>
+                <w:t xml:space="preserve"> [Film]. Skylight Cinema; 20th Digital Studio.</w:t>
+              </w:r>
+            </w:p>
+            <w:p>
+              <w:pPr>
+                <w:pStyle w:val="Bibliography"/>
+                <w:ind w:left="576" w:right="-227" w:hanging="720"/>
+                <w:rPr>
+                  <w:noProof/>
+                </w:rPr>
+              </w:pPr>
+              <w:r>
+                <w:rPr>
+                  <w:noProof/>
+                </w:rPr>
+                <w:t xml:space="preserve">Watson, J. B., &amp; Rayner, R. (2013). </w:t>
+              </w:r>
+              <w:r>
+                <w:rPr>
+                  <w:i/>
+                  <w:iCs/>
+                  <w:noProof/>
+                </w:rPr>
                 <w:t>Conditioned emotional reactions: The case of Little Albert</w:t>
               </w:r>
               <w:r>
                 <w:rPr>
                   <w:noProof/>
                 </w:rPr>
-                <w:t xml:space="preserve"> (D. Webb, Ed.). CreateSpace Independent Publishing Platform. Retrieved from </w:t>
-              </w:r>
-              <w:hyperlink r:id="rId44" w:tgtFrame="_blank" w:history="1">
+                <w:t xml:space="preserve"> (D. Webb, Ed.). CreateSpace Independent Publishing Platform. </w:t>
+              </w:r>
+              <w:hyperlink r:id="rId47" w:tgtFrame="_blank" w:history="1">
                 <w:r>
                   <w:rPr>
                     <w:rStyle w:val="Hyperlink"/>
@@ -7559,16 +7621,25 @@
                 <w:rPr>
                   <w:noProof/>
                 </w:rPr>
-                <w:t xml:space="preserve">. Retrieved from </w:t>
-              </w:r>
-              <w:hyperlink r:id="rId45" w:tgtFrame="_blank" w:history="1">
+                <w:t xml:space="preserve">. </w:t>
+              </w:r>
+              <w:hyperlink r:id="rId48" w:tgtFrame="_blank" w:history="1">
                 <w:r>
                   <w:rPr>
                     <w:rStyle w:val="Hyperlink"/>
                     <w:rFonts w:eastAsiaTheme="majorEastAsia"/>
                     <w:noProof/>
                   </w:rPr>
-                  <w:t>https://www.who.int/news-room/fact-sheets/detail/the-top-10-causes-of-death</w:t>
+                  <w:t>https://www.who.int/news-room/fact-sheets/detail/the-top-10-causes-of-</w:t>
+                </w:r>
+                <w:r>
+                  <w:rPr>
+                    <w:rStyle w:val="Hyperlink"/>
+                    <w:rFonts w:eastAsiaTheme="majorEastAsia"/>
+                    <w:noProof/>
+                  </w:rPr>
+                  <w:lastRenderedPageBreak/>
+                  <w:t>death</w:t>
                 </w:r>
               </w:hyperlink>
             </w:p>
@@ -7584,6 +7655,31 @@
                 <w:rPr>
                   <w:noProof/>
                 </w:rPr>
+                <w:t xml:space="preserve">Zambrano-Vazquez, L. (2016). The interaction of state and trait worry on response monitoring in those with worry and obsessive-compulsive symptoms [Doctoral dissertation, University of Arizona]. UA Campus Repository. </w:t>
+              </w:r>
+              <w:hyperlink r:id="rId49" w:tgtFrame="_blank" w:history="1">
+                <w:r>
+                  <w:rPr>
+                    <w:rStyle w:val="Hyperlink"/>
+                    <w:rFonts w:eastAsiaTheme="majorEastAsia"/>
+                    <w:noProof/>
+                  </w:rPr>
+                  <w:t>https://repository.arizona.edu/handle/10150/620615</w:t>
+                </w:r>
+              </w:hyperlink>
+            </w:p>
+            <w:p>
+              <w:pPr>
+                <w:pStyle w:val="Bibliography"/>
+                <w:ind w:left="576" w:right="-227" w:hanging="720"/>
+                <w:rPr>
+                  <w:noProof/>
+                </w:rPr>
+              </w:pPr>
+              <w:r>
+                <w:rPr>
+                  <w:noProof/>
+                </w:rPr>
                 <w:t xml:space="preserve">Zeitz MOCAA [@zeizmocaa]. (2018, November 26). </w:t>
               </w:r>
               <w:r>
@@ -7598,9 +7694,9 @@
                 <w:rPr>
                   <w:noProof/>
                 </w:rPr>
-                <w:t xml:space="preserve"> [Photographs]. Instagram. Retrieved from </w:t>
-              </w:r>
-              <w:hyperlink r:id="rId46" w:tgtFrame="_blank" w:history="1">
+                <w:t xml:space="preserve"> [Photographs]. Instagram. </w:t>
+              </w:r>
+              <w:hyperlink r:id="rId50" w:tgtFrame="_blank" w:history="1">
                 <w:r>
                   <w:rPr>
                     <w:rStyle w:val="Hyperlink"/>
@@ -8113,7 +8209,7 @@
   <w:style w:type="paragraph" w:default="1" w:styleId="Normal">
     <w:name w:val="Normal"/>
     <w:qFormat/>
-    <w:rsid w:val="002B5D39"/>
+    <w:rsid w:val="002B270A"/>
     <w:pPr>
       <w:widowControl w:val="0"/>
       <w:wordWrap w:val="0"/>
@@ -8121,7 +8217,7 @@
       <w:autoSpaceDN w:val="0"/>
     </w:pPr>
     <w:rPr>
-      <w:rFonts w:ascii="Times New Roman" w:eastAsia="Times New Roman" w:hAnsi="Times New Roman" w:cs="Times New Roman"/>
+      <w:rFonts w:ascii="Consolas" w:eastAsia="Times New Roman" w:hAnsi="Consolas" w:cs="Times New Roman"/>
     </w:rPr>
   </w:style>
   <w:style w:type="paragraph" w:styleId="Heading1">
@@ -8131,7 +8227,7 @@
     <w:link w:val="Heading1Char"/>
     <w:uiPriority w:val="9"/>
     <w:qFormat/>
-    <w:rsid w:val="008C283A"/>
+    <w:rsid w:val="00783980"/>
     <w:pPr>
       <w:keepNext/>
       <w:keepLines/>
@@ -8139,7 +8235,7 @@
       <w:outlineLvl w:val="0"/>
     </w:pPr>
     <w:rPr>
-      <w:rFonts w:asciiTheme="majorHAnsi" w:eastAsiaTheme="majorEastAsia" w:hAnsiTheme="majorHAnsi" w:cstheme="majorBidi"/>
+      <w:rFonts w:eastAsiaTheme="majorEastAsia" w:cstheme="majorBidi"/>
       <w:color w:val="0F4761" w:themeColor="accent1" w:themeShade="BF"/>
       <w:sz w:val="40"/>
       <w:szCs w:val="40"/>
@@ -8353,9 +8449,9 @@
     <w:basedOn w:val="DefaultParagraphFont"/>
     <w:link w:val="Heading1"/>
     <w:uiPriority w:val="9"/>
-    <w:rsid w:val="008C283A"/>
+    <w:rsid w:val="00783980"/>
     <w:rPr>
-      <w:rFonts w:asciiTheme="majorHAnsi" w:eastAsiaTheme="majorEastAsia" w:hAnsiTheme="majorHAnsi" w:cstheme="majorBidi"/>
+      <w:rFonts w:ascii="Consolas" w:eastAsiaTheme="majorEastAsia" w:hAnsi="Consolas" w:cstheme="majorBidi"/>
       <w:color w:val="0F4761" w:themeColor="accent1" w:themeShade="BF"/>
       <w:sz w:val="40"/>
       <w:szCs w:val="40"/>
@@ -9799,48 +9895,6 @@
     <b:RefOrder>33</b:RefOrder>
   </b:Source>
   <b:Source>
-    <b:Tag>Eva19</b:Tag>
-    <b:SourceType>ElectronicSource</b:SourceType>
-    <b:Guid>{01319995-3332-45AD-B3FC-2C736B369A67}</b:Guid>
-    <b:LCID>en-US</b:LCID>
-    <b:Year>2019</b:Year>
-    <b:Author>
-      <b:Author>
-        <b:NameList>
-          <b:Person>
-            <b:Last>Evans</b:Last>
-            <b:First>A.</b:First>
-            <b:Middle>C., Jr.</b:Middle>
-          </b:Person>
-          <b:Person>
-            <b:Last>Garbarino</b:Last>
-            <b:First>J.</b:First>
-          </b:Person>
-          <b:Person>
-            <b:Last>Bocanegra</b:Last>
-            <b:First>E.</b:First>
-          </b:Person>
-          <b:Person>
-            <b:Last>Kinscherff</b:Last>
-            <b:First>R.</b:First>
-            <b:Middle>T.</b:Middle>
-          </b:Person>
-          <b:Person>
-            <b:Last>&amp; Márquez-Greene</b:Last>
-            <b:First>N.</b:First>
-          </b:Person>
-        </b:NameList>
-      </b:Author>
-    </b:Author>
-    <b:URL>https://convention.apa.org/2019-video</b:URL>
-    <b:Medium>Conference presentation</b:Medium>
-    <b:Month>August</b:Month>
-    <b:Day>8-11</b:Day>
-    <b:PublicationTitle>Gun violence: An event on the power of community</b:PublicationTitle>
-    <b:Publisher>APA 2019 Convention, Chicago, IL, United States</b:Publisher>
-    <b:RefOrder>31</b:RefOrder>
-  </b:Source>
-  <b:Source>
     <b:Tag>Cac19</b:Tag>
     <b:SourceType>ElectronicSource</b:SourceType>
     <b:Guid>{FCBC3D4D-F5BB-4E08-B905-B1739AB052F8}</b:Guid>
@@ -10494,11 +10548,168 @@
     <b:Year>2016</b:Year>
     <b:RefOrder>38</b:RefOrder>
   </b:Source>
+  <b:Source>
+    <b:Tag>Swi20</b:Tag>
+    <b:SourceType>ElectronicSource</b:SourceType>
+    <b:Guid>{08822A9E-0384-4F2C-B256-2ABD19F29711}</b:Guid>
+    <b:LCID>en-US</b:LCID>
+    <b:Publisher>Instagram</b:Publisher>
+    <b:Author>
+      <b:Author>
+        <b:NameList>
+          <b:Person>
+            <b:Last>Swift</b:Last>
+            <b:First>T.</b:First>
+            <b:Middle>[@tailorswift]</b:Middle>
+          </b:Person>
+        </b:NameList>
+      </b:Author>
+    </b:Author>
+    <b:PublicationTitle>Posts</b:PublicationTitle>
+    <b:Medium>Instagram profile</b:Medium>
+    <b:YearAccessed>2020</b:YearAccessed>
+    <b:MonthAccessed>January</b:MonthAccessed>
+    <b:DayAccessed>9</b:DayAccessed>
+    <b:URL>https://www.instagram.com/taylorswift</b:URL>
+    <b:RefOrder>58</b:RefOrder>
+  </b:Source>
+  <b:Source>
+    <b:Tag>Mar</b:Tag>
+    <b:SourceType>Art</b:SourceType>
+    <b:Guid>{E049D8C5-B19A-49D1-B0B8-B8BCBF7E4354}</b:Guid>
+    <b:Title>Archaeology goes graphic</b:Title>
+    <b:City>Paris</b:City>
+    <b:CountryRegion>France</b:CountryRegion>
+    <b:Author>
+      <b:Artist>
+        <b:NameList>
+          <b:Person>
+            <b:Last>Martinez</b:Last>
+            <b:First>J.-L.</b:First>
+          </b:Person>
+          <b:Person>
+            <b:Last>Douar</b:Last>
+            <b:First>F.</b:First>
+          </b:Person>
+        </b:NameList>
+      </b:Artist>
+    </b:Author>
+    <b:Medium>Exhibition</b:Medium>
+    <b:LCID>en-US</b:LCID>
+    <b:Institution>The Louvre</b:Institution>
+    <b:Year>2018-2019</b:Year>
+    <b:URL>https://www.louvre.fr/en/expositions/archaeology-goes-graphic</b:URL>
+    <b:RefOrder>59</b:RefOrder>
+  </b:Source>
+  <b:Source>
+    <b:Tag>Låt</b:Tag>
+    <b:SourceType>Film</b:SourceType>
+    <b:Guid>{7F898E14-E6C0-4B8C-9C44-2F1BBE1011BA}</b:Guid>
+    <b:LCID>en-US</b:LCID>
+    <b:Title>Låt den rätte komma in</b:Title>
+    <b:Distributor>EFTI; Sveriges Television (SVT); Filmpool Nord; Sandrew Metronome; WAG; Fido Film; The Chimney Pot; Ljudligan</b:Distributor>
+    <b:Medium>ooo</b:Medium>
+    <b:Author>
+      <b:Director>
+        <b:NameList>
+          <b:Person>
+            <b:Last>Alfredson</b:Last>
+            <b:First>T.</b:First>
+          </b:Person>
+        </b:NameList>
+      </b:Director>
+    </b:Author>
+    <b:Year>2008</b:Year>
+    <b:RefOrder>60</b:RefOrder>
+  </b:Source>
+  <b:Source>
+    <b:Tag>Ser</b:Tag>
+    <b:SourceType>Film</b:SourceType>
+    <b:Guid>{85F3B916-683E-4EAE-978E-784BBB0987E2}</b:Guid>
+    <b:Title>The twilight zone</b:Title>
+    <b:Author>
+      <b:ProducerName>
+        <b:NameList>
+          <b:Person>
+            <b:Last>Serling</b:Last>
+            <b:First>R.</b:First>
+          </b:Person>
+        </b:NameList>
+      </b:ProducerName>
+    </b:Author>
+    <b:LCID>en-US</b:LCID>
+    <b:RefOrder>61</b:RefOrder>
+  </b:Source>
+  <b:Source>
+    <b:Tag>Ver21</b:Tag>
+    <b:SourceType>Film</b:SourceType>
+    <b:Guid>{4D80A511-2240-4BF0-94F7-82A0B36B6070}</b:Guid>
+    <b:Title>Zero gravity</b:Title>
+    <b:Author>
+      <b:Director>
+        <b:NameList>
+          <b:Person>
+            <b:Last>Verrette</b:Last>
+            <b:First>T.</b:First>
+          </b:Person>
+        </b:NameList>
+      </b:Director>
+      <b:Performer>
+        <b:Corporate>perform</b:Corporate>
+      </b:Performer>
+    </b:Author>
+    <b:Year>2021</b:Year>
+    <b:Distributor>Skylight Cinema; 20th Digital Studio</b:Distributor>
+    <b:LCID>en-US</b:LCID>
+    <b:RefOrder>62</b:RefOrder>
+  </b:Source>
+  <b:Source>
+    <b:Tag>Eva19</b:Tag>
+    <b:SourceType>ElectronicSource</b:SourceType>
+    <b:Guid>{D0D32595-B785-494B-8E5C-7BC6A34BAF6D}</b:Guid>
+    <b:LCID>en-US</b:LCID>
+    <b:Year>2019</b:Year>
+    <b:Author>
+      <b:Author>
+        <b:NameList>
+          <b:Person>
+            <b:Last>Evans</b:Last>
+            <b:First>A.</b:First>
+            <b:Middle>C., Jr.</b:Middle>
+          </b:Person>
+          <b:Person>
+            <b:Last>Garbarino</b:Last>
+            <b:First>J.</b:First>
+          </b:Person>
+          <b:Person>
+            <b:Last>Bocanegra</b:Last>
+            <b:First>E.</b:First>
+          </b:Person>
+          <b:Person>
+            <b:Last>Kinscherff</b:Last>
+            <b:First>R.</b:First>
+            <b:Middle>T.</b:Middle>
+          </b:Person>
+          <b:Person>
+            <b:Last>Márquez-Greene</b:Last>
+            <b:First>N.</b:First>
+          </b:Person>
+        </b:NameList>
+      </b:Author>
+    </b:Author>
+    <b:URL>https://convention.apa.org/2019-video</b:URL>
+    <b:Medium>Conference presentation</b:Medium>
+    <b:Month>August</b:Month>
+    <b:Day>8-11</b:Day>
+    <b:PublicationTitle>Gun violence: An event on the power of community</b:PublicationTitle>
+    <b:Publisher>APA 2019 Convention, Chicago, IL, United States</b:Publisher>
+    <b:RefOrder>31</b:RefOrder>
+  </b:Source>
 </b:Sources>
 </file>
 
 <file path=customXml/itemProps1.xml><?xml version="1.0" encoding="utf-8"?>
-<ds:datastoreItem xmlns:ds="http://schemas.openxmlformats.org/officeDocument/2006/customXml" ds:itemID="{B9D1A95C-D7B5-4717-A8CA-62B0E1BA8A0A}">
+<ds:datastoreItem xmlns:ds="http://schemas.openxmlformats.org/officeDocument/2006/customXml" ds:itemID="{C061FDDE-4E20-432B-B731-CB194100D159}">
   <ds:schemaRefs>
     <ds:schemaRef ds:uri="http://schemas.openxmlformats.org/officeDocument/2006/bibliography"/>
   </ds:schemaRefs>

</xml_diff>